<commit_message>
Updtaing the HSI document after reviewing. Signed-off-by: BasmaAbdelhakim <basmaabdelhakim95@gmail.com>
</commit_message>
<xml_diff>
--- a/Input documents/HSI.docx
+++ b/Input documents/HSI.docx
@@ -98,6 +98,7 @@
           <w:noProof/>
           <w:color w:val="FFFFFF" w:themeColor="background1"/>
           <w:sz w:val="44"/>
+          <w:lang w:val="en-GB" w:eastAsia="en-GB"/>
         </w:rPr>
         <w:drawing>
           <wp:anchor distT="0" distB="0" distL="114300" distR="114300" simplePos="0" relativeHeight="251678720" behindDoc="0" locked="0" layoutInCell="1" allowOverlap="1" wp14:anchorId="6348E220" wp14:editId="7E17E393">
@@ -356,45 +357,6 @@
           <w:sz w:val="32"/>
         </w:rPr>
       </w:pPr>
-      <w:r>
-        <w:rPr>
-          <w:rFonts w:ascii="Century Gothic" w:hAnsi="Century Gothic" w:cs="Arial"/>
-          <w:b/>
-          <w:color w:val="568278" w:themeColor="accent5" w:themeShade="BF"/>
-          <w:sz w:val="32"/>
-        </w:rPr>
-        <w:t xml:space="preserve">Document </w:t>
-      </w:r>
-      <w:r>
-        <w:rPr>
-          <w:rFonts w:ascii="Century Gothic" w:hAnsi="Century Gothic" w:cs="Arial"/>
-          <w:b/>
-          <w:color w:val="568278" w:themeColor="accent5" w:themeShade="BF"/>
-          <w:sz w:val="32"/>
-        </w:rPr>
-        <w:t>status: Draft</w:t>
-      </w:r>
-      <w:r>
-        <w:rPr>
-          <w:rFonts w:ascii="Century Gothic" w:hAnsi="Century Gothic" w:cs="Arial"/>
-          <w:b/>
-          <w:color w:val="568278" w:themeColor="accent5" w:themeShade="BF"/>
-          <w:sz w:val="32"/>
-        </w:rPr>
-        <w:t>.</w:t>
-      </w:r>
-    </w:p>
-    <w:p>
-      <w:pPr>
-        <w:jc w:val="center"/>
-        <w:outlineLvl w:val="0"/>
-        <w:rPr>
-          <w:rFonts w:ascii="Century Gothic" w:hAnsi="Century Gothic" w:cs="Arial"/>
-          <w:b/>
-          <w:color w:val="568278" w:themeColor="accent5" w:themeShade="BF"/>
-          <w:sz w:val="32"/>
-        </w:rPr>
-      </w:pPr>
     </w:p>
     <w:p>
       <w:pPr>
@@ -555,745 +517,575 @@
     </w:p>
     <w:p>
       <w:pPr>
-        <w:jc w:val="center"/>
-        <w:outlineLvl w:val="0"/>
-        <w:rPr>
-          <w:rFonts w:ascii="Century Gothic" w:hAnsi="Century Gothic" w:cs="Arial"/>
-          <w:b/>
-          <w:color w:val="568278" w:themeColor="accent5" w:themeShade="BF"/>
+        <w:rPr>
+          <w:b/>
+          <w:bCs/>
           <w:sz w:val="32"/>
-        </w:rPr>
-      </w:pPr>
-    </w:p>
-    <w:p>
-      <w:pPr>
-        <w:jc w:val="center"/>
-        <w:outlineLvl w:val="0"/>
-        <w:rPr>
-          <w:rFonts w:ascii="Century Gothic" w:hAnsi="Century Gothic" w:cs="Arial"/>
-          <w:b/>
-          <w:color w:val="568278" w:themeColor="accent5" w:themeShade="BF"/>
+          <w:szCs w:val="32"/>
+        </w:rPr>
+      </w:pPr>
+      <w:r>
+        <w:rPr>
+          <w:b/>
+          <w:bCs/>
           <w:sz w:val="32"/>
-        </w:rPr>
-      </w:pPr>
+          <w:szCs w:val="32"/>
+        </w:rPr>
+        <w:lastRenderedPageBreak/>
+        <w:t>DOCUMENT HISTORY</w:t>
+      </w:r>
+    </w:p>
+    <w:p/>
+    <w:p>
+      <w:pPr>
+        <w:pStyle w:val="Caption"/>
+        <w:keepNext/>
+      </w:pPr>
+      <w:bookmarkStart w:id="0" w:name="_Toc30694754"/>
+      <w:r>
+        <w:t xml:space="preserve">Table </w:t>
+      </w:r>
+      <w:r>
+        <w:fldChar w:fldCharType="begin"/>
+      </w:r>
+      <w:r>
+        <w:instrText xml:space="preserve"> SEQ Table \* ARABIC </w:instrText>
+      </w:r>
+      <w:r>
+        <w:fldChar w:fldCharType="separate"/>
+      </w:r>
+      <w:r>
+        <w:rPr>
+          <w:noProof/>
+        </w:rPr>
+        <w:t>1</w:t>
+      </w:r>
+      <w:r>
+        <w:rPr>
+          <w:noProof/>
+        </w:rPr>
+        <w:fldChar w:fldCharType="end"/>
+      </w:r>
+      <w:r>
+        <w:t xml:space="preserve"> Document History including Version, Description, Author, Date and Status</w:t>
+      </w:r>
+      <w:bookmarkEnd w:id="0"/>
     </w:p>
     <w:tbl>
       <w:tblPr>
-        <w:tblW w:w="4964" w:type="pct"/>
+        <w:tblW w:w="11160" w:type="dxa"/>
+        <w:tblInd w:w="-432" w:type="dxa"/>
         <w:tblBorders>
-          <w:top w:val="single" w:sz="4" w:space="0" w:color="A6A6A6" w:themeColor="background1" w:themeShade="A6"/>
-          <w:left w:val="single" w:sz="4" w:space="0" w:color="A6A6A6" w:themeColor="background1" w:themeShade="A6"/>
-          <w:bottom w:val="single" w:sz="4" w:space="0" w:color="A6A6A6" w:themeColor="background1" w:themeShade="A6"/>
-          <w:right w:val="single" w:sz="4" w:space="0" w:color="A6A6A6" w:themeColor="background1" w:themeShade="A6"/>
-          <w:insideH w:val="single" w:sz="4" w:space="0" w:color="A6A6A6" w:themeColor="background1" w:themeShade="A6"/>
-          <w:insideV w:val="single" w:sz="4" w:space="0" w:color="A6A6A6" w:themeColor="background1" w:themeShade="A6"/>
+          <w:top w:val="single" w:sz="4" w:space="0" w:color="auto"/>
+          <w:left w:val="single" w:sz="4" w:space="0" w:color="auto"/>
+          <w:bottom w:val="single" w:sz="4" w:space="0" w:color="auto"/>
+          <w:right w:val="single" w:sz="4" w:space="0" w:color="auto"/>
+          <w:insideH w:val="single" w:sz="4" w:space="0" w:color="auto"/>
+          <w:insideV w:val="single" w:sz="4" w:space="0" w:color="auto"/>
         </w:tblBorders>
+        <w:tblLayout w:type="fixed"/>
         <w:tblLook w:val="0000" w:firstRow="0" w:lastRow="0" w:firstColumn="0" w:lastColumn="0" w:noHBand="0" w:noVBand="0"/>
       </w:tblPr>
       <w:tblGrid>
-        <w:gridCol w:w="1615"/>
-        <w:gridCol w:w="4409"/>
-        <w:gridCol w:w="2702"/>
-        <w:gridCol w:w="1986"/>
+        <w:gridCol w:w="1350"/>
+        <w:gridCol w:w="1062"/>
+        <w:gridCol w:w="3618"/>
+        <w:gridCol w:w="2194"/>
+        <w:gridCol w:w="1586"/>
+        <w:gridCol w:w="1350"/>
       </w:tblGrid>
       <w:tr>
         <w:trPr>
-          <w:cantSplit/>
-          <w:trHeight w:val="536"/>
-          <w:tblHeader/>
+          <w:trHeight w:hRule="exact" w:val="755"/>
         </w:trPr>
         <w:tc>
           <w:tcPr>
-            <w:tcW w:w="5000" w:type="pct"/>
-            <w:gridSpan w:val="4"/>
-            <w:shd w:val="clear" w:color="auto" w:fill="7BA79D" w:themeFill="accent5"/>
-            <w:vAlign w:val="bottom"/>
+            <w:tcW w:w="1350" w:type="dxa"/>
+            <w:shd w:val="pct15" w:color="auto" w:fill="FFFFFF"/>
           </w:tcPr>
           <w:p>
             <w:pPr>
-              <w:pStyle w:val="TableHeading"/>
+              <w:pStyle w:val="TableText"/>
               <w:jc w:val="center"/>
               <w:rPr>
-                <w:rFonts w:ascii="Century Gothic" w:hAnsi="Century Gothic"/>
-                <w:sz w:val="20"/>
+                <w:b/>
               </w:rPr>
             </w:pPr>
             <w:r>
               <w:rPr>
-                <w:rFonts w:ascii="Century Gothic" w:hAnsi="Century Gothic"/>
-                <w:color w:val="FFFFFF" w:themeColor="background1"/>
-                <w:sz w:val="20"/>
-              </w:rPr>
-              <w:t>REVISION HISTORY</w:t>
+                <w:b/>
+              </w:rPr>
+              <w:t>Document name</w:t>
+            </w:r>
+          </w:p>
+        </w:tc>
+        <w:tc>
+          <w:tcPr>
+            <w:tcW w:w="1062" w:type="dxa"/>
+            <w:shd w:val="pct15" w:color="auto" w:fill="FFFFFF"/>
+          </w:tcPr>
+          <w:p>
+            <w:pPr>
+              <w:pStyle w:val="TableText"/>
+              <w:jc w:val="center"/>
+              <w:rPr>
+                <w:b/>
+              </w:rPr>
+            </w:pPr>
+            <w:r>
+              <w:rPr>
+                <w:b/>
+              </w:rPr>
+              <w:t>Version</w:t>
+            </w:r>
+          </w:p>
+        </w:tc>
+        <w:tc>
+          <w:tcPr>
+            <w:tcW w:w="3618" w:type="dxa"/>
+            <w:shd w:val="pct15" w:color="auto" w:fill="FFFFFF"/>
+          </w:tcPr>
+          <w:p>
+            <w:pPr>
+              <w:pStyle w:val="TableText"/>
+              <w:jc w:val="center"/>
+              <w:rPr>
+                <w:b/>
+              </w:rPr>
+            </w:pPr>
+            <w:r>
+              <w:rPr>
+                <w:b/>
+              </w:rPr>
+              <w:t>Description of Change</w:t>
+            </w:r>
+          </w:p>
+        </w:tc>
+        <w:tc>
+          <w:tcPr>
+            <w:tcW w:w="2194" w:type="dxa"/>
+            <w:shd w:val="pct15" w:color="auto" w:fill="FFFFFF"/>
+          </w:tcPr>
+          <w:p>
+            <w:pPr>
+              <w:pStyle w:val="TableText"/>
+              <w:jc w:val="center"/>
+              <w:rPr>
+                <w:b/>
+              </w:rPr>
+            </w:pPr>
+            <w:r>
+              <w:rPr>
+                <w:b/>
+              </w:rPr>
+              <w:t>Author</w:t>
+            </w:r>
+          </w:p>
+        </w:tc>
+        <w:tc>
+          <w:tcPr>
+            <w:tcW w:w="1586" w:type="dxa"/>
+            <w:shd w:val="pct15" w:color="auto" w:fill="FFFFFF"/>
+          </w:tcPr>
+          <w:p>
+            <w:pPr>
+              <w:pStyle w:val="TableText"/>
+              <w:jc w:val="center"/>
+              <w:rPr>
+                <w:b/>
+              </w:rPr>
+            </w:pPr>
+            <w:r>
+              <w:rPr>
+                <w:b/>
+              </w:rPr>
+              <w:t>Date of last update</w:t>
+            </w:r>
+          </w:p>
+        </w:tc>
+        <w:tc>
+          <w:tcPr>
+            <w:tcW w:w="1350" w:type="dxa"/>
+            <w:shd w:val="pct15" w:color="auto" w:fill="FFFFFF"/>
+          </w:tcPr>
+          <w:p>
+            <w:pPr>
+              <w:pStyle w:val="TableText"/>
+              <w:jc w:val="center"/>
+              <w:rPr>
+                <w:b/>
+              </w:rPr>
+            </w:pPr>
+            <w:r>
+              <w:rPr>
+                <w:b/>
+              </w:rPr>
+              <w:t>Status</w:t>
             </w:r>
           </w:p>
         </w:tc>
       </w:tr>
       <w:tr>
         <w:trPr>
-          <w:cantSplit/>
-          <w:trHeight w:val="433"/>
-          <w:tblHeader/>
+          <w:trHeight w:val="715"/>
         </w:trPr>
         <w:tc>
           <w:tcPr>
-            <w:tcW w:w="754" w:type="pct"/>
-            <w:shd w:val="clear" w:color="auto" w:fill="E4EDEB" w:themeFill="accent5" w:themeFillTint="33"/>
-            <w:vAlign w:val="bottom"/>
+            <w:tcW w:w="1350" w:type="dxa"/>
+            <w:vMerge w:val="restart"/>
           </w:tcPr>
           <w:p>
             <w:pPr>
-              <w:pStyle w:val="TableHeading"/>
+              <w:pStyle w:val="TableText"/>
               <w:jc w:val="center"/>
-              <w:rPr>
-                <w:rFonts w:ascii="Century Gothic" w:hAnsi="Century Gothic"/>
-                <w:color w:val="568278" w:themeColor="accent5" w:themeShade="BF"/>
-                <w:sz w:val="20"/>
-              </w:rPr>
             </w:pPr>
-            <w:bookmarkStart w:id="0" w:name="ColumnTitle_01"/>
-            <w:bookmarkEnd w:id="0"/>
-            <w:r>
-              <w:rPr>
-                <w:rFonts w:ascii="Century Gothic" w:hAnsi="Century Gothic"/>
-                <w:color w:val="568278" w:themeColor="accent5" w:themeShade="BF"/>
-                <w:sz w:val="20"/>
-              </w:rPr>
-              <w:t>VERSION</w:t>
+          </w:p>
+          <w:p>
+            <w:pPr>
+              <w:pStyle w:val="TableText"/>
+              <w:jc w:val="center"/>
+            </w:pPr>
+          </w:p>
+          <w:p>
+            <w:pPr>
+              <w:pStyle w:val="TableText"/>
+              <w:jc w:val="center"/>
+            </w:pPr>
+            <w:r>
+              <w:t>HSI</w:t>
+            </w:r>
+          </w:p>
+          <w:p>
+            <w:pPr>
+              <w:pStyle w:val="TableText"/>
+              <w:jc w:val="center"/>
+            </w:pPr>
+          </w:p>
+          <w:p>
+            <w:pPr>
+              <w:pStyle w:val="TableText"/>
+              <w:jc w:val="center"/>
+            </w:pPr>
+            <w:r>
+              <w:t>Document</w:t>
             </w:r>
           </w:p>
         </w:tc>
         <w:tc>
           <w:tcPr>
-            <w:tcW w:w="2058" w:type="pct"/>
-            <w:shd w:val="clear" w:color="auto" w:fill="E4EDEB" w:themeFill="accent5" w:themeFillTint="33"/>
-            <w:vAlign w:val="bottom"/>
+            <w:tcW w:w="1062" w:type="dxa"/>
           </w:tcPr>
           <w:p>
             <w:pPr>
-              <w:pStyle w:val="TableHeading"/>
+              <w:pStyle w:val="TableText"/>
               <w:jc w:val="center"/>
-              <w:rPr>
-                <w:rFonts w:ascii="Century Gothic" w:hAnsi="Century Gothic"/>
-                <w:color w:val="568278" w:themeColor="accent5" w:themeShade="BF"/>
-                <w:sz w:val="20"/>
-              </w:rPr>
             </w:pPr>
             <w:r>
-              <w:rPr>
-                <w:rFonts w:ascii="Century Gothic" w:hAnsi="Century Gothic"/>
-                <w:color w:val="568278" w:themeColor="accent5" w:themeShade="BF"/>
-                <w:sz w:val="20"/>
-              </w:rPr>
-              <w:t>DESCRIPTION</w:t>
+              <w:t>1.0</w:t>
             </w:r>
           </w:p>
         </w:tc>
         <w:tc>
           <w:tcPr>
-            <w:tcW w:w="1261" w:type="pct"/>
-            <w:shd w:val="clear" w:color="auto" w:fill="E4EDEB" w:themeFill="accent5" w:themeFillTint="33"/>
-            <w:vAlign w:val="bottom"/>
+            <w:tcW w:w="3618" w:type="dxa"/>
           </w:tcPr>
           <w:p>
             <w:pPr>
-              <w:pStyle w:val="TableHeading"/>
-              <w:jc w:val="center"/>
-              <w:rPr>
-                <w:rFonts w:ascii="Century Gothic" w:hAnsi="Century Gothic"/>
-                <w:color w:val="568278" w:themeColor="accent5" w:themeShade="BF"/>
-                <w:sz w:val="20"/>
-              </w:rPr>
+              <w:pStyle w:val="TableText"/>
             </w:pPr>
             <w:r>
-              <w:rPr>
-                <w:rFonts w:ascii="Century Gothic" w:hAnsi="Century Gothic"/>
-                <w:color w:val="568278" w:themeColor="accent5" w:themeShade="BF"/>
-                <w:sz w:val="20"/>
-              </w:rPr>
-              <w:t>Author</w:t>
+              <w:t>- Initial creation of the document.</w:t>
             </w:r>
           </w:p>
         </w:tc>
         <w:tc>
           <w:tcPr>
-            <w:tcW w:w="927" w:type="pct"/>
-            <w:shd w:val="clear" w:color="auto" w:fill="E4EDEB" w:themeFill="accent5" w:themeFillTint="33"/>
-            <w:vAlign w:val="bottom"/>
+            <w:tcW w:w="2194" w:type="dxa"/>
           </w:tcPr>
           <w:p>
             <w:pPr>
-              <w:pStyle w:val="TableHeading"/>
+              <w:pStyle w:val="TableText"/>
+            </w:pPr>
+            <w:r>
+              <w:t>Basma Abdelhakim</w:t>
+            </w:r>
+          </w:p>
+        </w:tc>
+        <w:tc>
+          <w:tcPr>
+            <w:tcW w:w="1586" w:type="dxa"/>
+          </w:tcPr>
+          <w:p>
+            <w:pPr>
+              <w:pStyle w:val="TableText"/>
               <w:jc w:val="center"/>
-              <w:rPr>
-                <w:rFonts w:ascii="Century Gothic" w:hAnsi="Century Gothic"/>
-                <w:color w:val="568278" w:themeColor="accent5" w:themeShade="BF"/>
-                <w:sz w:val="20"/>
-              </w:rPr>
             </w:pPr>
             <w:r>
-              <w:rPr>
-                <w:rFonts w:ascii="Century Gothic" w:hAnsi="Century Gothic"/>
-                <w:color w:val="568278" w:themeColor="accent5" w:themeShade="BF"/>
-                <w:sz w:val="20"/>
-              </w:rPr>
-              <w:t>Date</w:t>
+              <w:t>22/1/2020</w:t>
+            </w:r>
+          </w:p>
+        </w:tc>
+        <w:tc>
+          <w:tcPr>
+            <w:tcW w:w="1350" w:type="dxa"/>
+          </w:tcPr>
+          <w:p>
+            <w:pPr>
+              <w:pStyle w:val="TableText"/>
+              <w:jc w:val="center"/>
+            </w:pPr>
+            <w:r>
+              <w:t>Draft</w:t>
             </w:r>
           </w:p>
         </w:tc>
       </w:tr>
       <w:tr>
         <w:trPr>
-          <w:cantSplit/>
-          <w:trHeight w:val="403"/>
+          <w:trHeight w:val="1083"/>
         </w:trPr>
         <w:tc>
           <w:tcPr>
-            <w:tcW w:w="754" w:type="pct"/>
-            <w:vAlign w:val="center"/>
+            <w:tcW w:w="1350" w:type="dxa"/>
+            <w:vMerge/>
           </w:tcPr>
           <w:p>
             <w:pPr>
               <w:pStyle w:val="TableText"/>
               <w:jc w:val="center"/>
-              <w:rPr>
-                <w:rFonts w:ascii="Century Gothic" w:hAnsi="Century Gothic"/>
-                <w:color w:val="000000" w:themeColor="text1"/>
-                <w:sz w:val="18"/>
-              </w:rPr>
             </w:pPr>
-            <w:r>
-              <w:rPr>
-                <w:rFonts w:ascii="Century Gothic" w:hAnsi="Century Gothic"/>
-                <w:color w:val="000000" w:themeColor="text1"/>
-                <w:sz w:val="20"/>
-                <w:szCs w:val="22"/>
-              </w:rPr>
-              <w:t>1.0</w:t>
-            </w:r>
           </w:p>
         </w:tc>
         <w:tc>
           <w:tcPr>
-            <w:tcW w:w="2058" w:type="pct"/>
-            <w:vAlign w:val="center"/>
+            <w:tcW w:w="1062" w:type="dxa"/>
           </w:tcPr>
           <w:p>
             <w:pPr>
               <w:pStyle w:val="TableText"/>
               <w:jc w:val="center"/>
-              <w:rPr>
-                <w:rFonts w:ascii="Century Gothic" w:hAnsi="Century Gothic"/>
-                <w:color w:val="000000" w:themeColor="text1"/>
-                <w:sz w:val="18"/>
-              </w:rPr>
             </w:pPr>
             <w:r>
-              <w:rPr>
-                <w:rFonts w:ascii="Century Gothic" w:hAnsi="Century Gothic"/>
-                <w:color w:val="000000" w:themeColor="text1"/>
-                <w:sz w:val="18"/>
-              </w:rPr>
-              <w:t>Initial creation of document</w:t>
+              <w:t>1.1</w:t>
             </w:r>
           </w:p>
         </w:tc>
         <w:tc>
           <w:tcPr>
-            <w:tcW w:w="1261" w:type="pct"/>
-            <w:vAlign w:val="center"/>
+            <w:tcW w:w="3618" w:type="dxa"/>
           </w:tcPr>
           <w:p>
             <w:pPr>
               <w:pStyle w:val="TableText"/>
-              <w:rPr>
-                <w:rFonts w:ascii="Century Gothic" w:hAnsi="Century Gothic"/>
-                <w:color w:val="000000" w:themeColor="text1"/>
-                <w:sz w:val="18"/>
-              </w:rPr>
             </w:pPr>
             <w:r>
-              <w:rPr>
-                <w:rFonts w:ascii="Century Gothic" w:hAnsi="Century Gothic"/>
-                <w:color w:val="000000" w:themeColor="text1"/>
-                <w:sz w:val="18"/>
-              </w:rPr>
-              <w:t xml:space="preserve">Basma </w:t>
-            </w:r>
-            <w:proofErr w:type="spellStart"/>
-            <w:r>
-              <w:rPr>
-                <w:rFonts w:ascii="Century Gothic" w:hAnsi="Century Gothic"/>
-                <w:color w:val="000000" w:themeColor="text1"/>
-                <w:sz w:val="18"/>
-              </w:rPr>
-              <w:t>Abdelhakim</w:t>
-            </w:r>
-            <w:proofErr w:type="spellEnd"/>
-            <w:r>
-              <w:rPr>
-                <w:rFonts w:ascii="Century Gothic" w:hAnsi="Century Gothic"/>
-                <w:color w:val="000000" w:themeColor="text1"/>
-                <w:sz w:val="18"/>
-              </w:rPr>
-              <w:t xml:space="preserve"> Ahmed</w:t>
+              <w:t>- Adding document status table.</w:t>
+            </w:r>
+          </w:p>
+          <w:p>
+            <w:pPr>
+              <w:pStyle w:val="TableText"/>
+            </w:pPr>
+            <w:r>
+              <w:t>- Listing all the needed hardware.</w:t>
+            </w:r>
+          </w:p>
+          <w:p>
+            <w:pPr>
+              <w:pStyle w:val="TableText"/>
+            </w:pPr>
+            <w:r>
+              <w:t>- Adding reference table.</w:t>
             </w:r>
           </w:p>
         </w:tc>
         <w:tc>
           <w:tcPr>
-            <w:tcW w:w="927" w:type="pct"/>
-            <w:vAlign w:val="center"/>
+            <w:tcW w:w="2194" w:type="dxa"/>
+          </w:tcPr>
+          <w:p>
+            <w:pPr>
+              <w:pStyle w:val="TableText"/>
+              <w:rPr>
+                <w:b/>
+                <w:bCs/>
+              </w:rPr>
+            </w:pPr>
+            <w:r>
+              <w:t>Basma Abdelhakim</w:t>
+            </w:r>
+          </w:p>
+        </w:tc>
+        <w:tc>
+          <w:tcPr>
+            <w:tcW w:w="1586" w:type="dxa"/>
           </w:tcPr>
           <w:p>
             <w:pPr>
               <w:pStyle w:val="TableText"/>
               <w:jc w:val="center"/>
-              <w:rPr>
-                <w:rFonts w:ascii="Century Gothic" w:hAnsi="Century Gothic"/>
-                <w:color w:val="000000" w:themeColor="text1"/>
-                <w:sz w:val="18"/>
-              </w:rPr>
             </w:pPr>
             <w:r>
-              <w:rPr>
-                <w:rFonts w:ascii="Century Gothic" w:hAnsi="Century Gothic"/>
-                <w:color w:val="000000" w:themeColor="text1"/>
-                <w:sz w:val="18"/>
-              </w:rPr>
-              <w:t>23/1/2020</w:t>
+              <w:t>31/1/2020</w:t>
+            </w:r>
+          </w:p>
+        </w:tc>
+        <w:tc>
+          <w:tcPr>
+            <w:tcW w:w="1350" w:type="dxa"/>
+          </w:tcPr>
+          <w:p>
+            <w:pPr>
+              <w:pStyle w:val="TableText"/>
+              <w:jc w:val="center"/>
+            </w:pPr>
+            <w:r>
+              <w:t>Draft</w:t>
             </w:r>
           </w:p>
         </w:tc>
       </w:tr>
       <w:tr>
         <w:trPr>
-          <w:cantSplit/>
-          <w:trHeight w:val="403"/>
+          <w:trHeight w:val="426"/>
         </w:trPr>
         <w:tc>
           <w:tcPr>
-            <w:tcW w:w="754" w:type="pct"/>
-            <w:vAlign w:val="center"/>
+            <w:tcW w:w="1350" w:type="dxa"/>
+            <w:vMerge/>
           </w:tcPr>
           <w:p>
             <w:pPr>
               <w:pStyle w:val="TableText"/>
               <w:jc w:val="center"/>
-              <w:rPr>
-                <w:rFonts w:ascii="Century Gothic" w:hAnsi="Century Gothic"/>
-                <w:color w:val="000000" w:themeColor="text1"/>
-                <w:sz w:val="18"/>
-              </w:rPr>
             </w:pPr>
           </w:p>
         </w:tc>
         <w:tc>
           <w:tcPr>
-            <w:tcW w:w="2058" w:type="pct"/>
-            <w:vAlign w:val="center"/>
+            <w:tcW w:w="1062" w:type="dxa"/>
           </w:tcPr>
           <w:p>
             <w:pPr>
               <w:pStyle w:val="TableText"/>
               <w:jc w:val="center"/>
-              <w:rPr>
-                <w:rFonts w:ascii="Century Gothic" w:hAnsi="Century Gothic"/>
-                <w:color w:val="000000" w:themeColor="text1"/>
-                <w:sz w:val="18"/>
-              </w:rPr>
             </w:pPr>
           </w:p>
         </w:tc>
         <w:tc>
           <w:tcPr>
-            <w:tcW w:w="1261" w:type="pct"/>
-            <w:vAlign w:val="center"/>
+            <w:tcW w:w="3618" w:type="dxa"/>
           </w:tcPr>
           <w:p>
             <w:pPr>
               <w:pStyle w:val="TableText"/>
-              <w:rPr>
-                <w:rFonts w:ascii="Century Gothic" w:hAnsi="Century Gothic"/>
-                <w:color w:val="000000" w:themeColor="text1"/>
-                <w:sz w:val="18"/>
-              </w:rPr>
             </w:pPr>
           </w:p>
         </w:tc>
         <w:tc>
           <w:tcPr>
-            <w:tcW w:w="927" w:type="pct"/>
-            <w:vAlign w:val="center"/>
+            <w:tcW w:w="2194" w:type="dxa"/>
           </w:tcPr>
           <w:p>
             <w:pPr>
               <w:pStyle w:val="TableText"/>
-              <w:rPr>
-                <w:rFonts w:ascii="Century Gothic" w:hAnsi="Century Gothic"/>
-                <w:color w:val="000000" w:themeColor="text1"/>
-                <w:sz w:val="18"/>
-              </w:rPr>
+            </w:pPr>
+          </w:p>
+        </w:tc>
+        <w:tc>
+          <w:tcPr>
+            <w:tcW w:w="1586" w:type="dxa"/>
+          </w:tcPr>
+          <w:p>
+            <w:pPr>
+              <w:pStyle w:val="TableText"/>
+              <w:jc w:val="center"/>
+            </w:pPr>
+          </w:p>
+        </w:tc>
+        <w:tc>
+          <w:tcPr>
+            <w:tcW w:w="1350" w:type="dxa"/>
+          </w:tcPr>
+          <w:p>
+            <w:pPr>
+              <w:pStyle w:val="TableText"/>
+              <w:jc w:val="center"/>
             </w:pPr>
           </w:p>
         </w:tc>
       </w:tr>
       <w:tr>
         <w:trPr>
-          <w:cantSplit/>
-          <w:trHeight w:val="403"/>
+          <w:trHeight w:val="546"/>
         </w:trPr>
         <w:tc>
           <w:tcPr>
-            <w:tcW w:w="754" w:type="pct"/>
-            <w:vAlign w:val="center"/>
+            <w:tcW w:w="1350" w:type="dxa"/>
+            <w:vMerge/>
           </w:tcPr>
           <w:p>
             <w:pPr>
               <w:pStyle w:val="TableText"/>
               <w:jc w:val="center"/>
-              <w:rPr>
-                <w:rFonts w:ascii="Century Gothic" w:hAnsi="Century Gothic"/>
-                <w:color w:val="000000" w:themeColor="text1"/>
-                <w:sz w:val="18"/>
-              </w:rPr>
             </w:pPr>
           </w:p>
         </w:tc>
         <w:tc>
           <w:tcPr>
-            <w:tcW w:w="2058" w:type="pct"/>
-            <w:vAlign w:val="center"/>
+            <w:tcW w:w="1062" w:type="dxa"/>
           </w:tcPr>
           <w:p>
             <w:pPr>
               <w:pStyle w:val="TableText"/>
               <w:jc w:val="center"/>
-              <w:rPr>
-                <w:rFonts w:ascii="Century Gothic" w:hAnsi="Century Gothic"/>
-                <w:color w:val="000000" w:themeColor="text1"/>
-                <w:sz w:val="18"/>
-              </w:rPr>
             </w:pPr>
           </w:p>
         </w:tc>
         <w:tc>
           <w:tcPr>
-            <w:tcW w:w="1261" w:type="pct"/>
-            <w:vAlign w:val="center"/>
+            <w:tcW w:w="3618" w:type="dxa"/>
           </w:tcPr>
           <w:p>
             <w:pPr>
               <w:pStyle w:val="TableText"/>
-              <w:rPr>
-                <w:rFonts w:ascii="Century Gothic" w:hAnsi="Century Gothic"/>
-                <w:color w:val="000000" w:themeColor="text1"/>
-                <w:sz w:val="18"/>
-              </w:rPr>
+            </w:pPr>
+          </w:p>
+          <w:p>
+            <w:pPr>
+              <w:pStyle w:val="TableText"/>
             </w:pPr>
           </w:p>
         </w:tc>
         <w:tc>
           <w:tcPr>
-            <w:tcW w:w="927" w:type="pct"/>
-            <w:vAlign w:val="center"/>
+            <w:tcW w:w="2194" w:type="dxa"/>
           </w:tcPr>
           <w:p>
             <w:pPr>
               <w:pStyle w:val="TableText"/>
-              <w:rPr>
-                <w:rFonts w:ascii="Century Gothic" w:hAnsi="Century Gothic"/>
-                <w:color w:val="000000" w:themeColor="text1"/>
-                <w:sz w:val="18"/>
-              </w:rPr>
             </w:pPr>
           </w:p>
         </w:tc>
-      </w:tr>
-      <w:tr>
-        <w:trPr>
-          <w:cantSplit/>
-          <w:trHeight w:val="433"/>
-        </w:trPr>
         <w:tc>
           <w:tcPr>
-            <w:tcW w:w="754" w:type="pct"/>
-            <w:vAlign w:val="center"/>
+            <w:tcW w:w="1586" w:type="dxa"/>
           </w:tcPr>
           <w:p>
             <w:pPr>
               <w:pStyle w:val="TableText"/>
               <w:jc w:val="center"/>
-              <w:rPr>
-                <w:rFonts w:ascii="Century Gothic" w:hAnsi="Century Gothic"/>
-                <w:color w:val="000000" w:themeColor="text1"/>
-                <w:sz w:val="18"/>
-              </w:rPr>
             </w:pPr>
           </w:p>
         </w:tc>
         <w:tc>
           <w:tcPr>
-            <w:tcW w:w="2058" w:type="pct"/>
-            <w:vAlign w:val="center"/>
+            <w:tcW w:w="1350" w:type="dxa"/>
           </w:tcPr>
           <w:p>
             <w:pPr>
               <w:pStyle w:val="TableText"/>
               <w:jc w:val="center"/>
-              <w:rPr>
-                <w:rFonts w:ascii="Century Gothic" w:hAnsi="Century Gothic"/>
-                <w:color w:val="000000" w:themeColor="text1"/>
-                <w:sz w:val="18"/>
-              </w:rPr>
-            </w:pPr>
-          </w:p>
-        </w:tc>
-        <w:tc>
-          <w:tcPr>
-            <w:tcW w:w="1261" w:type="pct"/>
-            <w:vAlign w:val="center"/>
-          </w:tcPr>
-          <w:p>
-            <w:pPr>
-              <w:pStyle w:val="TableText"/>
-              <w:rPr>
-                <w:rFonts w:ascii="Century Gothic" w:hAnsi="Century Gothic"/>
-                <w:color w:val="000000" w:themeColor="text1"/>
-                <w:sz w:val="18"/>
-              </w:rPr>
-            </w:pPr>
-          </w:p>
-        </w:tc>
-        <w:tc>
-          <w:tcPr>
-            <w:tcW w:w="927" w:type="pct"/>
-            <w:vAlign w:val="center"/>
-          </w:tcPr>
-          <w:p>
-            <w:pPr>
-              <w:pStyle w:val="TableText"/>
-              <w:rPr>
-                <w:rFonts w:ascii="Century Gothic" w:hAnsi="Century Gothic"/>
-                <w:color w:val="000000" w:themeColor="text1"/>
-                <w:sz w:val="18"/>
-              </w:rPr>
-            </w:pPr>
-          </w:p>
-        </w:tc>
-      </w:tr>
-      <w:tr>
-        <w:trPr>
-          <w:cantSplit/>
-          <w:trHeight w:val="403"/>
-        </w:trPr>
-        <w:tc>
-          <w:tcPr>
-            <w:tcW w:w="754" w:type="pct"/>
-            <w:vAlign w:val="center"/>
-          </w:tcPr>
-          <w:p>
-            <w:pPr>
-              <w:pStyle w:val="TableText"/>
-              <w:jc w:val="center"/>
-              <w:rPr>
-                <w:rFonts w:ascii="Century Gothic" w:hAnsi="Century Gothic"/>
-                <w:color w:val="000000" w:themeColor="text1"/>
-                <w:sz w:val="18"/>
-              </w:rPr>
-            </w:pPr>
-          </w:p>
-        </w:tc>
-        <w:tc>
-          <w:tcPr>
-            <w:tcW w:w="2058" w:type="pct"/>
-            <w:vAlign w:val="center"/>
-          </w:tcPr>
-          <w:p>
-            <w:pPr>
-              <w:pStyle w:val="TableText"/>
-              <w:jc w:val="center"/>
-              <w:rPr>
-                <w:rFonts w:ascii="Century Gothic" w:hAnsi="Century Gothic"/>
-                <w:color w:val="000000" w:themeColor="text1"/>
-                <w:sz w:val="18"/>
-              </w:rPr>
-            </w:pPr>
-          </w:p>
-        </w:tc>
-        <w:tc>
-          <w:tcPr>
-            <w:tcW w:w="1261" w:type="pct"/>
-            <w:vAlign w:val="center"/>
-          </w:tcPr>
-          <w:p>
-            <w:pPr>
-              <w:pStyle w:val="TableText"/>
-              <w:rPr>
-                <w:rFonts w:ascii="Century Gothic" w:hAnsi="Century Gothic"/>
-                <w:color w:val="000000" w:themeColor="text1"/>
-                <w:sz w:val="18"/>
-              </w:rPr>
-            </w:pPr>
-          </w:p>
-        </w:tc>
-        <w:tc>
-          <w:tcPr>
-            <w:tcW w:w="927" w:type="pct"/>
-            <w:vAlign w:val="center"/>
-          </w:tcPr>
-          <w:p>
-            <w:pPr>
-              <w:pStyle w:val="TableText"/>
-              <w:rPr>
-                <w:rFonts w:ascii="Century Gothic" w:hAnsi="Century Gothic"/>
-                <w:color w:val="000000" w:themeColor="text1"/>
-                <w:sz w:val="18"/>
-              </w:rPr>
-            </w:pPr>
-          </w:p>
-        </w:tc>
-      </w:tr>
-      <w:tr>
-        <w:trPr>
-          <w:cantSplit/>
-          <w:trHeight w:val="403"/>
-        </w:trPr>
-        <w:tc>
-          <w:tcPr>
-            <w:tcW w:w="754" w:type="pct"/>
-            <w:vAlign w:val="center"/>
-          </w:tcPr>
-          <w:p>
-            <w:pPr>
-              <w:pStyle w:val="TableText"/>
-              <w:jc w:val="center"/>
-              <w:rPr>
-                <w:rFonts w:ascii="Century Gothic" w:hAnsi="Century Gothic"/>
-                <w:color w:val="000000" w:themeColor="text1"/>
-                <w:sz w:val="18"/>
-              </w:rPr>
-            </w:pPr>
-          </w:p>
-        </w:tc>
-        <w:tc>
-          <w:tcPr>
-            <w:tcW w:w="2058" w:type="pct"/>
-            <w:vAlign w:val="center"/>
-          </w:tcPr>
-          <w:p>
-            <w:pPr>
-              <w:pStyle w:val="TableText"/>
-              <w:jc w:val="center"/>
-              <w:rPr>
-                <w:rFonts w:ascii="Century Gothic" w:hAnsi="Century Gothic"/>
-                <w:color w:val="000000" w:themeColor="text1"/>
-                <w:sz w:val="18"/>
-              </w:rPr>
-            </w:pPr>
-          </w:p>
-        </w:tc>
-        <w:tc>
-          <w:tcPr>
-            <w:tcW w:w="1261" w:type="pct"/>
-            <w:vAlign w:val="center"/>
-          </w:tcPr>
-          <w:p>
-            <w:pPr>
-              <w:pStyle w:val="TableText"/>
-              <w:rPr>
-                <w:rFonts w:ascii="Century Gothic" w:hAnsi="Century Gothic"/>
-                <w:color w:val="000000" w:themeColor="text1"/>
-                <w:sz w:val="18"/>
-              </w:rPr>
-            </w:pPr>
-          </w:p>
-        </w:tc>
-        <w:tc>
-          <w:tcPr>
-            <w:tcW w:w="927" w:type="pct"/>
-            <w:vAlign w:val="center"/>
-          </w:tcPr>
-          <w:p>
-            <w:pPr>
-              <w:pStyle w:val="TableText"/>
-              <w:rPr>
-                <w:rFonts w:ascii="Century Gothic" w:hAnsi="Century Gothic"/>
-                <w:color w:val="000000" w:themeColor="text1"/>
-                <w:sz w:val="18"/>
-              </w:rPr>
-            </w:pPr>
-          </w:p>
-        </w:tc>
-      </w:tr>
-      <w:tr>
-        <w:trPr>
-          <w:cantSplit/>
-          <w:trHeight w:val="403"/>
-        </w:trPr>
-        <w:tc>
-          <w:tcPr>
-            <w:tcW w:w="754" w:type="pct"/>
-            <w:vAlign w:val="center"/>
-          </w:tcPr>
-          <w:p>
-            <w:pPr>
-              <w:pStyle w:val="TableText"/>
-              <w:jc w:val="center"/>
-              <w:rPr>
-                <w:rFonts w:ascii="Century Gothic" w:hAnsi="Century Gothic"/>
-                <w:color w:val="000000" w:themeColor="text1"/>
-                <w:sz w:val="18"/>
-              </w:rPr>
-            </w:pPr>
-          </w:p>
-        </w:tc>
-        <w:tc>
-          <w:tcPr>
-            <w:tcW w:w="2058" w:type="pct"/>
-            <w:vAlign w:val="center"/>
-          </w:tcPr>
-          <w:p>
-            <w:pPr>
-              <w:pStyle w:val="TableText"/>
-              <w:jc w:val="center"/>
-              <w:rPr>
-                <w:rFonts w:ascii="Century Gothic" w:hAnsi="Century Gothic"/>
-                <w:color w:val="000000" w:themeColor="text1"/>
-                <w:sz w:val="18"/>
-              </w:rPr>
-            </w:pPr>
-          </w:p>
-        </w:tc>
-        <w:tc>
-          <w:tcPr>
-            <w:tcW w:w="1261" w:type="pct"/>
-            <w:vAlign w:val="center"/>
-          </w:tcPr>
-          <w:p>
-            <w:pPr>
-              <w:pStyle w:val="TableText"/>
-              <w:rPr>
-                <w:rFonts w:ascii="Century Gothic" w:hAnsi="Century Gothic"/>
-                <w:color w:val="000000" w:themeColor="text1"/>
-                <w:sz w:val="18"/>
-              </w:rPr>
-            </w:pPr>
-          </w:p>
-        </w:tc>
-        <w:tc>
-          <w:tcPr>
-            <w:tcW w:w="927" w:type="pct"/>
-            <w:vAlign w:val="center"/>
-          </w:tcPr>
-          <w:p>
-            <w:pPr>
-              <w:pStyle w:val="TableText"/>
-              <w:rPr>
-                <w:rFonts w:ascii="Century Gothic" w:hAnsi="Century Gothic"/>
-                <w:color w:val="000000" w:themeColor="text1"/>
-                <w:sz w:val="18"/>
-              </w:rPr>
             </w:pPr>
           </w:p>
         </w:tc>
@@ -1301,6 +1093,13 @@
     </w:tbl>
     <w:p>
       <w:pPr>
+        <w:spacing w:after="160" w:line="259" w:lineRule="auto"/>
+      </w:pPr>
+    </w:p>
+    <w:p>
+      <w:pPr>
+        <w:jc w:val="center"/>
+        <w:outlineLvl w:val="0"/>
         <w:rPr>
           <w:rFonts w:ascii="Century Gothic" w:hAnsi="Century Gothic" w:cs="Arial"/>
           <w:b/>
@@ -1308,17 +1107,270 @@
           <w:sz w:val="32"/>
         </w:rPr>
       </w:pPr>
-      <w:r>
+    </w:p>
+    <w:p>
+      <w:pPr>
+        <w:jc w:val="center"/>
+        <w:outlineLvl w:val="0"/>
         <w:rPr>
           <w:rFonts w:ascii="Century Gothic" w:hAnsi="Century Gothic" w:cs="Arial"/>
           <w:b/>
           <w:color w:val="568278" w:themeColor="accent5" w:themeShade="BF"/>
           <w:sz w:val="32"/>
         </w:rPr>
-        <w:br w:type="page"/>
-      </w:r>
-      <w:bookmarkStart w:id="1" w:name="_GoBack"/>
-      <w:bookmarkEnd w:id="1"/>
+      </w:pPr>
+    </w:p>
+    <w:p>
+      <w:pPr>
+        <w:jc w:val="center"/>
+        <w:outlineLvl w:val="0"/>
+        <w:rPr>
+          <w:rFonts w:ascii="Century Gothic" w:hAnsi="Century Gothic" w:cs="Arial"/>
+          <w:b/>
+          <w:color w:val="568278" w:themeColor="accent5" w:themeShade="BF"/>
+          <w:sz w:val="32"/>
+        </w:rPr>
+      </w:pPr>
+    </w:p>
+    <w:p>
+      <w:pPr>
+        <w:jc w:val="center"/>
+        <w:outlineLvl w:val="0"/>
+        <w:rPr>
+          <w:rFonts w:ascii="Century Gothic" w:hAnsi="Century Gothic" w:cs="Arial"/>
+          <w:b/>
+          <w:color w:val="568278" w:themeColor="accent5" w:themeShade="BF"/>
+          <w:sz w:val="32"/>
+        </w:rPr>
+      </w:pPr>
+    </w:p>
+    <w:p>
+      <w:pPr>
+        <w:jc w:val="center"/>
+        <w:outlineLvl w:val="0"/>
+        <w:rPr>
+          <w:rFonts w:ascii="Century Gothic" w:hAnsi="Century Gothic" w:cs="Arial"/>
+          <w:b/>
+          <w:color w:val="568278" w:themeColor="accent5" w:themeShade="BF"/>
+          <w:sz w:val="32"/>
+        </w:rPr>
+      </w:pPr>
+    </w:p>
+    <w:p>
+      <w:pPr>
+        <w:jc w:val="center"/>
+        <w:outlineLvl w:val="0"/>
+        <w:rPr>
+          <w:rFonts w:ascii="Century Gothic" w:hAnsi="Century Gothic" w:cs="Arial"/>
+          <w:b/>
+          <w:color w:val="568278" w:themeColor="accent5" w:themeShade="BF"/>
+          <w:sz w:val="32"/>
+        </w:rPr>
+      </w:pPr>
+    </w:p>
+    <w:p>
+      <w:pPr>
+        <w:jc w:val="center"/>
+        <w:outlineLvl w:val="0"/>
+        <w:rPr>
+          <w:rFonts w:ascii="Century Gothic" w:hAnsi="Century Gothic" w:cs="Arial"/>
+          <w:b/>
+          <w:color w:val="568278" w:themeColor="accent5" w:themeShade="BF"/>
+          <w:sz w:val="32"/>
+        </w:rPr>
+      </w:pPr>
+    </w:p>
+    <w:p>
+      <w:pPr>
+        <w:jc w:val="center"/>
+        <w:outlineLvl w:val="0"/>
+        <w:rPr>
+          <w:rFonts w:ascii="Century Gothic" w:hAnsi="Century Gothic" w:cs="Arial"/>
+          <w:b/>
+          <w:color w:val="568278" w:themeColor="accent5" w:themeShade="BF"/>
+          <w:sz w:val="32"/>
+        </w:rPr>
+      </w:pPr>
+    </w:p>
+    <w:p>
+      <w:pPr>
+        <w:jc w:val="center"/>
+        <w:outlineLvl w:val="0"/>
+        <w:rPr>
+          <w:rFonts w:ascii="Century Gothic" w:hAnsi="Century Gothic" w:cs="Arial"/>
+          <w:b/>
+          <w:color w:val="568278" w:themeColor="accent5" w:themeShade="BF"/>
+          <w:sz w:val="32"/>
+        </w:rPr>
+      </w:pPr>
+    </w:p>
+    <w:p>
+      <w:pPr>
+        <w:jc w:val="center"/>
+        <w:outlineLvl w:val="0"/>
+        <w:rPr>
+          <w:rFonts w:ascii="Century Gothic" w:hAnsi="Century Gothic" w:cs="Arial"/>
+          <w:b/>
+          <w:color w:val="568278" w:themeColor="accent5" w:themeShade="BF"/>
+          <w:sz w:val="32"/>
+        </w:rPr>
+      </w:pPr>
+    </w:p>
+    <w:p>
+      <w:pPr>
+        <w:jc w:val="center"/>
+        <w:outlineLvl w:val="0"/>
+        <w:rPr>
+          <w:rFonts w:ascii="Century Gothic" w:hAnsi="Century Gothic" w:cs="Arial"/>
+          <w:b/>
+          <w:color w:val="568278" w:themeColor="accent5" w:themeShade="BF"/>
+          <w:sz w:val="32"/>
+        </w:rPr>
+      </w:pPr>
+    </w:p>
+    <w:p>
+      <w:pPr>
+        <w:jc w:val="center"/>
+        <w:outlineLvl w:val="0"/>
+        <w:rPr>
+          <w:rFonts w:ascii="Century Gothic" w:hAnsi="Century Gothic" w:cs="Arial"/>
+          <w:b/>
+          <w:color w:val="568278" w:themeColor="accent5" w:themeShade="BF"/>
+          <w:sz w:val="32"/>
+        </w:rPr>
+      </w:pPr>
+    </w:p>
+    <w:p>
+      <w:pPr>
+        <w:jc w:val="center"/>
+        <w:outlineLvl w:val="0"/>
+        <w:rPr>
+          <w:rFonts w:ascii="Century Gothic" w:hAnsi="Century Gothic" w:cs="Arial"/>
+          <w:b/>
+          <w:color w:val="568278" w:themeColor="accent5" w:themeShade="BF"/>
+          <w:sz w:val="32"/>
+        </w:rPr>
+      </w:pPr>
+    </w:p>
+    <w:p>
+      <w:pPr>
+        <w:jc w:val="center"/>
+        <w:outlineLvl w:val="0"/>
+        <w:rPr>
+          <w:rFonts w:ascii="Century Gothic" w:hAnsi="Century Gothic" w:cs="Arial"/>
+          <w:b/>
+          <w:color w:val="568278" w:themeColor="accent5" w:themeShade="BF"/>
+          <w:sz w:val="32"/>
+        </w:rPr>
+      </w:pPr>
+    </w:p>
+    <w:p>
+      <w:pPr>
+        <w:jc w:val="center"/>
+        <w:outlineLvl w:val="0"/>
+        <w:rPr>
+          <w:rFonts w:ascii="Century Gothic" w:hAnsi="Century Gothic" w:cs="Arial"/>
+          <w:b/>
+          <w:color w:val="568278" w:themeColor="accent5" w:themeShade="BF"/>
+          <w:sz w:val="32"/>
+        </w:rPr>
+      </w:pPr>
+    </w:p>
+    <w:p>
+      <w:pPr>
+        <w:jc w:val="center"/>
+        <w:outlineLvl w:val="0"/>
+        <w:rPr>
+          <w:rFonts w:ascii="Century Gothic" w:hAnsi="Century Gothic" w:cs="Arial"/>
+          <w:b/>
+          <w:color w:val="568278" w:themeColor="accent5" w:themeShade="BF"/>
+          <w:sz w:val="32"/>
+        </w:rPr>
+      </w:pPr>
+    </w:p>
+    <w:p>
+      <w:pPr>
+        <w:jc w:val="center"/>
+        <w:outlineLvl w:val="0"/>
+        <w:rPr>
+          <w:rFonts w:ascii="Century Gothic" w:hAnsi="Century Gothic" w:cs="Arial"/>
+          <w:b/>
+          <w:color w:val="568278" w:themeColor="accent5" w:themeShade="BF"/>
+          <w:sz w:val="32"/>
+        </w:rPr>
+      </w:pPr>
+    </w:p>
+    <w:p>
+      <w:pPr>
+        <w:jc w:val="center"/>
+        <w:outlineLvl w:val="0"/>
+        <w:rPr>
+          <w:rFonts w:ascii="Century Gothic" w:hAnsi="Century Gothic" w:cs="Arial"/>
+          <w:b/>
+          <w:color w:val="568278" w:themeColor="accent5" w:themeShade="BF"/>
+          <w:sz w:val="32"/>
+        </w:rPr>
+      </w:pPr>
+    </w:p>
+    <w:p>
+      <w:pPr>
+        <w:jc w:val="center"/>
+        <w:outlineLvl w:val="0"/>
+        <w:rPr>
+          <w:rFonts w:ascii="Century Gothic" w:hAnsi="Century Gothic" w:cs="Arial"/>
+          <w:b/>
+          <w:color w:val="568278" w:themeColor="accent5" w:themeShade="BF"/>
+          <w:sz w:val="32"/>
+        </w:rPr>
+      </w:pPr>
+    </w:p>
+    <w:p>
+      <w:pPr>
+        <w:jc w:val="center"/>
+        <w:outlineLvl w:val="0"/>
+        <w:rPr>
+          <w:rFonts w:ascii="Century Gothic" w:hAnsi="Century Gothic" w:cs="Arial"/>
+          <w:b/>
+          <w:color w:val="568278" w:themeColor="accent5" w:themeShade="BF"/>
+          <w:sz w:val="32"/>
+        </w:rPr>
+      </w:pPr>
+    </w:p>
+    <w:p>
+      <w:pPr>
+        <w:jc w:val="center"/>
+        <w:outlineLvl w:val="0"/>
+        <w:rPr>
+          <w:rFonts w:ascii="Century Gothic" w:hAnsi="Century Gothic" w:cs="Arial"/>
+          <w:b/>
+          <w:color w:val="568278" w:themeColor="accent5" w:themeShade="BF"/>
+          <w:sz w:val="32"/>
+        </w:rPr>
+      </w:pPr>
+    </w:p>
+    <w:p>
+      <w:pPr>
+        <w:jc w:val="center"/>
+        <w:outlineLvl w:val="0"/>
+        <w:rPr>
+          <w:rFonts w:ascii="Century Gothic" w:hAnsi="Century Gothic" w:cs="Arial"/>
+          <w:b/>
+          <w:color w:val="568278" w:themeColor="accent5" w:themeShade="BF"/>
+          <w:sz w:val="32"/>
+        </w:rPr>
+      </w:pPr>
+    </w:p>
+    <w:p>
+      <w:pPr>
+        <w:jc w:val="center"/>
+        <w:outlineLvl w:val="0"/>
+        <w:rPr>
+          <w:rFonts w:ascii="Century Gothic" w:hAnsi="Century Gothic" w:cs="Arial"/>
+          <w:b/>
+          <w:color w:val="568278" w:themeColor="accent5" w:themeShade="BF"/>
+          <w:sz w:val="32"/>
+        </w:rPr>
+      </w:pPr>
     </w:p>
     <w:sdt>
       <w:sdtPr>
@@ -1475,12 +1527,10 @@
           <w:pPr>
             <w:pStyle w:val="TOC2"/>
             <w:rPr>
-              <w:rFonts w:asciiTheme="minorHAnsi" w:eastAsiaTheme="minorEastAsia" w:hAnsiTheme="minorHAnsi" w:cstheme="minorBidi"/>
+              <w:rFonts w:asciiTheme="minorHAnsi" w:hAnsiTheme="minorHAnsi" w:cstheme="minorHAnsi"/>
               <w:b w:val="0"/>
               <w:bCs/>
               <w:noProof/>
-              <w:sz w:val="22"/>
-              <w:szCs w:val="22"/>
             </w:rPr>
           </w:pPr>
           <w:hyperlink w:anchor="_Toc30686305" w:history="1">
@@ -1563,6 +1613,11 @@
               <w:fldChar w:fldCharType="end"/>
             </w:r>
           </w:hyperlink>
+        </w:p>
+        <w:p>
+          <w:r>
+            <w:t xml:space="preserve">      1.2 Hardware requirements………………………………………………………………………………………………….4</w:t>
+          </w:r>
         </w:p>
         <w:p>
           <w:pPr>
@@ -1585,7 +1640,17 @@
                 <w:bCs/>
                 <w:noProof/>
               </w:rPr>
-              <w:t>1.2 System block diagram</w:t>
+              <w:t>1.3</w:t>
+            </w:r>
+            <w:r>
+              <w:rPr>
+                <w:rStyle w:val="Hyperlink"/>
+                <w:rFonts w:asciiTheme="minorHAnsi" w:hAnsiTheme="minorHAnsi" w:cstheme="minorHAnsi"/>
+                <w:b w:val="0"/>
+                <w:bCs/>
+                <w:noProof/>
+              </w:rPr>
+              <w:t xml:space="preserve"> System block diagram</w:t>
             </w:r>
             <w:r>
               <w:rPr>
@@ -2192,8 +2257,9 @@
                 <w:rStyle w:val="Hyperlink"/>
                 <w:sz w:val="24"/>
                 <w:szCs w:val="18"/>
-              </w:rPr>
-              <w:t>System features</w:t>
+                <w:lang w:val="en-GB"/>
+              </w:rPr>
+              <w:t>Reference table</w:t>
             </w:r>
             <w:r>
               <w:rPr>
@@ -2564,7 +2630,23 @@
             <w:noProof/>
             <w:webHidden/>
           </w:rPr>
-          <w:t>…………………………………………………………………………………………………..</w:t>
+          <w:t>………………………………………………………………………………………………….</w:t>
+        </w:r>
+        <w:r>
+          <w:rPr>
+            <w:noProof/>
+            <w:webHidden/>
+          </w:rPr>
+          <w:t xml:space="preserve"> </w:t>
+        </w:r>
+        <w:bookmarkStart w:id="1" w:name="_GoBack"/>
+        <w:bookmarkEnd w:id="1"/>
+        <w:r>
+          <w:rPr>
+            <w:noProof/>
+            <w:webHidden/>
+          </w:rPr>
+          <w:t>.</w:t>
         </w:r>
         <w:r>
           <w:rPr>
@@ -2659,7 +2741,21 @@
             <w:noProof/>
             <w:webHidden/>
           </w:rPr>
-          <w:t>………………………………………………………………………………………....</w:t>
+          <w:t>………………………………………………………………………………………...</w:t>
+        </w:r>
+        <w:r>
+          <w:rPr>
+            <w:noProof/>
+            <w:webHidden/>
+          </w:rPr>
+          <w:t>.</w:t>
+        </w:r>
+        <w:r>
+          <w:rPr>
+            <w:noProof/>
+            <w:webHidden/>
+          </w:rPr>
+          <w:t>.</w:t>
         </w:r>
         <w:r>
           <w:rPr>
@@ -2707,6 +2803,101 @@
     <w:p>
       <w:pPr>
         <w:rPr>
+          <w:rFonts w:eastAsia="Times New Roman"/>
+        </w:rPr>
+      </w:pPr>
+      <w:r>
+        <w:rPr>
+          <w:rFonts w:eastAsia="Times New Roman"/>
+        </w:rPr>
+        <w:fldChar w:fldCharType="end"/>
+      </w:r>
+    </w:p>
+    <w:p>
+      <w:pPr>
+        <w:rPr>
+          <w:rFonts w:eastAsia="Times New Roman"/>
+        </w:rPr>
+      </w:pPr>
+    </w:p>
+    <w:p>
+      <w:pPr>
+        <w:rPr>
+          <w:rFonts w:eastAsia="Times New Roman"/>
+        </w:rPr>
+      </w:pPr>
+    </w:p>
+    <w:p>
+      <w:pPr>
+        <w:rPr>
+          <w:rFonts w:eastAsia="Times New Roman"/>
+        </w:rPr>
+      </w:pPr>
+    </w:p>
+    <w:p>
+      <w:pPr>
+        <w:pStyle w:val="TOCHeading"/>
+        <w:rPr>
+          <w:color w:val="808080" w:themeColor="background1" w:themeShade="80"/>
+          <w:sz w:val="22"/>
+        </w:rPr>
+      </w:pPr>
+      <w:r>
+        <w:rPr>
+          <w:color w:val="808080" w:themeColor="background1" w:themeShade="80"/>
+          <w:sz w:val="22"/>
+        </w:rPr>
+        <w:t>List</w:t>
+      </w:r>
+      <w:r>
+        <w:rPr>
+          <w:color w:val="808080" w:themeColor="background1" w:themeShade="80"/>
+          <w:sz w:val="22"/>
+        </w:rPr>
+        <w:t xml:space="preserve"> of</w:t>
+      </w:r>
+      <w:r>
+        <w:rPr>
+          <w:color w:val="808080" w:themeColor="background1" w:themeShade="80"/>
+          <w:sz w:val="22"/>
+        </w:rPr>
+        <w:t xml:space="preserve"> tables</w:t>
+      </w:r>
+    </w:p>
+    <w:p/>
+    <w:p>
+      <w:pPr>
+        <w:pStyle w:val="TableofFigures"/>
+        <w:tabs>
+          <w:tab w:val="right" w:leader="dot" w:pos="10790"/>
+        </w:tabs>
+      </w:pPr>
+      <w:r>
+        <w:rPr>
+          <w:b/>
+          <w:bCs/>
+        </w:rPr>
+        <w:t>Table 1</w:t>
+      </w:r>
+      <w:r>
+        <w:t xml:space="preserve"> </w:t>
+      </w:r>
+      <w:r>
+        <w:t>Document History including Version, Description, Author, Date and Status</w:t>
+      </w:r>
+      <w:r>
+        <w:t>…………………</w:t>
+      </w:r>
+      <w:r>
+        <w:t>..</w:t>
+      </w:r>
+      <w:r>
+        <w:t>.2</w:t>
+      </w:r>
+    </w:p>
+    <w:p>
+      <w:pPr>
+        <w:rPr>
           <w:rFonts w:ascii="Century Gothic" w:eastAsia="Times New Roman" w:hAnsi="Century Gothic" w:cstheme="majorBidi"/>
           <w:b/>
           <w:color w:val="595959" w:themeColor="text1" w:themeTint="A6"/>
@@ -2717,8 +2908,22 @@
       <w:r>
         <w:rPr>
           <w:rFonts w:eastAsia="Times New Roman"/>
-        </w:rPr>
-        <w:fldChar w:fldCharType="end"/>
+          <w:b/>
+          <w:bCs/>
+        </w:rPr>
+        <w:t>Table 2</w:t>
+      </w:r>
+      <w:r>
+        <w:rPr>
+          <w:rFonts w:eastAsia="Times New Roman"/>
+        </w:rPr>
+        <w:t xml:space="preserve"> HIS Requirement referring to CYRS requirement…………</w:t>
+      </w:r>
+      <w:r>
+        <w:rPr>
+          <w:rFonts w:eastAsia="Times New Roman"/>
+        </w:rPr>
+        <w:t>…………………………………………………..7</w:t>
       </w:r>
       <w:r>
         <w:rPr>
@@ -2861,6 +3066,107 @@
           <w:szCs w:val="32"/>
         </w:rPr>
       </w:pPr>
+      <w:r>
+        <w:rPr>
+          <w:rFonts w:asciiTheme="minorHAnsi" w:hAnsiTheme="minorHAnsi"/>
+          <w:color w:val="000000" w:themeColor="text1"/>
+          <w:szCs w:val="32"/>
+        </w:rPr>
+        <w:t>1.</w:t>
+      </w:r>
+      <w:r>
+        <w:rPr>
+          <w:rFonts w:asciiTheme="minorHAnsi" w:hAnsiTheme="minorHAnsi"/>
+          <w:color w:val="000000" w:themeColor="text1"/>
+          <w:szCs w:val="32"/>
+        </w:rPr>
+        <w:t>2</w:t>
+      </w:r>
+      <w:r>
+        <w:rPr>
+          <w:rFonts w:asciiTheme="minorHAnsi" w:hAnsiTheme="minorHAnsi"/>
+          <w:color w:val="000000" w:themeColor="text1"/>
+          <w:szCs w:val="32"/>
+        </w:rPr>
+        <w:t xml:space="preserve"> </w:t>
+      </w:r>
+      <w:r>
+        <w:rPr>
+          <w:color w:val="000000" w:themeColor="text1"/>
+        </w:rPr>
+        <w:t>Hardware requirements</w:t>
+      </w:r>
+    </w:p>
+    <w:p>
+      <w:pPr>
+        <w:rPr>
+          <w:szCs w:val="32"/>
+        </w:rPr>
+      </w:pPr>
+      <w:r>
+        <w:rPr>
+          <w:szCs w:val="32"/>
+        </w:rPr>
+        <w:tab/>
+        <w:t>1. ATmega32 microcontroller on Arduino pro mini kit.</w:t>
+      </w:r>
+    </w:p>
+    <w:p>
+      <w:pPr>
+        <w:rPr>
+          <w:szCs w:val="32"/>
+        </w:rPr>
+      </w:pPr>
+      <w:r>
+        <w:rPr>
+          <w:szCs w:val="32"/>
+        </w:rPr>
+        <w:t xml:space="preserve">             2. 0.96 OLED LCD.</w:t>
+      </w:r>
+    </w:p>
+    <w:p>
+      <w:pPr>
+        <w:rPr>
+          <w:szCs w:val="32"/>
+        </w:rPr>
+      </w:pPr>
+      <w:r>
+        <w:rPr>
+          <w:szCs w:val="32"/>
+        </w:rPr>
+        <w:t xml:space="preserve">             3. Tactical buttons.</w:t>
+      </w:r>
+    </w:p>
+    <w:p>
+      <w:pPr>
+        <w:rPr>
+          <w:szCs w:val="32"/>
+        </w:rPr>
+      </w:pPr>
+      <w:r>
+        <w:rPr>
+          <w:szCs w:val="32"/>
+        </w:rPr>
+        <w:t xml:space="preserve">             4. Buzzer</w:t>
+      </w:r>
+    </w:p>
+    <w:p>
+      <w:pPr>
+        <w:rPr>
+          <w:szCs w:val="32"/>
+        </w:rPr>
+      </w:pPr>
+    </w:p>
+    <w:p>
+      <w:pPr>
+        <w:pStyle w:val="Heading2"/>
+        <w:rPr>
+          <w:rFonts w:asciiTheme="minorHAnsi" w:hAnsiTheme="minorHAnsi"/>
+          <w:color w:val="000000" w:themeColor="text1"/>
+          <w:sz w:val="32"/>
+          <w:szCs w:val="32"/>
+        </w:rPr>
+      </w:pPr>
       <w:bookmarkStart w:id="4" w:name="_Toc30686306"/>
       <w:r>
         <w:rPr>
@@ -2868,7 +3174,15 @@
           <w:color w:val="000000" w:themeColor="text1"/>
           <w:szCs w:val="32"/>
         </w:rPr>
-        <w:t>1.2 System block diagram</w:t>
+        <w:t>1.3</w:t>
+      </w:r>
+      <w:r>
+        <w:rPr>
+          <w:rFonts w:asciiTheme="minorHAnsi" w:hAnsiTheme="minorHAnsi"/>
+          <w:color w:val="000000" w:themeColor="text1"/>
+          <w:szCs w:val="32"/>
+        </w:rPr>
+        <w:t xml:space="preserve"> System block diagram</w:t>
       </w:r>
       <w:bookmarkEnd w:id="4"/>
     </w:p>
@@ -2891,6 +3205,7 @@
         <w:rPr>
           <w:noProof/>
           <w:color w:val="000000" w:themeColor="text1"/>
+          <w:lang w:val="en-GB" w:eastAsia="en-GB"/>
         </w:rPr>
         <mc:AlternateContent>
           <mc:Choice Requires="wps">
@@ -3001,6 +3316,7 @@
         <w:rPr>
           <w:noProof/>
           <w:color w:val="000000" w:themeColor="text1"/>
+          <w:lang w:val="en-GB" w:eastAsia="en-GB"/>
         </w:rPr>
         <mc:AlternateContent>
           <mc:Choice Requires="wps">
@@ -3123,6 +3439,7 @@
         <w:rPr>
           <w:noProof/>
           <w:color w:val="000000" w:themeColor="text1"/>
+          <w:lang w:val="en-GB" w:eastAsia="en-GB"/>
         </w:rPr>
         <mc:AlternateContent>
           <mc:Choice Requires="wps">
@@ -3251,7 +3568,6 @@
         </mc:AlternateContent>
       </w:r>
     </w:p>
-    <w:bookmarkStart w:id="5" w:name="_Toc30686307"/>
     <w:p>
       <w:pPr>
         <w:pStyle w:val="Heading1"/>
@@ -3259,10 +3575,12 @@
           <w:color w:val="000000" w:themeColor="text1"/>
         </w:rPr>
       </w:pPr>
+      <w:bookmarkStart w:id="5" w:name="_Toc30686307"/>
       <w:r>
         <w:rPr>
           <w:noProof/>
           <w:color w:val="000000" w:themeColor="text1"/>
+          <w:lang w:val="en-GB" w:eastAsia="en-GB"/>
         </w:rPr>
         <mc:AlternateContent>
           <mc:Choice Requires="wps">
@@ -3325,7 +3643,7 @@
           </mc:Choice>
           <mc:Fallback>
             <w:pict>
-              <v:shapetype w14:anchorId="42517209" id="_x0000_t32" coordsize="21600,21600" o:spt="32" o:oned="t" path="m,l21600,21600e" filled="f">
+              <v:shapetype w14:anchorId="436103F0" id="_x0000_t32" coordsize="21600,21600" o:spt="32" o:oned="t" path="m,l21600,21600e" filled="f">
                 <v:path arrowok="t" fillok="f" o:connecttype="none"/>
                 <o:lock v:ext="edit" shapetype="t"/>
               </v:shapetype>
@@ -3341,6 +3659,7 @@
         <w:rPr>
           <w:noProof/>
           <w:color w:val="000000" w:themeColor="text1"/>
+          <w:lang w:val="en-GB" w:eastAsia="en-GB"/>
         </w:rPr>
         <mc:AlternateContent>
           <mc:Choice Requires="wps">
@@ -3413,7 +3732,6 @@
       </w:r>
       <w:bookmarkEnd w:id="5"/>
     </w:p>
-    <w:bookmarkStart w:id="6" w:name="_Toc30686308"/>
     <w:p>
       <w:pPr>
         <w:pStyle w:val="Heading1"/>
@@ -3424,10 +3742,12 @@
           <w:color w:val="000000" w:themeColor="text1"/>
         </w:rPr>
       </w:pPr>
+      <w:bookmarkStart w:id="6" w:name="_Toc30686308"/>
       <w:r>
         <w:rPr>
           <w:noProof/>
           <w:color w:val="000000" w:themeColor="text1"/>
+          <w:lang w:val="en-GB" w:eastAsia="en-GB"/>
         </w:rPr>
         <mc:AlternateContent>
           <mc:Choice Requires="wps">
@@ -3535,6 +3855,7 @@
         <w:rPr>
           <w:noProof/>
           <w:color w:val="000000" w:themeColor="text1"/>
+          <w:lang w:val="en-GB" w:eastAsia="en-GB"/>
         </w:rPr>
         <mc:AlternateContent>
           <mc:Choice Requires="wps">
@@ -3608,6 +3929,7 @@
         <w:rPr>
           <w:noProof/>
           <w:color w:val="000000" w:themeColor="text1"/>
+          <w:lang w:val="en-GB" w:eastAsia="en-GB"/>
         </w:rPr>
         <mc:AlternateContent>
           <mc:Choice Requires="wps">
@@ -3741,7 +4063,6 @@
         <w:tab/>
       </w:r>
     </w:p>
-    <w:bookmarkStart w:id="7" w:name="_Toc30686309"/>
     <w:p>
       <w:pPr>
         <w:pStyle w:val="Heading1"/>
@@ -3749,10 +4070,12 @@
           <w:color w:val="000000" w:themeColor="text1"/>
         </w:rPr>
       </w:pPr>
+      <w:bookmarkStart w:id="7" w:name="_Toc30686309"/>
       <w:r>
         <w:rPr>
           <w:noProof/>
           <w:color w:val="000000" w:themeColor="text1"/>
+          <w:lang w:val="en-GB" w:eastAsia="en-GB"/>
         </w:rPr>
         <mc:AlternateContent>
           <mc:Choice Requires="wps">
@@ -3815,7 +4138,7 @@
           </mc:Choice>
           <mc:Fallback>
             <w:pict>
-              <v:shape w14:anchorId="3BD18675" id="Straight Arrow Connector 18" o:spid="_x0000_s1026" type="#_x0000_t32" style="position:absolute;margin-left:330.75pt;margin-top:2.95pt;width:92.9pt;height:0;flip:y;z-index:251675648;visibility:visible;mso-wrap-style:square;mso-width-percent:0;mso-height-percent:0;mso-wrap-distance-left:9pt;mso-wrap-distance-top:0;mso-wrap-distance-right:9pt;mso-wrap-distance-bottom:0;mso-position-horizontal:absolute;mso-position-horizontal-relative:text;mso-position-vertical:absolute;mso-position-vertical-relative:text;mso-width-percent:0;mso-height-percent:0;mso-width-relative:margin;mso-height-relative:margin" o:gfxdata="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" strokecolor="black [3200]" strokeweight=".5pt">
+              <v:shape w14:anchorId="066D7BCA" id="Straight Arrow Connector 18" o:spid="_x0000_s1026" type="#_x0000_t32" style="position:absolute;margin-left:330.75pt;margin-top:2.95pt;width:92.9pt;height:0;flip:y;z-index:251675648;visibility:visible;mso-wrap-style:square;mso-width-percent:0;mso-height-percent:0;mso-wrap-distance-left:9pt;mso-wrap-distance-top:0;mso-wrap-distance-right:9pt;mso-wrap-distance-bottom:0;mso-position-horizontal:absolute;mso-position-horizontal-relative:text;mso-position-vertical:absolute;mso-position-vertical-relative:text;mso-width-percent:0;mso-height-percent:0;mso-width-relative:margin;mso-height-relative:margin" o:gfxdata="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" strokecolor="black [3200]" strokeweight=".5pt">
                 <v:stroke endarrow="block" joinstyle="miter"/>
                 <w10:wrap type="square"/>
               </v:shape>
@@ -3827,6 +4150,7 @@
         <w:rPr>
           <w:noProof/>
           <w:color w:val="000000" w:themeColor="text1"/>
+          <w:lang w:val="en-GB" w:eastAsia="en-GB"/>
         </w:rPr>
         <mc:AlternateContent>
           <mc:Choice Requires="wps">
@@ -3956,6 +4280,7 @@
         <w:rPr>
           <w:noProof/>
           <w:color w:val="000000" w:themeColor="text1"/>
+          <w:lang w:val="en-GB" w:eastAsia="en-GB"/>
         </w:rPr>
         <mc:AlternateContent>
           <mc:Choice Requires="wps">
@@ -4198,13 +4523,6 @@
     </w:p>
     <w:p>
       <w:pPr>
-        <w:rPr>
-          <w:color w:val="000000" w:themeColor="text1"/>
-        </w:rPr>
-      </w:pPr>
-    </w:p>
-    <w:p>
-      <w:pPr>
         <w:pStyle w:val="Heading2"/>
         <w:rPr>
           <w:rFonts w:asciiTheme="minorHAnsi" w:hAnsiTheme="minorHAnsi"/>
@@ -4223,30 +4541,28 @@
     </w:p>
     <w:p>
       <w:pPr>
-        <w:pStyle w:val="Caption"/>
+        <w:rPr>
+          <w:color w:val="000000" w:themeColor="text1"/>
+        </w:rPr>
+      </w:pPr>
+      <w:r>
         <w:rPr>
           <w:rFonts w:ascii="Century Gothic" w:hAnsi="Century Gothic"/>
           <w:noProof/>
           <w:color w:val="000000" w:themeColor="text1"/>
-        </w:rPr>
-      </w:pPr>
-      <w:r>
-        <w:rPr>
-          <w:rFonts w:ascii="Century Gothic" w:hAnsi="Century Gothic"/>
-          <w:noProof/>
-          <w:color w:val="000000" w:themeColor="text1"/>
+          <w:lang w:val="en-GB" w:eastAsia="en-GB"/>
         </w:rPr>
         <w:drawing>
-          <wp:anchor distT="0" distB="0" distL="114300" distR="114300" simplePos="0" relativeHeight="251660288" behindDoc="0" locked="0" layoutInCell="1" allowOverlap="1" wp14:anchorId="1B3EFA34" wp14:editId="5A116725">
+          <wp:anchor distT="0" distB="0" distL="114300" distR="114300" simplePos="0" relativeHeight="251660288" behindDoc="0" locked="0" layoutInCell="1" allowOverlap="1" wp14:anchorId="6EE60E05" wp14:editId="0AB4D486">
             <wp:simplePos x="0" y="0"/>
             <wp:positionH relativeFrom="column">
-              <wp:posOffset>1562100</wp:posOffset>
+              <wp:posOffset>1927860</wp:posOffset>
             </wp:positionH>
             <wp:positionV relativeFrom="paragraph">
-              <wp:posOffset>307975</wp:posOffset>
+              <wp:posOffset>257175</wp:posOffset>
             </wp:positionV>
-            <wp:extent cx="3786505" cy="3314700"/>
-            <wp:effectExtent l="0" t="0" r="4445" b="0"/>
+            <wp:extent cx="2440940" cy="2136775"/>
+            <wp:effectExtent l="0" t="0" r="0" b="0"/>
             <wp:wrapTopAndBottom/>
             <wp:docPr id="3" name="Picture 3"/>
             <wp:cNvGraphicFramePr>
@@ -4274,7 +4590,7 @@
                   <pic:spPr>
                     <a:xfrm>
                       <a:off x="0" y="0"/>
-                      <a:ext cx="3786505" cy="3314700"/>
+                      <a:ext cx="2440940" cy="2136775"/>
                     </a:xfrm>
                     <a:prstGeom prst="rect">
                       <a:avLst/>
@@ -4295,19 +4611,29 @@
     </w:p>
     <w:p>
       <w:pPr>
+        <w:pStyle w:val="Caption"/>
         <w:rPr>
           <w:rFonts w:ascii="Century Gothic" w:hAnsi="Century Gothic"/>
-          <w:color w:val="000000" w:themeColor="text1"/>
-        </w:rPr>
-      </w:pPr>
-      <w:r>
+          <w:noProof/>
+          <w:color w:val="000000" w:themeColor="text1"/>
+        </w:rPr>
+      </w:pPr>
+    </w:p>
+    <w:p>
+      <w:pPr>
         <w:rPr>
           <w:rFonts w:ascii="Century Gothic" w:hAnsi="Century Gothic"/>
           <w:color w:val="000000" w:themeColor="text1"/>
         </w:rPr>
-        <w:t xml:space="preserve">                                                     </w:t>
-      </w:r>
+      </w:pPr>
       <w:bookmarkStart w:id="11" w:name="_Toc30706209"/>
+      <w:r>
+        <w:rPr>
+          <w:b/>
+          <w:bCs/>
+        </w:rPr>
+        <w:t xml:space="preserve">                                                      </w:t>
+      </w:r>
       <w:r>
         <w:rPr>
           <w:b/>
@@ -4874,7 +5200,7 @@
         <w:t xml:space="preserve"> be </w:t>
       </w:r>
       <w:r>
-        <w:t>OLED LCD LED.</w:t>
+        <w:t>OLED LCD.</w:t>
       </w:r>
     </w:p>
     <w:p>
@@ -4902,6 +5228,7 @@
       <w:r>
         <w:rPr>
           <w:noProof/>
+          <w:lang w:val="en-GB" w:eastAsia="en-GB"/>
         </w:rPr>
         <w:drawing>
           <wp:inline distT="0" distB="0" distL="0" distR="0">
@@ -5106,6 +5433,7 @@
       <w:r>
         <w:rPr>
           <w:noProof/>
+          <w:lang w:val="en-GB" w:eastAsia="en-GB"/>
         </w:rPr>
         <w:drawing>
           <wp:inline distT="0" distB="0" distL="0" distR="0" wp14:anchorId="29D9DC91" wp14:editId="25EF65EB">
@@ -5153,7 +5481,6 @@
     <w:p>
       <w:pPr>
         <w:pStyle w:val="Caption"/>
-        <w:jc w:val="center"/>
         <w:rPr>
           <w:color w:val="000000" w:themeColor="text1"/>
           <w:sz w:val="24"/>
@@ -5169,7 +5496,7 @@
           <w:sz w:val="24"/>
           <w:szCs w:val="24"/>
         </w:rPr>
-        <w:t xml:space="preserve">Figure </w:t>
+        <w:t xml:space="preserve">                                                      </w:t>
       </w:r>
       <w:r>
         <w:rPr>
@@ -5179,7 +5506,7 @@
           <w:sz w:val="24"/>
           <w:szCs w:val="24"/>
         </w:rPr>
-        <w:fldChar w:fldCharType="begin"/>
+        <w:t xml:space="preserve">Figure </w:t>
       </w:r>
       <w:r>
         <w:rPr>
@@ -5189,7 +5516,7 @@
           <w:sz w:val="24"/>
           <w:szCs w:val="24"/>
         </w:rPr>
-        <w:instrText xml:space="preserve"> SEQ Figure \* ARABIC </w:instrText>
+        <w:fldChar w:fldCharType="begin"/>
       </w:r>
       <w:r>
         <w:rPr>
@@ -5199,6 +5526,16 @@
           <w:sz w:val="24"/>
           <w:szCs w:val="24"/>
         </w:rPr>
+        <w:instrText xml:space="preserve"> SEQ Figure \* ARABIC </w:instrText>
+      </w:r>
+      <w:r>
+        <w:rPr>
+          <w:b/>
+          <w:bCs/>
+          <w:color w:val="000000" w:themeColor="text1"/>
+          <w:sz w:val="24"/>
+          <w:szCs w:val="24"/>
+        </w:rPr>
         <w:fldChar w:fldCharType="separate"/>
       </w:r>
       <w:r>
@@ -5289,85 +5626,389 @@
     </w:p>
     <w:p>
       <w:pPr>
+        <w:rPr>
+          <w:rFonts w:ascii="Century Gothic" w:hAnsi="Century Gothic"/>
+        </w:rPr>
+      </w:pPr>
+    </w:p>
+    <w:p>
+      <w:pPr>
+        <w:rPr>
+          <w:rFonts w:ascii="Century Gothic" w:hAnsi="Century Gothic"/>
+        </w:rPr>
+      </w:pPr>
+    </w:p>
+    <w:p>
+      <w:pPr>
+        <w:rPr>
+          <w:rFonts w:ascii="Century Gothic" w:hAnsi="Century Gothic"/>
+        </w:rPr>
+      </w:pPr>
+    </w:p>
+    <w:p>
+      <w:pPr>
+        <w:rPr>
+          <w:rFonts w:ascii="Century Gothic" w:hAnsi="Century Gothic"/>
+        </w:rPr>
+      </w:pPr>
+    </w:p>
+    <w:p>
+      <w:pPr>
+        <w:rPr>
+          <w:rFonts w:ascii="Century Gothic" w:hAnsi="Century Gothic"/>
+        </w:rPr>
+      </w:pPr>
+    </w:p>
+    <w:p>
+      <w:pPr>
+        <w:rPr>
+          <w:rFonts w:ascii="Century Gothic" w:hAnsi="Century Gothic"/>
+        </w:rPr>
+      </w:pPr>
+    </w:p>
+    <w:p>
+      <w:pPr>
+        <w:rPr>
+          <w:rFonts w:ascii="Century Gothic" w:hAnsi="Century Gothic"/>
+        </w:rPr>
+      </w:pPr>
+    </w:p>
+    <w:p>
+      <w:pPr>
+        <w:rPr>
+          <w:rFonts w:ascii="Century Gothic" w:hAnsi="Century Gothic"/>
+        </w:rPr>
+      </w:pPr>
+    </w:p>
+    <w:p>
+      <w:pPr>
+        <w:rPr>
+          <w:rFonts w:ascii="Century Gothic" w:hAnsi="Century Gothic"/>
+        </w:rPr>
+      </w:pPr>
+    </w:p>
+    <w:p>
+      <w:pPr>
+        <w:rPr>
+          <w:rFonts w:ascii="Century Gothic" w:hAnsi="Century Gothic"/>
+        </w:rPr>
+      </w:pPr>
+    </w:p>
+    <w:p>
+      <w:pPr>
+        <w:rPr>
+          <w:rFonts w:ascii="Century Gothic" w:hAnsi="Century Gothic"/>
+        </w:rPr>
+      </w:pPr>
+    </w:p>
+    <w:p>
+      <w:pPr>
+        <w:rPr>
+          <w:rFonts w:ascii="Century Gothic" w:hAnsi="Century Gothic"/>
+        </w:rPr>
+      </w:pPr>
+    </w:p>
+    <w:p>
+      <w:pPr>
+        <w:rPr>
+          <w:rFonts w:ascii="Century Gothic" w:hAnsi="Century Gothic"/>
+        </w:rPr>
+      </w:pPr>
+    </w:p>
+    <w:p>
+      <w:pPr>
+        <w:rPr>
+          <w:rFonts w:ascii="Century Gothic" w:hAnsi="Century Gothic"/>
+        </w:rPr>
+      </w:pPr>
+    </w:p>
+    <w:p>
+      <w:pPr>
+        <w:rPr>
+          <w:rFonts w:ascii="Century Gothic" w:hAnsi="Century Gothic"/>
+        </w:rPr>
+      </w:pPr>
+    </w:p>
+    <w:p>
+      <w:pPr>
+        <w:rPr>
+          <w:rFonts w:ascii="Century Gothic" w:hAnsi="Century Gothic"/>
+        </w:rPr>
+      </w:pPr>
+    </w:p>
+    <w:p>
+      <w:pPr>
+        <w:rPr>
+          <w:rFonts w:ascii="Century Gothic" w:hAnsi="Century Gothic"/>
+        </w:rPr>
+      </w:pPr>
+    </w:p>
+    <w:p>
+      <w:pPr>
+        <w:rPr>
+          <w:rFonts w:ascii="Century Gothic" w:hAnsi="Century Gothic"/>
+        </w:rPr>
+      </w:pPr>
+    </w:p>
+    <w:p>
+      <w:pPr>
+        <w:rPr>
+          <w:rFonts w:ascii="Century Gothic" w:hAnsi="Century Gothic"/>
+        </w:rPr>
+      </w:pPr>
+    </w:p>
+    <w:p>
+      <w:pPr>
         <w:pStyle w:val="Heading1"/>
         <w:rPr>
           <w:rFonts w:asciiTheme="minorHAnsi" w:eastAsia="Times New Roman" w:hAnsiTheme="minorHAnsi" w:cstheme="minorHAnsi"/>
           <w:color w:val="000000" w:themeColor="text1"/>
         </w:rPr>
       </w:pPr>
-      <w:bookmarkStart w:id="18" w:name="_Toc30686316"/>
       <w:r>
         <w:rPr>
           <w:rFonts w:asciiTheme="minorHAnsi" w:eastAsia="Times New Roman" w:hAnsiTheme="minorHAnsi" w:cstheme="minorHAnsi"/>
           <w:color w:val="000000" w:themeColor="text1"/>
         </w:rPr>
-        <w:t>6. System features</w:t>
-      </w:r>
-      <w:bookmarkEnd w:id="18"/>
-    </w:p>
-    <w:p>
-      <w:pPr>
-        <w:rPr>
-          <w:rFonts w:ascii="Century Gothic" w:hAnsi="Century Gothic"/>
-        </w:rPr>
-      </w:pPr>
-    </w:p>
-    <w:p>
-      <w:pPr>
-        <w:pStyle w:val="Heading2"/>
-        <w:rPr>
-          <w:rFonts w:eastAsia="Times New Roman"/>
-        </w:rPr>
-      </w:pPr>
+        <w:lastRenderedPageBreak/>
+        <w:t>6. Reference table</w:t>
+      </w:r>
+    </w:p>
+    <w:p/>
+    <w:p>
+      <w:pPr>
+        <w:pStyle w:val="Caption"/>
+        <w:keepNext/>
+        <w:rPr>
+          <w:sz w:val="24"/>
+          <w:szCs w:val="24"/>
+        </w:rPr>
+      </w:pPr>
+      <w:r>
+        <w:rPr>
+          <w:b/>
+          <w:bCs/>
+          <w:i w:val="0"/>
+          <w:iCs w:val="0"/>
+          <w:color w:val="000000" w:themeColor="text1"/>
+          <w:sz w:val="24"/>
+          <w:szCs w:val="24"/>
+        </w:rPr>
+        <w:t xml:space="preserve">Table </w:t>
+      </w:r>
+      <w:r>
+        <w:rPr>
+          <w:b/>
+          <w:bCs/>
+          <w:i w:val="0"/>
+          <w:iCs w:val="0"/>
+          <w:color w:val="000000" w:themeColor="text1"/>
+          <w:sz w:val="24"/>
+          <w:szCs w:val="24"/>
+        </w:rPr>
+        <w:fldChar w:fldCharType="begin"/>
+      </w:r>
+      <w:r>
+        <w:rPr>
+          <w:b/>
+          <w:bCs/>
+          <w:i w:val="0"/>
+          <w:iCs w:val="0"/>
+          <w:color w:val="000000" w:themeColor="text1"/>
+          <w:sz w:val="24"/>
+          <w:szCs w:val="24"/>
+        </w:rPr>
+        <w:instrText xml:space="preserve"> SEQ Table \* ARABIC </w:instrText>
+      </w:r>
+      <w:r>
+        <w:rPr>
+          <w:b/>
+          <w:bCs/>
+          <w:i w:val="0"/>
+          <w:iCs w:val="0"/>
+          <w:color w:val="000000" w:themeColor="text1"/>
+          <w:sz w:val="24"/>
+          <w:szCs w:val="24"/>
+        </w:rPr>
+        <w:fldChar w:fldCharType="separate"/>
+      </w:r>
+      <w:r>
+        <w:rPr>
+          <w:b/>
+          <w:bCs/>
+          <w:i w:val="0"/>
+          <w:iCs w:val="0"/>
+          <w:noProof/>
+          <w:color w:val="000000" w:themeColor="text1"/>
+          <w:sz w:val="24"/>
+          <w:szCs w:val="24"/>
+        </w:rPr>
+        <w:t>2</w:t>
+      </w:r>
+      <w:r>
+        <w:rPr>
+          <w:b/>
+          <w:bCs/>
+          <w:i w:val="0"/>
+          <w:iCs w:val="0"/>
+          <w:noProof/>
+          <w:color w:val="000000" w:themeColor="text1"/>
+          <w:sz w:val="24"/>
+          <w:szCs w:val="24"/>
+        </w:rPr>
+        <w:fldChar w:fldCharType="end"/>
+      </w:r>
+      <w:r>
+        <w:rPr>
+          <w:sz w:val="24"/>
+          <w:szCs w:val="24"/>
+        </w:rPr>
+        <w:t xml:space="preserve"> </w:t>
+      </w:r>
+      <w:r>
+        <w:rPr>
+          <w:i w:val="0"/>
+          <w:iCs w:val="0"/>
+          <w:color w:val="000000" w:themeColor="text1"/>
+          <w:sz w:val="24"/>
+          <w:szCs w:val="24"/>
+        </w:rPr>
+        <w:t>HSI r</w:t>
+      </w:r>
+      <w:r>
+        <w:rPr>
+          <w:i w:val="0"/>
+          <w:iCs w:val="0"/>
+          <w:color w:val="000000" w:themeColor="text1"/>
+          <w:sz w:val="24"/>
+          <w:szCs w:val="24"/>
+        </w:rPr>
+        <w:t>equirements referring to C</w:t>
+      </w:r>
+      <w:r>
+        <w:rPr>
+          <w:i w:val="0"/>
+          <w:iCs w:val="0"/>
+          <w:color w:val="000000" w:themeColor="text1"/>
+          <w:sz w:val="24"/>
+          <w:szCs w:val="24"/>
+        </w:rPr>
+        <w:t>Y</w:t>
+      </w:r>
+      <w:r>
+        <w:rPr>
+          <w:i w:val="0"/>
+          <w:iCs w:val="0"/>
+          <w:color w:val="000000" w:themeColor="text1"/>
+          <w:sz w:val="24"/>
+          <w:szCs w:val="24"/>
+        </w:rPr>
+        <w:t>RS requirements</w:t>
+      </w:r>
     </w:p>
     <w:tbl>
       <w:tblPr>
         <w:tblStyle w:val="TableGrid"/>
-        <w:tblW w:w="10984" w:type="dxa"/>
+        <w:tblW w:w="11335" w:type="dxa"/>
+        <w:tblInd w:w="-277" w:type="dxa"/>
         <w:tblLook w:val="04A0" w:firstRow="1" w:lastRow="0" w:firstColumn="1" w:lastColumn="0" w:noHBand="0" w:noVBand="1"/>
       </w:tblPr>
       <w:tblGrid>
-        <w:gridCol w:w="4405"/>
-        <w:gridCol w:w="6579"/>
+        <w:gridCol w:w="3114"/>
+        <w:gridCol w:w="2835"/>
+        <w:gridCol w:w="5386"/>
       </w:tblGrid>
       <w:tr>
         <w:trPr>
-          <w:trHeight w:val="413"/>
+          <w:trHeight w:val="335"/>
         </w:trPr>
         <w:tc>
           <w:tcPr>
-            <w:tcW w:w="4405" w:type="dxa"/>
-            <w:shd w:val="clear" w:color="auto" w:fill="EAE8E8" w:themeFill="accent6" w:themeFillTint="33"/>
-          </w:tcPr>
-          <w:p>
-            <w:pPr>
-              <w:rPr>
-                <w:rFonts w:cstheme="minorHAnsi"/>
-              </w:rPr>
-            </w:pPr>
-            <w:r>
-              <w:rPr>
-                <w:rFonts w:cstheme="minorHAnsi"/>
-              </w:rPr>
-              <w:t>Requirement ID</w:t>
-            </w:r>
-          </w:p>
-        </w:tc>
-        <w:tc>
-          <w:tcPr>
-            <w:tcW w:w="6579" w:type="dxa"/>
+            <w:tcW w:w="3114" w:type="dxa"/>
+            <w:tcBorders>
+              <w:bottom w:val="single" w:sz="4" w:space="0" w:color="auto"/>
+            </w:tcBorders>
             <w:shd w:val="clear" w:color="auto" w:fill="EAE8E8" w:themeFill="accent6" w:themeFillTint="33"/>
           </w:tcPr>
           <w:p>
             <w:pPr>
               <w:jc w:val="center"/>
               <w:rPr>
+                <w:b/>
+                <w:bCs/>
+              </w:rPr>
+            </w:pPr>
+            <w:r>
+              <w:rPr>
+                <w:b/>
+                <w:bCs/>
+              </w:rPr>
+              <w:t>CYRS</w:t>
+            </w:r>
+            <w:r>
+              <w:rPr>
+                <w:b/>
+                <w:bCs/>
+              </w:rPr>
+              <w:t xml:space="preserve"> </w:t>
+            </w:r>
+            <w:r>
+              <w:rPr>
+                <w:b/>
+                <w:bCs/>
+              </w:rPr>
+              <w:t>requirement</w:t>
+            </w:r>
+          </w:p>
+        </w:tc>
+        <w:tc>
+          <w:tcPr>
+            <w:tcW w:w="2835" w:type="dxa"/>
+            <w:tcBorders>
+              <w:bottom w:val="single" w:sz="4" w:space="0" w:color="auto"/>
+            </w:tcBorders>
+            <w:shd w:val="clear" w:color="auto" w:fill="EAE8E8" w:themeFill="accent6" w:themeFillTint="33"/>
+          </w:tcPr>
+          <w:p>
+            <w:pPr>
+              <w:jc w:val="center"/>
+              <w:rPr>
+                <w:b/>
+                <w:bCs/>
+                <w:color w:val="A6A6A6" w:themeColor="background1" w:themeShade="A6"/>
+              </w:rPr>
+            </w:pPr>
+            <w:r>
+              <w:rPr>
+                <w:b/>
+                <w:bCs/>
+              </w:rPr>
+              <w:t>HSI requirement</w:t>
+            </w:r>
+          </w:p>
+        </w:tc>
+        <w:tc>
+          <w:tcPr>
+            <w:tcW w:w="5386" w:type="dxa"/>
+            <w:tcBorders>
+              <w:bottom w:val="single" w:sz="4" w:space="0" w:color="auto"/>
+            </w:tcBorders>
+            <w:shd w:val="clear" w:color="auto" w:fill="EAE8E8" w:themeFill="accent6" w:themeFillTint="33"/>
+          </w:tcPr>
+          <w:p>
+            <w:pPr>
+              <w:jc w:val="center"/>
+              <w:rPr>
+                <w:b/>
+                <w:bCs/>
+                <w:color w:val="A6A6A6" w:themeColor="background1" w:themeShade="A6"/>
+              </w:rPr>
+            </w:pPr>
+            <w:r>
+              <w:rPr>
                 <w:rFonts w:cstheme="minorHAnsi"/>
-              </w:rPr>
-            </w:pPr>
-            <w:r>
-              <w:rPr>
-                <w:rFonts w:cstheme="minorHAnsi"/>
+                <w:b/>
+                <w:bCs/>
               </w:rPr>
               <w:t>Requirement description</w:t>
             </w:r>
@@ -5376,44 +6017,63 @@
       </w:tr>
       <w:tr>
         <w:trPr>
-          <w:trHeight w:val="791"/>
+          <w:trHeight w:val="979"/>
         </w:trPr>
         <w:tc>
           <w:tcPr>
-            <w:tcW w:w="4405" w:type="dxa"/>
+            <w:tcW w:w="3114" w:type="dxa"/>
+            <w:tcBorders>
+              <w:top w:val="single" w:sz="4" w:space="0" w:color="auto"/>
+            </w:tcBorders>
           </w:tcPr>
           <w:p>
             <w:pPr>
-              <w:pStyle w:val="Heading2"/>
+              <w:jc w:val="center"/>
             </w:pPr>
-            <w:bookmarkStart w:id="19" w:name="_Toc30697436"/>
-            <w:proofErr w:type="spellStart"/>
-            <w:r>
-              <w:t>Req</w:t>
-            </w:r>
-            <w:proofErr w:type="spellEnd"/>
-            <w:r>
-              <w:t>_ PO3_DGW_CYRS_02</w:t>
-            </w:r>
-            <w:r>
-              <w:t>_V01</w:t>
-            </w:r>
-            <w:bookmarkEnd w:id="19"/>
-            <w:r>
-              <w:t>#HW</w:t>
+            <w:r>
+              <w:t>Req_ PO3_DGW_CYRS_02_V01</w:t>
             </w:r>
           </w:p>
           <w:p>
             <w:pPr>
-              <w:rPr>
-                <w:rFonts w:ascii="Century Gothic" w:hAnsi="Century Gothic"/>
-              </w:rPr>
+              <w:jc w:val="center"/>
             </w:pPr>
           </w:p>
         </w:tc>
         <w:tc>
           <w:tcPr>
-            <w:tcW w:w="6579" w:type="dxa"/>
+            <w:tcW w:w="2835" w:type="dxa"/>
+            <w:tcBorders>
+              <w:top w:val="single" w:sz="4" w:space="0" w:color="auto"/>
+            </w:tcBorders>
+          </w:tcPr>
+          <w:p>
+            <w:pPr>
+              <w:jc w:val="center"/>
+            </w:pPr>
+            <w:r>
+              <w:t>Req_ PO3_DGW_</w:t>
+            </w:r>
+            <w:r>
+              <w:t>H</w:t>
+            </w:r>
+            <w:r>
+              <w:t>S</w:t>
+            </w:r>
+            <w:r>
+              <w:t>I_01</w:t>
+            </w:r>
+            <w:r>
+              <w:t>_V01</w:t>
+            </w:r>
+          </w:p>
+        </w:tc>
+        <w:tc>
+          <w:tcPr>
+            <w:tcW w:w="5386" w:type="dxa"/>
+            <w:tcBorders>
+              <w:top w:val="single" w:sz="4" w:space="0" w:color="auto"/>
+            </w:tcBorders>
           </w:tcPr>
           <w:p>
             <w:pPr>
@@ -5426,21 +6086,7 @@
               <w:rPr>
                 <w:rFonts w:cstheme="minorHAnsi"/>
               </w:rPr>
-              <w:t xml:space="preserve">The OLED LCD LED displayer shall be used to display the </w:t>
-            </w:r>
-          </w:p>
-          <w:p>
-            <w:pPr>
-              <w:jc w:val="both"/>
-              <w:rPr>
-                <w:rFonts w:cstheme="minorHAnsi"/>
-              </w:rPr>
-            </w:pPr>
-            <w:r>
-              <w:rPr>
-                <w:rFonts w:cstheme="minorHAnsi"/>
-              </w:rPr>
-              <w:t>the chosen mode interface</w:t>
+              <w:t>The OLED LCD displayer shall be used to display the chosen mode interface</w:t>
             </w:r>
             <w:r>
               <w:rPr>
@@ -5460,51 +6106,70 @@
       </w:tr>
       <w:tr>
         <w:trPr>
-          <w:trHeight w:val="710"/>
+          <w:trHeight w:val="1002"/>
         </w:trPr>
         <w:tc>
           <w:tcPr>
-            <w:tcW w:w="4405" w:type="dxa"/>
+            <w:tcW w:w="3114" w:type="dxa"/>
           </w:tcPr>
           <w:p>
             <w:pPr>
-              <w:pStyle w:val="Heading2"/>
+              <w:jc w:val="center"/>
             </w:pPr>
-            <w:bookmarkStart w:id="20" w:name="_Toc30697437"/>
-            <w:proofErr w:type="spellStart"/>
-            <w:r>
-              <w:t>Req</w:t>
-            </w:r>
-            <w:proofErr w:type="spellEnd"/>
-            <w:r>
-              <w:t>_ PO3_DGW_CYRS_03</w:t>
-            </w:r>
-            <w:r>
-              <w:t>_V01</w:t>
-            </w:r>
-            <w:bookmarkEnd w:id="20"/>
-            <w:r>
-              <w:t>#HW</w:t>
+            <w:r>
+              <w:t>Req_ PO3_DGW_CYRS_03_V01</w:t>
             </w:r>
           </w:p>
           <w:p>
             <w:pPr>
-              <w:rPr>
-                <w:rFonts w:ascii="Century Gothic" w:hAnsi="Century Gothic"/>
-              </w:rPr>
+              <w:jc w:val="center"/>
             </w:pPr>
           </w:p>
         </w:tc>
         <w:tc>
           <w:tcPr>
-            <w:tcW w:w="6579" w:type="dxa"/>
+            <w:tcW w:w="2835" w:type="dxa"/>
           </w:tcPr>
           <w:p>
             <w:pPr>
-              <w:rPr>
-                <w:rFonts w:cstheme="minorHAnsi"/>
-              </w:rPr>
+              <w:jc w:val="center"/>
             </w:pPr>
+            <w:r>
+              <w:t>Req_</w:t>
+            </w:r>
+          </w:p>
+          <w:p>
+            <w:pPr>
+              <w:jc w:val="center"/>
+            </w:pPr>
+            <w:r>
+              <w:t>PO3_DGW_</w:t>
+            </w:r>
+            <w:r>
+              <w:t xml:space="preserve"> </w:t>
+            </w:r>
+            <w:r>
+              <w:t>H</w:t>
+            </w:r>
+            <w:r>
+              <w:t>S</w:t>
+            </w:r>
+            <w:r>
+              <w:t>I</w:t>
+            </w:r>
+            <w:r>
+              <w:t>_02</w:t>
+            </w:r>
+            <w:r>
+              <w:t>_V01</w:t>
+            </w:r>
+          </w:p>
+        </w:tc>
+        <w:tc>
+          <w:tcPr>
+            <w:tcW w:w="5386" w:type="dxa"/>
+          </w:tcPr>
+          <w:p>
             <w:r>
               <w:rPr>
                 <w:rFonts w:cstheme="minorHAnsi"/>
@@ -5522,68 +6187,89 @@
       </w:tr>
       <w:tr>
         <w:trPr>
-          <w:trHeight w:val="890"/>
+          <w:trHeight w:val="979"/>
         </w:trPr>
         <w:tc>
           <w:tcPr>
-            <w:tcW w:w="4405" w:type="dxa"/>
+            <w:tcW w:w="3114" w:type="dxa"/>
           </w:tcPr>
           <w:p>
             <w:pPr>
-              <w:pStyle w:val="Heading2"/>
+              <w:jc w:val="center"/>
             </w:pPr>
-            <w:bookmarkStart w:id="21" w:name="_Toc30697442"/>
-            <w:proofErr w:type="spellStart"/>
-            <w:r>
-              <w:t>Req</w:t>
-            </w:r>
-            <w:proofErr w:type="spellEnd"/>
-            <w:r>
-              <w:t>_ PO3_DGW_</w:t>
-            </w:r>
-            <w:r>
-              <w:t>CYRS</w:t>
-            </w:r>
-            <w:r>
-              <w:t>_08</w:t>
+            <w:r>
+              <w:t>Req_ PO3_DGW_CYRS_08</w:t>
             </w:r>
             <w:r>
               <w:t>_V01</w:t>
             </w:r>
-            <w:bookmarkEnd w:id="21"/>
-            <w:r>
-              <w:t>#HW</w:t>
+            <w:r>
+              <w:t>.1</w:t>
             </w:r>
           </w:p>
           <w:p>
             <w:pPr>
-              <w:rPr>
-                <w:rFonts w:ascii="Century Gothic" w:hAnsi="Century Gothic"/>
-              </w:rPr>
+              <w:jc w:val="center"/>
             </w:pPr>
           </w:p>
         </w:tc>
         <w:tc>
           <w:tcPr>
-            <w:tcW w:w="6579" w:type="dxa"/>
+            <w:tcW w:w="2835" w:type="dxa"/>
           </w:tcPr>
           <w:p>
             <w:pPr>
-              <w:rPr>
-                <w:rFonts w:ascii="Century Gothic" w:hAnsi="Century Gothic"/>
-              </w:rPr>
+              <w:jc w:val="center"/>
             </w:pPr>
             <w:r>
-              <w:rPr>
-                <w:rFonts w:ascii="Century Gothic" w:hAnsi="Century Gothic"/>
-              </w:rPr>
-              <w:t xml:space="preserve">The tactical switches shall be used to switch between the three modes of </w:t>
-            </w:r>
-            <w:r>
-              <w:rPr>
-                <w:rFonts w:ascii="Century Gothic" w:hAnsi="Century Gothic"/>
-              </w:rPr>
-              <w:t>the digital watch.</w:t>
+              <w:t>Req_</w:t>
+            </w:r>
+          </w:p>
+          <w:p>
+            <w:pPr>
+              <w:jc w:val="center"/>
+            </w:pPr>
+            <w:r>
+              <w:t>PO3_DGW_</w:t>
+            </w:r>
+            <w:r>
+              <w:t xml:space="preserve"> </w:t>
+            </w:r>
+            <w:r>
+              <w:t>H</w:t>
+            </w:r>
+            <w:r>
+              <w:t>S</w:t>
+            </w:r>
+            <w:r>
+              <w:t>I</w:t>
+            </w:r>
+            <w:r>
+              <w:t>_03</w:t>
+            </w:r>
+            <w:r>
+              <w:t>_V01</w:t>
+            </w:r>
+            <w:r>
+              <w:t>.1</w:t>
+            </w:r>
+          </w:p>
+        </w:tc>
+        <w:tc>
+          <w:tcPr>
+            <w:tcW w:w="5386" w:type="dxa"/>
+          </w:tcPr>
+          <w:p>
+            <w:pPr>
+              <w:rPr>
+                <w:rFonts w:cstheme="minorHAnsi"/>
+              </w:rPr>
+            </w:pPr>
+            <w:r>
+              <w:rPr>
+                <w:rFonts w:cstheme="minorHAnsi"/>
+              </w:rPr>
+              <w:t>The tactical switches shall be used to switch between the three modes of the digital watch.</w:t>
             </w:r>
           </w:p>
         </w:tc>
@@ -5591,16 +6277,36 @@
     </w:tbl>
     <w:p>
       <w:pPr>
-        <w:rPr>
-          <w:rFonts w:ascii="Century Gothic" w:hAnsi="Century Gothic"/>
-        </w:rPr>
-      </w:pPr>
-    </w:p>
-    <w:p>
-      <w:pPr>
-        <w:rPr>
-          <w:rFonts w:ascii="Century Gothic" w:hAnsi="Century Gothic"/>
-        </w:rPr>
+        <w:jc w:val="both"/>
+        <w:rPr>
+          <w:i/>
+          <w:iCs/>
+          <w:color w:val="548AB7" w:themeColor="accent1" w:themeShade="BF"/>
+          <w:sz w:val="18"/>
+          <w:szCs w:val="18"/>
+        </w:rPr>
+      </w:pPr>
+      <w:bookmarkStart w:id="18" w:name="_Toc30617641"/>
+      <w:bookmarkStart w:id="19" w:name="_Toc30694755"/>
+    </w:p>
+    <w:bookmarkEnd w:id="18"/>
+    <w:bookmarkEnd w:id="19"/>
+    <w:p>
+      <w:pPr>
+        <w:ind w:left="1440" w:firstLine="720"/>
+        <w:jc w:val="both"/>
+        <w:rPr>
+          <w:i/>
+          <w:iCs/>
+          <w:color w:val="548AB7" w:themeColor="accent1" w:themeShade="BF"/>
+          <w:sz w:val="18"/>
+          <w:szCs w:val="18"/>
+        </w:rPr>
+      </w:pPr>
+    </w:p>
+    <w:p>
+      <w:pPr>
+        <w:jc w:val="both"/>
       </w:pPr>
     </w:p>
     <w:p>
@@ -5688,7 +6394,7 @@
         <w:sz w:val="18"/>
         <w:szCs w:val="20"/>
       </w:rPr>
-      <w:t>6</w:t>
+      <w:t>3</w:t>
     </w:r>
     <w:r>
       <w:rPr>
@@ -8962,7 +9668,7 @@
 </file>
 
 <file path=customXml/itemProps1.xml><?xml version="1.0" encoding="utf-8"?>
-<ds:datastoreItem xmlns:ds="http://schemas.openxmlformats.org/officeDocument/2006/customXml" ds:itemID="{994864EB-6349-4158-91D2-7277E19B9150}">
+<ds:datastoreItem xmlns:ds="http://schemas.openxmlformats.org/officeDocument/2006/customXml" ds:itemID="{2E27AA6C-A5AC-4E4F-BC98-D5202B1A4885}">
   <ds:schemaRefs>
     <ds:schemaRef ds:uri="http://schemas.openxmlformats.org/officeDocument/2006/bibliography"/>
   </ds:schemaRefs>

</xml_diff>

<commit_message>
Updating HSI document after reviewing. Signed-off-by: BasmaAbdelhakim <basmaabdelhakim95@gmail.com>
</commit_message>
<xml_diff>
--- a/Input documents/HSI.docx
+++ b/Input documents/HSI.docx
@@ -545,27 +545,14 @@
       <w:r>
         <w:t xml:space="preserve">Table </w:t>
       </w:r>
-      <w:r>
-        <w:fldChar w:fldCharType="begin"/>
-      </w:r>
-      <w:r>
-        <w:instrText xml:space="preserve"> SEQ Table \* ARABIC </w:instrText>
-      </w:r>
-      <w:r>
-        <w:fldChar w:fldCharType="separate"/>
-      </w:r>
-      <w:r>
-        <w:rPr>
-          <w:noProof/>
-        </w:rPr>
-        <w:t>1</w:t>
-      </w:r>
-      <w:r>
-        <w:rPr>
-          <w:noProof/>
-        </w:rPr>
-        <w:fldChar w:fldCharType="end"/>
-      </w:r>
+      <w:fldSimple w:instr=" SEQ Table \* ARABIC ">
+        <w:r>
+          <w:rPr>
+            <w:noProof/>
+          </w:rPr>
+          <w:t>1</w:t>
+        </w:r>
+      </w:fldSimple>
       <w:r>
         <w:t xml:space="preserve"> Document History including Version, Description, Author, Date and Status</w:t>
       </w:r>
@@ -806,9 +793,19 @@
             <w:pPr>
               <w:pStyle w:val="TableText"/>
             </w:pPr>
-            <w:r>
-              <w:t>Basma Abdelhakim</w:t>
-            </w:r>
+            <w:proofErr w:type="spellStart"/>
+            <w:r>
+              <w:t>Basma</w:t>
+            </w:r>
+            <w:proofErr w:type="spellEnd"/>
+            <w:r>
+              <w:t xml:space="preserve"> </w:t>
+            </w:r>
+            <w:proofErr w:type="spellStart"/>
+            <w:r>
+              <w:t>Abdelhakim</w:t>
+            </w:r>
+            <w:proofErr w:type="spellEnd"/>
           </w:p>
         </w:tc>
         <w:tc>
@@ -911,9 +908,19 @@
                 <w:bCs/>
               </w:rPr>
             </w:pPr>
-            <w:r>
-              <w:t>Basma Abdelhakim</w:t>
-            </w:r>
+            <w:proofErr w:type="spellStart"/>
+            <w:r>
+              <w:t>Basma</w:t>
+            </w:r>
+            <w:proofErr w:type="spellEnd"/>
+            <w:r>
+              <w:t xml:space="preserve"> </w:t>
+            </w:r>
+            <w:proofErr w:type="spellStart"/>
+            <w:r>
+              <w:t>Abdelhakim</w:t>
+            </w:r>
+            <w:proofErr w:type="spellEnd"/>
           </w:p>
         </w:tc>
         <w:tc>
@@ -2639,8 +2646,6 @@
           </w:rPr>
           <w:t xml:space="preserve"> </w:t>
         </w:r>
-        <w:bookmarkStart w:id="1" w:name="_GoBack"/>
-        <w:bookmarkEnd w:id="1"/>
         <w:r>
           <w:rPr>
             <w:noProof/>
@@ -2888,11 +2893,18 @@
       <w:r>
         <w:t>…………………</w:t>
       </w:r>
-      <w:r>
-        <w:t>..</w:t>
-      </w:r>
-      <w:r>
-        <w:t>.2</w:t>
+      <w:proofErr w:type="gramStart"/>
+      <w:r>
+        <w:t>….</w:t>
+      </w:r>
+      <w:bookmarkStart w:id="1" w:name="_GoBack"/>
+      <w:bookmarkEnd w:id="1"/>
+      <w:r>
+        <w:t>.</w:t>
+      </w:r>
+      <w:proofErr w:type="gramEnd"/>
+      <w:r>
+        <w:t>2</w:t>
       </w:r>
     </w:p>
     <w:p>
@@ -3072,15 +3084,7 @@
           <w:color w:val="000000" w:themeColor="text1"/>
           <w:szCs w:val="32"/>
         </w:rPr>
-        <w:t>1.</w:t>
-      </w:r>
-      <w:r>
-        <w:rPr>
-          <w:rFonts w:asciiTheme="minorHAnsi" w:hAnsiTheme="minorHAnsi"/>
-          <w:color w:val="000000" w:themeColor="text1"/>
-          <w:szCs w:val="32"/>
-        </w:rPr>
-        <w:t>2</w:t>
+        <w:t>1.2</w:t>
       </w:r>
       <w:r>
         <w:rPr>
@@ -3568,6 +3572,7 @@
         </mc:AlternateContent>
       </w:r>
     </w:p>
+    <w:bookmarkStart w:id="5" w:name="_Toc30686307"/>
     <w:p>
       <w:pPr>
         <w:pStyle w:val="Heading1"/>
@@ -3575,7 +3580,6 @@
           <w:color w:val="000000" w:themeColor="text1"/>
         </w:rPr>
       </w:pPr>
-      <w:bookmarkStart w:id="5" w:name="_Toc30686307"/>
       <w:r>
         <w:rPr>
           <w:noProof/>
@@ -3732,6 +3736,7 @@
       </w:r>
       <w:bookmarkEnd w:id="5"/>
     </w:p>
+    <w:bookmarkStart w:id="6" w:name="_Toc30686308"/>
     <w:p>
       <w:pPr>
         <w:pStyle w:val="Heading1"/>
@@ -3742,7 +3747,6 @@
           <w:color w:val="000000" w:themeColor="text1"/>
         </w:rPr>
       </w:pPr>
-      <w:bookmarkStart w:id="6" w:name="_Toc30686308"/>
       <w:r>
         <w:rPr>
           <w:noProof/>
@@ -4063,6 +4067,7 @@
         <w:tab/>
       </w:r>
     </w:p>
+    <w:bookmarkStart w:id="7" w:name="_Toc30686309"/>
     <w:p>
       <w:pPr>
         <w:pStyle w:val="Heading1"/>
@@ -4070,7 +4075,6 @@
           <w:color w:val="000000" w:themeColor="text1"/>
         </w:rPr>
       </w:pPr>
-      <w:bookmarkStart w:id="7" w:name="_Toc30686309"/>
       <w:r>
         <w:rPr>
           <w:noProof/>
@@ -5950,14 +5954,7 @@
                 <w:b/>
                 <w:bCs/>
               </w:rPr>
-              <w:t xml:space="preserve"> </w:t>
-            </w:r>
-            <w:r>
-              <w:rPr>
-                <w:b/>
-                <w:bCs/>
-              </w:rPr>
-              <w:t>requirement</w:t>
+              <w:t xml:space="preserve"> requirement</w:t>
             </w:r>
           </w:p>
         </w:tc>
@@ -6030,8 +6027,13 @@
             <w:pPr>
               <w:jc w:val="center"/>
             </w:pPr>
-            <w:r>
-              <w:t>Req_ PO3_DGW_CYRS_02_V01</w:t>
+            <w:proofErr w:type="spellStart"/>
+            <w:r>
+              <w:t>Req</w:t>
+            </w:r>
+            <w:proofErr w:type="spellEnd"/>
+            <w:r>
+              <w:t>_ PO3_DGW_CYRS_02_V01</w:t>
             </w:r>
           </w:p>
           <w:p>
@@ -6051,8 +6053,13 @@
             <w:pPr>
               <w:jc w:val="center"/>
             </w:pPr>
-            <w:r>
-              <w:t>Req_ PO3_DGW_</w:t>
+            <w:proofErr w:type="spellStart"/>
+            <w:r>
+              <w:t>Req</w:t>
+            </w:r>
+            <w:proofErr w:type="spellEnd"/>
+            <w:r>
+              <w:t>_ PO3_DGW_</w:t>
             </w:r>
             <w:r>
               <w:t>H</w:t>
@@ -6116,8 +6123,13 @@
             <w:pPr>
               <w:jc w:val="center"/>
             </w:pPr>
-            <w:r>
-              <w:t>Req_ PO3_DGW_CYRS_03_V01</w:t>
+            <w:proofErr w:type="spellStart"/>
+            <w:r>
+              <w:t>Req</w:t>
+            </w:r>
+            <w:proofErr w:type="spellEnd"/>
+            <w:r>
+              <w:t>_ PO3_DGW_CYRS_03_V01</w:t>
             </w:r>
           </w:p>
           <w:p>
@@ -6134,8 +6146,13 @@
             <w:pPr>
               <w:jc w:val="center"/>
             </w:pPr>
-            <w:r>
-              <w:t>Req_</w:t>
+            <w:proofErr w:type="spellStart"/>
+            <w:r>
+              <w:t>Req</w:t>
+            </w:r>
+            <w:proofErr w:type="spellEnd"/>
+            <w:r>
+              <w:t>_</w:t>
             </w:r>
           </w:p>
           <w:p>
@@ -6146,19 +6163,13 @@
               <w:t>PO3_DGW_</w:t>
             </w:r>
             <w:r>
-              <w:t xml:space="preserve"> </w:t>
-            </w:r>
-            <w:r>
-              <w:t>H</w:t>
+              <w:t xml:space="preserve"> H</w:t>
             </w:r>
             <w:r>
               <w:t>S</w:t>
             </w:r>
             <w:r>
-              <w:t>I</w:t>
-            </w:r>
-            <w:r>
-              <w:t>_02</w:t>
+              <w:t>I_02</w:t>
             </w:r>
             <w:r>
               <w:t>_V01</w:t>
@@ -6197,8 +6208,13 @@
             <w:pPr>
               <w:jc w:val="center"/>
             </w:pPr>
-            <w:r>
-              <w:t>Req_ PO3_DGW_CYRS_08</w:t>
+            <w:proofErr w:type="spellStart"/>
+            <w:r>
+              <w:t>Req</w:t>
+            </w:r>
+            <w:proofErr w:type="spellEnd"/>
+            <w:r>
+              <w:t>_ PO3_DGW_CYRS_08</w:t>
             </w:r>
             <w:r>
               <w:t>_V01</w:t>
@@ -6221,8 +6237,13 @@
             <w:pPr>
               <w:jc w:val="center"/>
             </w:pPr>
-            <w:r>
-              <w:t>Req_</w:t>
+            <w:proofErr w:type="spellStart"/>
+            <w:r>
+              <w:t>Req</w:t>
+            </w:r>
+            <w:proofErr w:type="spellEnd"/>
+            <w:r>
+              <w:t>_</w:t>
             </w:r>
           </w:p>
           <w:p>
@@ -6230,22 +6251,13 @@
               <w:jc w:val="center"/>
             </w:pPr>
             <w:r>
-              <w:t>PO3_DGW_</w:t>
-            </w:r>
-            <w:r>
-              <w:t xml:space="preserve"> </w:t>
-            </w:r>
-            <w:r>
-              <w:t>H</w:t>
+              <w:t>PO3_DGW_ H</w:t>
             </w:r>
             <w:r>
               <w:t>S</w:t>
             </w:r>
             <w:r>
-              <w:t>I</w:t>
-            </w:r>
-            <w:r>
-              <w:t>_03</w:t>
+              <w:t>I_03</w:t>
             </w:r>
             <w:r>
               <w:t>_V01</w:t>
@@ -6394,7 +6406,7 @@
         <w:sz w:val="18"/>
         <w:szCs w:val="20"/>
       </w:rPr>
-      <w:t>3</w:t>
+      <w:t>7</w:t>
     </w:r>
     <w:r>
       <w:rPr>
@@ -9668,7 +9680,7 @@
 </file>
 
 <file path=customXml/itemProps1.xml><?xml version="1.0" encoding="utf-8"?>
-<ds:datastoreItem xmlns:ds="http://schemas.openxmlformats.org/officeDocument/2006/customXml" ds:itemID="{2E27AA6C-A5AC-4E4F-BC98-D5202B1A4885}">
+<ds:datastoreItem xmlns:ds="http://schemas.openxmlformats.org/officeDocument/2006/customXml" ds:itemID="{DF0AB95E-B51E-4213-8346-F42554C2DDCD}">
   <ds:schemaRefs>
     <ds:schemaRef ds:uri="http://schemas.openxmlformats.org/officeDocument/2006/bibliography"/>
   </ds:schemaRefs>

</xml_diff>

<commit_message>
Changing the data of V1.4 to be consistent with the history. Signed-off-by: BasmaAbdelhakim <basmaabdelhakim95@gmail.com>
</commit_message>
<xml_diff>
--- a/Input documents/HSI.docx
+++ b/Input documents/HSI.docx
@@ -1797,7 +1797,14 @@
                 <w:rFonts w:asciiTheme="minorBidi" w:hAnsiTheme="minorBidi" w:cstheme="minorBidi"/>
                 <w:szCs w:val="22"/>
               </w:rPr>
-              <w:t>7/2/2020</w:t>
+              <w:t>8</w:t>
+            </w:r>
+            <w:r>
+              <w:rPr>
+                <w:rFonts w:asciiTheme="minorBidi" w:hAnsiTheme="minorBidi" w:cstheme="minorBidi"/>
+                <w:szCs w:val="22"/>
+              </w:rPr>
+              <w:t>/2/2020</w:t>
             </w:r>
           </w:p>
         </w:tc>
@@ -1887,6 +1894,52 @@
                 <w:rFonts w:asciiTheme="minorBidi" w:hAnsiTheme="minorBidi" w:cstheme="minorBidi"/>
                 <w:szCs w:val="22"/>
               </w:rPr>
+              <w:t>- Req_PO3_DGW_HSI_01_V01 requirement is divided into three requirements</w:t>
+            </w:r>
+            <w:r>
+              <w:rPr>
+                <w:rFonts w:asciiTheme="minorBidi" w:hAnsiTheme="minorBidi" w:cstheme="minorBidi"/>
+                <w:szCs w:val="22"/>
+              </w:rPr>
+              <w:t xml:space="preserve"> as follows:</w:t>
+            </w:r>
+          </w:p>
+          <w:p>
+            <w:pPr>
+              <w:pStyle w:val="TableText"/>
+              <w:rPr>
+                <w:rFonts w:asciiTheme="minorBidi" w:hAnsiTheme="minorBidi" w:cstheme="minorBidi"/>
+                <w:szCs w:val="22"/>
+              </w:rPr>
+            </w:pPr>
+            <w:r>
+              <w:rPr>
+                <w:rFonts w:asciiTheme="minorBidi" w:hAnsiTheme="minorBidi" w:cstheme="minorBidi"/>
+                <w:szCs w:val="22"/>
+              </w:rPr>
+              <w:t>- Req_PO3_DGW_HSI_01_V01</w:t>
+            </w:r>
+            <w:r>
+              <w:rPr>
+                <w:rFonts w:asciiTheme="minorBidi" w:hAnsiTheme="minorBidi" w:cstheme="minorBidi"/>
+                <w:szCs w:val="22"/>
+              </w:rPr>
+              <w:t>.1.</w:t>
+            </w:r>
+          </w:p>
+          <w:p>
+            <w:pPr>
+              <w:pStyle w:val="TableText"/>
+              <w:rPr>
+                <w:rFonts w:asciiTheme="minorBidi" w:hAnsiTheme="minorBidi" w:cstheme="minorBidi"/>
+                <w:szCs w:val="22"/>
+              </w:rPr>
+            </w:pPr>
+            <w:r>
+              <w:rPr>
+                <w:rFonts w:asciiTheme="minorBidi" w:hAnsiTheme="minorBidi" w:cstheme="minorBidi"/>
+                <w:szCs w:val="22"/>
+              </w:rPr>
               <w:t xml:space="preserve">- </w:t>
             </w:r>
             <w:r>
@@ -1894,21 +1947,21 @@
                 <w:rFonts w:asciiTheme="minorBidi" w:hAnsiTheme="minorBidi" w:cstheme="minorBidi"/>
                 <w:szCs w:val="22"/>
               </w:rPr>
-              <w:t>Req_PO3_DGW_HSI_01_V01</w:t>
+              <w:t>Req_PO3_DGW_HSI_02</w:t>
             </w:r>
             <w:r>
               <w:rPr>
                 <w:rFonts w:asciiTheme="minorBidi" w:hAnsiTheme="minorBidi" w:cstheme="minorBidi"/>
                 <w:szCs w:val="22"/>
               </w:rPr>
-              <w:t xml:space="preserve"> requirement is divided into three requirements</w:t>
+              <w:t>_V01</w:t>
             </w:r>
             <w:r>
               <w:rPr>
                 <w:rFonts w:asciiTheme="minorBidi" w:hAnsiTheme="minorBidi" w:cstheme="minorBidi"/>
                 <w:szCs w:val="22"/>
               </w:rPr>
-              <w:t xml:space="preserve"> as follows:</w:t>
+              <w:t>.</w:t>
             </w:r>
           </w:p>
           <w:p>
@@ -1924,14 +1977,28 @@
                 <w:rFonts w:asciiTheme="minorBidi" w:hAnsiTheme="minorBidi" w:cstheme="minorBidi"/>
                 <w:szCs w:val="22"/>
               </w:rPr>
-              <w:t>- Req_PO3_DGW_HSI_01_V01</w:t>
+              <w:t xml:space="preserve">- </w:t>
             </w:r>
             <w:r>
               <w:rPr>
                 <w:rFonts w:asciiTheme="minorBidi" w:hAnsiTheme="minorBidi" w:cstheme="minorBidi"/>
                 <w:szCs w:val="22"/>
               </w:rPr>
-              <w:t>.1.</w:t>
+              <w:t>Req_PO3_DGW_HSI_03</w:t>
+            </w:r>
+            <w:r>
+              <w:rPr>
+                <w:rFonts w:asciiTheme="minorBidi" w:hAnsiTheme="minorBidi" w:cstheme="minorBidi"/>
+                <w:szCs w:val="22"/>
+              </w:rPr>
+              <w:t>_V01</w:t>
+            </w:r>
+            <w:r>
+              <w:rPr>
+                <w:rFonts w:asciiTheme="minorBidi" w:hAnsiTheme="minorBidi" w:cstheme="minorBidi"/>
+                <w:szCs w:val="22"/>
+              </w:rPr>
+              <w:t>.</w:t>
             </w:r>
           </w:p>
           <w:p>
@@ -1947,20 +2014,43 @@
                 <w:rFonts w:asciiTheme="minorBidi" w:hAnsiTheme="minorBidi" w:cstheme="minorBidi"/>
                 <w:szCs w:val="22"/>
               </w:rPr>
-              <w:t xml:space="preserve">- </w:t>
+              <w:t>-Changing Req_PO3_DGW_HSI_02</w:t>
             </w:r>
             <w:r>
               <w:rPr>
                 <w:rFonts w:asciiTheme="minorBidi" w:hAnsiTheme="minorBidi" w:cstheme="minorBidi"/>
                 <w:szCs w:val="22"/>
               </w:rPr>
-              <w:t>Req_PO3_DGW_HSI_02</w:t>
+              <w:t>_V01</w:t>
             </w:r>
             <w:r>
               <w:rPr>
                 <w:rFonts w:asciiTheme="minorBidi" w:hAnsiTheme="minorBidi" w:cstheme="minorBidi"/>
                 <w:szCs w:val="22"/>
               </w:rPr>
+              <w:t xml:space="preserve"> ID to</w:t>
+            </w:r>
+          </w:p>
+          <w:p>
+            <w:pPr>
+              <w:pStyle w:val="TableText"/>
+              <w:rPr>
+                <w:rFonts w:asciiTheme="minorBidi" w:hAnsiTheme="minorBidi" w:cstheme="minorBidi"/>
+                <w:szCs w:val="22"/>
+              </w:rPr>
+            </w:pPr>
+            <w:r>
+              <w:rPr>
+                <w:rFonts w:asciiTheme="minorBidi" w:hAnsiTheme="minorBidi" w:cstheme="minorBidi"/>
+                <w:szCs w:val="22"/>
+              </w:rPr>
+              <w:t>Req_PO3_DGW_HSI_04</w:t>
+            </w:r>
+            <w:r>
+              <w:rPr>
+                <w:rFonts w:asciiTheme="minorBidi" w:hAnsiTheme="minorBidi" w:cstheme="minorBidi"/>
+                <w:szCs w:val="22"/>
+              </w:rPr>
               <w:t>_V01</w:t>
             </w:r>
             <w:r>
@@ -1984,148 +2074,37 @@
                 <w:rFonts w:asciiTheme="minorBidi" w:hAnsiTheme="minorBidi" w:cstheme="minorBidi"/>
                 <w:szCs w:val="22"/>
               </w:rPr>
-              <w:t xml:space="preserve">- </w:t>
+              <w:t>-Changing Req_PO3_DGW_HSI_03</w:t>
             </w:r>
             <w:r>
               <w:rPr>
                 <w:rFonts w:asciiTheme="minorBidi" w:hAnsiTheme="minorBidi" w:cstheme="minorBidi"/>
                 <w:szCs w:val="22"/>
               </w:rPr>
-              <w:t>Req_PO3_DGW_HSI_03</w:t>
+              <w:t>_V01</w:t>
             </w:r>
             <w:r>
               <w:rPr>
                 <w:rFonts w:asciiTheme="minorBidi" w:hAnsiTheme="minorBidi" w:cstheme="minorBidi"/>
                 <w:szCs w:val="22"/>
               </w:rPr>
-              <w:t>_V01</w:t>
-            </w:r>
-            <w:r>
+              <w:t xml:space="preserve"> ID to</w:t>
+            </w:r>
+          </w:p>
+          <w:p>
+            <w:pPr>
+              <w:pStyle w:val="TableText"/>
               <w:rPr>
                 <w:rFonts w:asciiTheme="minorBidi" w:hAnsiTheme="minorBidi" w:cstheme="minorBidi"/>
                 <w:szCs w:val="22"/>
               </w:rPr>
-              <w:t>.</w:t>
-            </w:r>
-          </w:p>
-          <w:p>
-            <w:pPr>
-              <w:pStyle w:val="TableText"/>
+            </w:pPr>
+            <w:r>
               <w:rPr>
                 <w:rFonts w:asciiTheme="minorBidi" w:hAnsiTheme="minorBidi" w:cstheme="minorBidi"/>
                 <w:szCs w:val="22"/>
               </w:rPr>
-            </w:pPr>
-            <w:r>
-              <w:rPr>
-                <w:rFonts w:asciiTheme="minorBidi" w:hAnsiTheme="minorBidi" w:cstheme="minorBidi"/>
-                <w:szCs w:val="22"/>
-              </w:rPr>
-              <w:t>-Changing Req_PO3_DGW_HSI_02</w:t>
-            </w:r>
-            <w:r>
-              <w:rPr>
-                <w:rFonts w:asciiTheme="minorBidi" w:hAnsiTheme="minorBidi" w:cstheme="minorBidi"/>
-                <w:szCs w:val="22"/>
-              </w:rPr>
-              <w:t>_V01</w:t>
-            </w:r>
-            <w:r>
-              <w:rPr>
-                <w:rFonts w:asciiTheme="minorBidi" w:hAnsiTheme="minorBidi" w:cstheme="minorBidi"/>
-                <w:szCs w:val="22"/>
-              </w:rPr>
-              <w:t xml:space="preserve"> ID to</w:t>
-            </w:r>
-          </w:p>
-          <w:p>
-            <w:pPr>
-              <w:pStyle w:val="TableText"/>
-              <w:rPr>
-                <w:rFonts w:asciiTheme="minorBidi" w:hAnsiTheme="minorBidi" w:cstheme="minorBidi"/>
-                <w:szCs w:val="22"/>
-              </w:rPr>
-            </w:pPr>
-            <w:r>
-              <w:rPr>
-                <w:rFonts w:asciiTheme="minorBidi" w:hAnsiTheme="minorBidi" w:cstheme="minorBidi"/>
-                <w:szCs w:val="22"/>
-              </w:rPr>
-              <w:t>Req_PO3_DGW_HSI_04</w:t>
-            </w:r>
-            <w:r>
-              <w:rPr>
-                <w:rFonts w:asciiTheme="minorBidi" w:hAnsiTheme="minorBidi" w:cstheme="minorBidi"/>
-                <w:szCs w:val="22"/>
-              </w:rPr>
-              <w:t>_V01</w:t>
-            </w:r>
-            <w:r>
-              <w:rPr>
-                <w:rFonts w:asciiTheme="minorBidi" w:hAnsiTheme="minorBidi" w:cstheme="minorBidi"/>
-                <w:szCs w:val="22"/>
-              </w:rPr>
-              <w:t>.</w:t>
-            </w:r>
-          </w:p>
-          <w:p>
-            <w:pPr>
-              <w:pStyle w:val="TableText"/>
-              <w:rPr>
-                <w:rFonts w:asciiTheme="minorBidi" w:hAnsiTheme="minorBidi" w:cstheme="minorBidi"/>
-                <w:szCs w:val="22"/>
-              </w:rPr>
-            </w:pPr>
-            <w:r>
-              <w:rPr>
-                <w:rFonts w:asciiTheme="minorBidi" w:hAnsiTheme="minorBidi" w:cstheme="minorBidi"/>
-                <w:szCs w:val="22"/>
-              </w:rPr>
-              <w:t>-Changing Req_PO3_DGW_HSI_0</w:t>
-            </w:r>
-            <w:r>
-              <w:rPr>
-                <w:rFonts w:asciiTheme="minorBidi" w:hAnsiTheme="minorBidi" w:cstheme="minorBidi"/>
-                <w:szCs w:val="22"/>
-              </w:rPr>
-              <w:t>3</w:t>
-            </w:r>
-            <w:r>
-              <w:rPr>
-                <w:rFonts w:asciiTheme="minorBidi" w:hAnsiTheme="minorBidi" w:cstheme="minorBidi"/>
-                <w:szCs w:val="22"/>
-              </w:rPr>
-              <w:t>_V01</w:t>
-            </w:r>
-            <w:r>
-              <w:rPr>
-                <w:rFonts w:asciiTheme="minorBidi" w:hAnsiTheme="minorBidi" w:cstheme="minorBidi"/>
-                <w:szCs w:val="22"/>
-              </w:rPr>
-              <w:t xml:space="preserve"> ID to</w:t>
-            </w:r>
-          </w:p>
-          <w:p>
-            <w:pPr>
-              <w:pStyle w:val="TableText"/>
-              <w:rPr>
-                <w:rFonts w:asciiTheme="minorBidi" w:hAnsiTheme="minorBidi" w:cstheme="minorBidi"/>
-                <w:szCs w:val="22"/>
-              </w:rPr>
-            </w:pPr>
-            <w:r>
-              <w:rPr>
-                <w:rFonts w:asciiTheme="minorBidi" w:hAnsiTheme="minorBidi" w:cstheme="minorBidi"/>
-                <w:szCs w:val="22"/>
-              </w:rPr>
-              <w:t>Req_PO3_DGW_HSI_0</w:t>
-            </w:r>
-            <w:r>
-              <w:rPr>
-                <w:rFonts w:asciiTheme="minorBidi" w:hAnsiTheme="minorBidi" w:cstheme="minorBidi"/>
-                <w:szCs w:val="22"/>
-              </w:rPr>
-              <w:t>5</w:t>
+              <w:t>Req_PO3_DGW_HSI_05</w:t>
             </w:r>
             <w:r>
               <w:rPr>
@@ -2237,6 +2216,8 @@
             </w:r>
           </w:p>
         </w:tc>
+        <w:bookmarkStart w:id="10" w:name="_GoBack"/>
+        <w:bookmarkEnd w:id="10"/>
       </w:tr>
     </w:tbl>
     <w:p>
@@ -3527,7 +3508,7 @@
           <w:color w:val="000000" w:themeColor="text1"/>
         </w:rPr>
       </w:pPr>
-      <w:bookmarkStart w:id="10" w:name="_Toc32100636"/>
+      <w:bookmarkStart w:id="11" w:name="_Toc32100636"/>
       <w:r>
         <w:rPr>
           <w:rFonts w:asciiTheme="minorHAnsi" w:eastAsia="Times New Roman" w:hAnsiTheme="minorHAnsi"/>
@@ -3536,7 +3517,7 @@
         <w:lastRenderedPageBreak/>
         <w:t>1.Introduction</w:t>
       </w:r>
-      <w:bookmarkEnd w:id="10"/>
+      <w:bookmarkEnd w:id="11"/>
     </w:p>
     <w:p/>
     <w:p>
@@ -3549,7 +3530,7 @@
           <w:szCs w:val="36"/>
         </w:rPr>
       </w:pPr>
-      <w:bookmarkStart w:id="11" w:name="_Toc32100637"/>
+      <w:bookmarkStart w:id="12" w:name="_Toc32100637"/>
       <w:r>
         <w:rPr>
           <w:rFonts w:asciiTheme="minorHAnsi" w:hAnsiTheme="minorHAnsi"/>
@@ -3559,7 +3540,7 @@
         </w:rPr>
         <w:t>1.1 Purpose</w:t>
       </w:r>
-      <w:bookmarkEnd w:id="11"/>
+      <w:bookmarkEnd w:id="12"/>
     </w:p>
     <w:p>
       <w:pPr>
@@ -3658,7 +3639,7 @@
           <w:szCs w:val="36"/>
         </w:rPr>
       </w:pPr>
-      <w:bookmarkStart w:id="12" w:name="_Toc32100638"/>
+      <w:bookmarkStart w:id="13" w:name="_Toc32100638"/>
       <w:r>
         <w:rPr>
           <w:rFonts w:asciiTheme="minorHAnsi" w:hAnsiTheme="minorHAnsi"/>
@@ -3686,7 +3667,7 @@
         </w:rPr>
         <w:t>s</w:t>
       </w:r>
-      <w:bookmarkEnd w:id="12"/>
+      <w:bookmarkEnd w:id="13"/>
     </w:p>
     <w:p>
       <w:pPr>
@@ -3873,7 +3854,7 @@
           <w:szCs w:val="36"/>
         </w:rPr>
       </w:pPr>
-      <w:bookmarkStart w:id="13" w:name="_Toc32100639"/>
+      <w:bookmarkStart w:id="14" w:name="_Toc32100639"/>
       <w:r>
         <w:rPr>
           <w:rFonts w:asciiTheme="minorHAnsi" w:hAnsiTheme="minorHAnsi"/>
@@ -3901,7 +3882,7 @@
         </w:rPr>
         <w:t>s</w:t>
       </w:r>
-      <w:bookmarkEnd w:id="13"/>
+      <w:bookmarkEnd w:id="14"/>
     </w:p>
     <w:p>
       <w:pPr>
@@ -4285,10 +4266,10 @@
         </mc:AlternateContent>
       </w:r>
     </w:p>
-    <w:bookmarkStart w:id="14" w:name="_Toc30686307"/>
-    <w:bookmarkStart w:id="15" w:name="_Toc31753482"/>
-    <w:bookmarkStart w:id="16" w:name="_Toc31753624"/>
-    <w:bookmarkStart w:id="17" w:name="_Toc32100640"/>
+    <w:bookmarkStart w:id="15" w:name="_Toc30686307"/>
+    <w:bookmarkStart w:id="16" w:name="_Toc31753482"/>
+    <w:bookmarkStart w:id="17" w:name="_Toc31753624"/>
+    <w:bookmarkStart w:id="18" w:name="_Toc32100640"/>
     <w:p>
       <w:pPr>
         <w:pStyle w:val="Heading1"/>
@@ -4450,11 +4431,15 @@
           </mc:Fallback>
         </mc:AlternateContent>
       </w:r>
-      <w:bookmarkEnd w:id="14"/>
       <w:bookmarkEnd w:id="15"/>
       <w:bookmarkEnd w:id="16"/>
       <w:bookmarkEnd w:id="17"/>
+      <w:bookmarkEnd w:id="18"/>
     </w:p>
+    <w:bookmarkStart w:id="19" w:name="_Toc30686308"/>
+    <w:bookmarkStart w:id="20" w:name="_Toc31753483"/>
+    <w:bookmarkStart w:id="21" w:name="_Toc31753625"/>
+    <w:bookmarkStart w:id="22" w:name="_Toc32100641"/>
     <w:p>
       <w:pPr>
         <w:pStyle w:val="Heading1"/>
@@ -4465,10 +4450,6 @@
           <w:color w:val="000000" w:themeColor="text1"/>
         </w:rPr>
       </w:pPr>
-      <w:bookmarkStart w:id="18" w:name="_Toc30686308"/>
-      <w:bookmarkStart w:id="19" w:name="_Toc31753483"/>
-      <w:bookmarkStart w:id="20" w:name="_Toc31753625"/>
-      <w:bookmarkStart w:id="21" w:name="_Toc32100641"/>
       <w:r>
         <w:rPr>
           <w:noProof/>
@@ -4781,10 +4762,10 @@
           </mc:Fallback>
         </mc:AlternateContent>
       </w:r>
-      <w:bookmarkEnd w:id="18"/>
       <w:bookmarkEnd w:id="19"/>
       <w:bookmarkEnd w:id="20"/>
       <w:bookmarkEnd w:id="21"/>
+      <w:bookmarkEnd w:id="22"/>
       <w:r>
         <w:rPr>
           <w:color w:val="000000" w:themeColor="text1"/>
@@ -4792,10 +4773,10 @@
         <w:tab/>
       </w:r>
     </w:p>
-    <w:bookmarkStart w:id="22" w:name="_Toc30686309"/>
-    <w:bookmarkStart w:id="23" w:name="_Toc31753484"/>
-    <w:bookmarkStart w:id="24" w:name="_Toc31753626"/>
-    <w:bookmarkStart w:id="25" w:name="_Toc32100642"/>
+    <w:bookmarkStart w:id="23" w:name="_Toc30686309"/>
+    <w:bookmarkStart w:id="24" w:name="_Toc31753484"/>
+    <w:bookmarkStart w:id="25" w:name="_Toc31753626"/>
+    <w:bookmarkStart w:id="26" w:name="_Toc32100642"/>
     <w:p>
       <w:pPr>
         <w:pStyle w:val="Heading1"/>
@@ -5082,10 +5063,10 @@
           </mc:Fallback>
         </mc:AlternateContent>
       </w:r>
-      <w:bookmarkEnd w:id="22"/>
       <w:bookmarkEnd w:id="23"/>
       <w:bookmarkEnd w:id="24"/>
       <w:bookmarkEnd w:id="25"/>
+      <w:bookmarkEnd w:id="26"/>
     </w:p>
     <w:p>
       <w:pPr>
@@ -5116,8 +5097,8 @@
         </w:rPr>
         <w:t xml:space="preserve">                                                                         </w:t>
       </w:r>
-      <w:bookmarkStart w:id="26" w:name="_Toc30706208"/>
-      <w:bookmarkStart w:id="27" w:name="_Toc31753730"/>
+      <w:bookmarkStart w:id="27" w:name="_Toc30706208"/>
+      <w:bookmarkStart w:id="28" w:name="_Toc31753730"/>
       <w:r>
         <w:rPr>
           <w:b/>
@@ -5163,8 +5144,8 @@
         </w:rPr>
         <w:t xml:space="preserve"> block diagram.</w:t>
       </w:r>
-      <w:bookmarkEnd w:id="26"/>
       <w:bookmarkEnd w:id="27"/>
+      <w:bookmarkEnd w:id="28"/>
     </w:p>
     <w:p>
       <w:pPr>
@@ -5176,9 +5157,9 @@
           <w:szCs w:val="36"/>
         </w:rPr>
       </w:pPr>
-      <w:bookmarkStart w:id="28" w:name="_Toc31753485"/>
-      <w:bookmarkStart w:id="29" w:name="_Toc31753627"/>
-      <w:bookmarkStart w:id="30" w:name="_Toc32100643"/>
+      <w:bookmarkStart w:id="29" w:name="_Toc32100643"/>
+      <w:bookmarkStart w:id="30" w:name="_Toc31753485"/>
+      <w:bookmarkStart w:id="31" w:name="_Toc31753627"/>
       <w:r>
         <w:rPr>
           <w:rFonts w:asciiTheme="minorHAnsi" w:hAnsiTheme="minorHAnsi"/>
@@ -5197,7 +5178,7 @@
         </w:rPr>
         <w:t>block diagrams</w:t>
       </w:r>
-      <w:bookmarkEnd w:id="30"/>
+      <w:bookmarkEnd w:id="29"/>
     </w:p>
     <w:p>
       <w:pPr>
@@ -5209,7 +5190,7 @@
           <w:szCs w:val="28"/>
         </w:rPr>
       </w:pPr>
-      <w:bookmarkStart w:id="31" w:name="_Toc32100644"/>
+      <w:bookmarkStart w:id="32" w:name="_Toc32100644"/>
       <w:r>
         <w:rPr>
           <w:noProof/>
@@ -5272,9 +5253,9 @@
           </wp:anchor>
         </w:drawing>
       </w:r>
-      <w:bookmarkEnd w:id="28"/>
-      <w:bookmarkEnd w:id="29"/>
+      <w:bookmarkEnd w:id="30"/>
       <w:bookmarkEnd w:id="31"/>
+      <w:bookmarkEnd w:id="32"/>
     </w:p>
     <w:p>
       <w:pPr>
@@ -5297,8 +5278,8 @@
       <w:pPr>
         <w:jc w:val="center"/>
       </w:pPr>
-      <w:bookmarkStart w:id="32" w:name="_Toc30706209"/>
-      <w:bookmarkStart w:id="33" w:name="_Toc31753731"/>
+      <w:bookmarkStart w:id="33" w:name="_Toc30706209"/>
+      <w:bookmarkStart w:id="34" w:name="_Toc31753731"/>
       <w:r>
         <w:rPr>
           <w:b/>
@@ -5316,8 +5297,8 @@
       <w:r>
         <w:t xml:space="preserve"> Microcontroller Pins configuration.</w:t>
       </w:r>
-      <w:bookmarkEnd w:id="32"/>
       <w:bookmarkEnd w:id="33"/>
+      <w:bookmarkEnd w:id="34"/>
     </w:p>
     <w:p>
       <w:pPr>
@@ -5382,8 +5363,8 @@
         <w:keepNext/>
         <w:jc w:val="center"/>
       </w:pPr>
-      <w:bookmarkStart w:id="34" w:name="_Toc30706210"/>
-      <w:bookmarkStart w:id="35" w:name="_Toc31753732"/>
+      <w:bookmarkStart w:id="35" w:name="_Toc30706210"/>
+      <w:bookmarkStart w:id="36" w:name="_Toc31753732"/>
       <w:r>
         <w:rPr>
           <w:b/>
@@ -5440,8 +5421,8 @@
         </w:rPr>
         <w:t>.</w:t>
       </w:r>
-      <w:bookmarkEnd w:id="34"/>
       <w:bookmarkEnd w:id="35"/>
+      <w:bookmarkEnd w:id="36"/>
     </w:p>
     <w:p>
       <w:pPr>
@@ -5486,7 +5467,7 @@
           <w:szCs w:val="28"/>
         </w:rPr>
       </w:pPr>
-      <w:bookmarkStart w:id="36" w:name="_Toc32100645"/>
+      <w:bookmarkStart w:id="37" w:name="_Toc32100645"/>
       <w:r>
         <w:rPr>
           <w:rFonts w:asciiTheme="minorHAnsi" w:hAnsiTheme="minorHAnsi"/>
@@ -5506,7 +5487,7 @@
         </w:rPr>
         <w:t>Pins description</w:t>
       </w:r>
-      <w:bookmarkEnd w:id="36"/>
+      <w:bookmarkEnd w:id="37"/>
     </w:p>
     <w:p/>
     <w:tbl>
@@ -7790,7 +7771,7 @@
           <w:szCs w:val="28"/>
         </w:rPr>
       </w:pPr>
-      <w:bookmarkStart w:id="37" w:name="_Toc32100646"/>
+      <w:bookmarkStart w:id="38" w:name="_Toc32100646"/>
       <w:r>
         <w:rPr>
           <w:rFonts w:asciiTheme="minorHAnsi" w:hAnsiTheme="minorHAnsi"/>
@@ -7819,7 +7800,7 @@
         </w:rPr>
         <w:t>Hardware software interface requirements</w:t>
       </w:r>
-      <w:bookmarkEnd w:id="37"/>
+      <w:bookmarkEnd w:id="38"/>
     </w:p>
     <w:p/>
     <w:p>
@@ -7831,7 +7812,7 @@
           <w:szCs w:val="24"/>
         </w:rPr>
       </w:pPr>
-      <w:bookmarkStart w:id="38" w:name="_Toc31753689"/>
+      <w:bookmarkStart w:id="39" w:name="_Toc31753689"/>
       <w:r>
         <w:rPr>
           <w:b/>
@@ -7933,7 +7914,7 @@
         </w:rPr>
         <w:t>requirements</w:t>
       </w:r>
-      <w:bookmarkEnd w:id="38"/>
+      <w:bookmarkEnd w:id="39"/>
     </w:p>
     <w:tbl>
       <w:tblPr>
@@ -8045,8 +8026,6 @@
             <w:r>
               <w:t>.1</w:t>
             </w:r>
-            <w:bookmarkStart w:id="39" w:name="_GoBack"/>
-            <w:bookmarkEnd w:id="39"/>
           </w:p>
         </w:tc>
         <w:tc>
@@ -12046,7 +12025,7 @@
 </file>
 
 <file path=customXml/itemProps1.xml><?xml version="1.0" encoding="utf-8"?>
-<ds:datastoreItem xmlns:ds="http://schemas.openxmlformats.org/officeDocument/2006/customXml" ds:itemID="{827A5EA3-F483-4FD4-A433-D86E9F3E7344}">
+<ds:datastoreItem xmlns:ds="http://schemas.openxmlformats.org/officeDocument/2006/customXml" ds:itemID="{7E887236-E582-4C0A-86FA-56A7219330B2}">
   <ds:schemaRefs>
     <ds:schemaRef ds:uri="http://schemas.openxmlformats.org/officeDocument/2006/bibliography"/>
   </ds:schemaRefs>

</xml_diff>

<commit_message>
changing the HSI states to released after resolving all the reviewing points. Signed-off-by: BasmaAbdelhakim <basmaabdelhakim95@gmail.com>
</commit_message>
<xml_diff>
--- a/Input documents/HSI.docx
+++ b/Input documents/HSI.docx
@@ -672,16 +672,14 @@
                 <w:color w:val="000000" w:themeColor="text1"/>
               </w:rPr>
             </w:pPr>
-            <w:bookmarkStart w:id="3" w:name="_Toc32100633"/>
             <w:r>
               <w:rPr>
                 <w:rFonts w:asciiTheme="minorBidi" w:hAnsiTheme="minorBidi"/>
                 <w:bCs/>
                 <w:color w:val="000000" w:themeColor="text1"/>
               </w:rPr>
-              <w:t>Propposed</w:t>
-            </w:r>
-            <w:bookmarkEnd w:id="3"/>
+              <w:t>Released</w:t>
+            </w:r>
           </w:p>
         </w:tc>
         <w:tc>
@@ -698,9 +696,9 @@
                 <w:color w:val="000000" w:themeColor="text1"/>
               </w:rPr>
             </w:pPr>
-            <w:bookmarkStart w:id="4" w:name="_Toc31753476"/>
-            <w:bookmarkStart w:id="5" w:name="_Toc31753618"/>
-            <w:bookmarkStart w:id="6" w:name="_Toc32100634"/>
+            <w:bookmarkStart w:id="3" w:name="_Toc31753476"/>
+            <w:bookmarkStart w:id="4" w:name="_Toc31753618"/>
+            <w:bookmarkStart w:id="5" w:name="_Toc32100634"/>
             <w:r>
               <w:rPr>
                 <w:rFonts w:asciiTheme="minorBidi" w:hAnsiTheme="minorBidi"/>
@@ -709,9 +707,9 @@
               </w:rPr>
               <w:t>Basma Abdelhakim</w:t>
             </w:r>
+            <w:bookmarkEnd w:id="3"/>
             <w:bookmarkEnd w:id="4"/>
             <w:bookmarkEnd w:id="5"/>
-            <w:bookmarkEnd w:id="6"/>
           </w:p>
         </w:tc>
         <w:tc>
@@ -729,9 +727,9 @@
                 <w:sz w:val="32"/>
               </w:rPr>
             </w:pPr>
-            <w:bookmarkStart w:id="7" w:name="_Toc31753477"/>
-            <w:bookmarkStart w:id="8" w:name="_Toc31753619"/>
-            <w:bookmarkStart w:id="9" w:name="_Toc32100635"/>
+            <w:bookmarkStart w:id="6" w:name="_Toc31753477"/>
+            <w:bookmarkStart w:id="7" w:name="_Toc31753619"/>
+            <w:bookmarkStart w:id="8" w:name="_Toc32100635"/>
             <w:r>
               <w:rPr>
                 <w:rFonts w:asciiTheme="minorBidi" w:hAnsiTheme="minorBidi"/>
@@ -739,7 +737,7 @@
                 <w:color w:val="000000" w:themeColor="text1"/>
                 <w:szCs w:val="20"/>
               </w:rPr>
-              <w:t>9</w:t>
+              <w:t>18</w:t>
             </w:r>
             <w:r>
               <w:rPr>
@@ -759,9 +757,9 @@
               </w:rPr>
               <w:t>/2020</w:t>
             </w:r>
+            <w:bookmarkEnd w:id="6"/>
             <w:bookmarkEnd w:id="7"/>
             <w:bookmarkEnd w:id="8"/>
-            <w:bookmarkEnd w:id="9"/>
           </w:p>
         </w:tc>
       </w:tr>
@@ -779,30 +777,6 @@
     </w:p>
     <w:p>
       <w:pPr>
-        <w:jc w:val="center"/>
-        <w:outlineLvl w:val="0"/>
-        <w:rPr>
-          <w:rFonts w:ascii="Century Gothic" w:hAnsi="Century Gothic" w:cs="Arial"/>
-          <w:b/>
-          <w:color w:val="568278" w:themeColor="accent5" w:themeShade="BF"/>
-          <w:sz w:val="32"/>
-        </w:rPr>
-      </w:pPr>
-    </w:p>
-    <w:p>
-      <w:pPr>
-        <w:jc w:val="center"/>
-        <w:outlineLvl w:val="0"/>
-        <w:rPr>
-          <w:rFonts w:ascii="Century Gothic" w:hAnsi="Century Gothic" w:cs="Arial"/>
-          <w:b/>
-          <w:color w:val="568278" w:themeColor="accent5" w:themeShade="BF"/>
-          <w:sz w:val="32"/>
-        </w:rPr>
-      </w:pPr>
-    </w:p>
-    <w:p>
-      <w:pPr>
         <w:rPr>
           <w:b/>
           <w:bCs/>
@@ -829,6 +803,8 @@
           <w:szCs w:val="32"/>
         </w:rPr>
       </w:pPr>
+      <w:bookmarkStart w:id="9" w:name="_GoBack"/>
+      <w:bookmarkEnd w:id="9"/>
     </w:p>
     <w:tbl>
       <w:tblPr>
@@ -1811,7 +1787,7 @@
       </w:tr>
       <w:tr>
         <w:trPr>
-          <w:trHeight w:val="613"/>
+          <w:trHeight w:val="2221"/>
         </w:trPr>
         <w:tc>
           <w:tcPr>
@@ -2167,6 +2143,148 @@
                 <w:szCs w:val="22"/>
               </w:rPr>
               <w:t xml:space="preserve">-Modifying reference table to correct format. </w:t>
+            </w:r>
+          </w:p>
+          <w:p>
+            <w:pPr>
+              <w:pStyle w:val="TableText"/>
+              <w:rPr>
+                <w:rFonts w:asciiTheme="minorBidi" w:hAnsiTheme="minorBidi" w:cstheme="minorBidi"/>
+                <w:szCs w:val="22"/>
+              </w:rPr>
+            </w:pPr>
+          </w:p>
+        </w:tc>
+        <w:tc>
+          <w:tcPr>
+            <w:tcW w:w="2410" w:type="dxa"/>
+          </w:tcPr>
+          <w:p>
+            <w:pPr>
+              <w:pStyle w:val="TableText"/>
+              <w:spacing w:before="120"/>
+              <w:rPr>
+                <w:rFonts w:asciiTheme="minorBidi" w:hAnsiTheme="minorBidi" w:cstheme="minorBidi"/>
+                <w:szCs w:val="22"/>
+              </w:rPr>
+            </w:pPr>
+            <w:r>
+              <w:rPr>
+                <w:rFonts w:asciiTheme="minorBidi" w:hAnsiTheme="minorBidi" w:cstheme="minorBidi"/>
+                <w:szCs w:val="22"/>
+              </w:rPr>
+              <w:t xml:space="preserve">Basma </w:t>
+            </w:r>
+            <w:r>
+              <w:rPr>
+                <w:rFonts w:asciiTheme="minorBidi" w:hAnsiTheme="minorBidi" w:cstheme="minorBidi"/>
+                <w:szCs w:val="22"/>
+              </w:rPr>
+              <w:t>Abdel</w:t>
+            </w:r>
+            <w:r>
+              <w:rPr>
+                <w:rFonts w:asciiTheme="minorBidi" w:hAnsiTheme="minorBidi" w:cstheme="minorBidi"/>
+                <w:szCs w:val="22"/>
+              </w:rPr>
+              <w:t>hakim</w:t>
+            </w:r>
+          </w:p>
+          <w:p/>
+          <w:p/>
+          <w:p/>
+          <w:p/>
+          <w:p/>
+          <w:p/>
+          <w:p/>
+          <w:p/>
+          <w:p/>
+          <w:p/>
+          <w:p>
+            <w:pPr>
+              <w:ind w:firstLine="720"/>
+            </w:pPr>
+          </w:p>
+        </w:tc>
+        <w:tc>
+          <w:tcPr>
+            <w:tcW w:w="1418" w:type="dxa"/>
+          </w:tcPr>
+          <w:p>
+            <w:pPr>
+              <w:pStyle w:val="TableText"/>
+              <w:jc w:val="center"/>
+              <w:rPr>
+                <w:rFonts w:asciiTheme="minorBidi" w:hAnsiTheme="minorBidi" w:cstheme="minorBidi"/>
+                <w:szCs w:val="22"/>
+              </w:rPr>
+            </w:pPr>
+            <w:r>
+              <w:rPr>
+                <w:rFonts w:asciiTheme="minorBidi" w:hAnsiTheme="minorBidi" w:cstheme="minorBidi"/>
+                <w:szCs w:val="22"/>
+              </w:rPr>
+              <w:t>9/2/2020</w:t>
+            </w:r>
+          </w:p>
+        </w:tc>
+      </w:tr>
+      <w:tr>
+        <w:trPr>
+          <w:trHeight w:val="841"/>
+        </w:trPr>
+        <w:tc>
+          <w:tcPr>
+            <w:tcW w:w="1776" w:type="dxa"/>
+            <w:vMerge/>
+          </w:tcPr>
+          <w:p>
+            <w:pPr>
+              <w:pStyle w:val="TableText"/>
+              <w:jc w:val="center"/>
+            </w:pPr>
+          </w:p>
+        </w:tc>
+        <w:tc>
+          <w:tcPr>
+            <w:tcW w:w="1062" w:type="dxa"/>
+          </w:tcPr>
+          <w:p>
+            <w:pPr>
+              <w:pStyle w:val="TableText"/>
+              <w:jc w:val="center"/>
+              <w:rPr>
+                <w:rFonts w:asciiTheme="minorBidi" w:hAnsiTheme="minorBidi" w:cstheme="minorBidi"/>
+                <w:szCs w:val="22"/>
+              </w:rPr>
+            </w:pPr>
+            <w:r>
+              <w:rPr>
+                <w:rFonts w:asciiTheme="minorBidi" w:hAnsiTheme="minorBidi" w:cstheme="minorBidi"/>
+                <w:szCs w:val="22"/>
+              </w:rPr>
+              <w:t>1.5</w:t>
+            </w:r>
+          </w:p>
+        </w:tc>
+        <w:tc>
+          <w:tcPr>
+            <w:tcW w:w="4959" w:type="dxa"/>
+          </w:tcPr>
+          <w:p>
+            <w:pPr>
+              <w:pStyle w:val="TableText"/>
+              <w:rPr>
+                <w:rFonts w:asciiTheme="minorBidi" w:hAnsiTheme="minorBidi" w:cstheme="minorBidi"/>
+                <w:szCs w:val="22"/>
+              </w:rPr>
+            </w:pPr>
+            <w:r>
+              <w:rPr>
+                <w:rFonts w:asciiTheme="minorBidi" w:hAnsiTheme="minorBidi" w:cstheme="minorBidi"/>
+                <w:szCs w:val="22"/>
+              </w:rPr>
+              <w:t xml:space="preserve">-Changing the document states to released. </w:t>
             </w:r>
           </w:p>
         </w:tc>
@@ -2190,7 +2308,7 @@
                 <w:rFonts w:asciiTheme="minorBidi" w:hAnsiTheme="minorBidi" w:cstheme="minorBidi"/>
                 <w:szCs w:val="22"/>
               </w:rPr>
-              <w:t>Basma abdelhakim</w:t>
+              <w:t>Basma Abdelhakim</w:t>
             </w:r>
           </w:p>
         </w:tc>
@@ -2212,12 +2330,10 @@
                 <w:rFonts w:asciiTheme="minorBidi" w:hAnsiTheme="minorBidi" w:cstheme="minorBidi"/>
                 <w:szCs w:val="22"/>
               </w:rPr>
-              <w:t>9/2/2020</w:t>
-            </w:r>
-          </w:p>
-        </w:tc>
-        <w:bookmarkStart w:id="10" w:name="_GoBack"/>
-        <w:bookmarkEnd w:id="10"/>
+              <w:t>18/2/2020</w:t>
+            </w:r>
+          </w:p>
+        </w:tc>
       </w:tr>
     </w:tbl>
     <w:p>
@@ -2254,6 +2370,18 @@
         </w:rPr>
       </w:sdtEndPr>
       <w:sdtContent>
+        <w:p>
+          <w:pPr>
+            <w:pStyle w:val="TOCHeading"/>
+            <w:rPr>
+              <w:rFonts w:asciiTheme="minorHAnsi" w:eastAsiaTheme="minorHAnsi" w:hAnsiTheme="minorHAnsi" w:cstheme="minorBidi"/>
+              <w:bCs w:val="0"/>
+              <w:color w:val="808080" w:themeColor="background1" w:themeShade="80"/>
+              <w:sz w:val="24"/>
+              <w:szCs w:val="24"/>
+            </w:rPr>
+          </w:pPr>
+        </w:p>
         <w:p>
           <w:pPr>
             <w:pStyle w:val="TOCHeading"/>
@@ -3508,7 +3636,7 @@
           <w:color w:val="000000" w:themeColor="text1"/>
         </w:rPr>
       </w:pPr>
-      <w:bookmarkStart w:id="11" w:name="_Toc32100636"/>
+      <w:bookmarkStart w:id="10" w:name="_Toc32100636"/>
       <w:r>
         <w:rPr>
           <w:rFonts w:asciiTheme="minorHAnsi" w:eastAsia="Times New Roman" w:hAnsiTheme="minorHAnsi"/>
@@ -3517,7 +3645,7 @@
         <w:lastRenderedPageBreak/>
         <w:t>1.Introduction</w:t>
       </w:r>
-      <w:bookmarkEnd w:id="11"/>
+      <w:bookmarkEnd w:id="10"/>
     </w:p>
     <w:p/>
     <w:p>
@@ -3530,7 +3658,7 @@
           <w:szCs w:val="36"/>
         </w:rPr>
       </w:pPr>
-      <w:bookmarkStart w:id="12" w:name="_Toc32100637"/>
+      <w:bookmarkStart w:id="11" w:name="_Toc32100637"/>
       <w:r>
         <w:rPr>
           <w:rFonts w:asciiTheme="minorHAnsi" w:hAnsiTheme="minorHAnsi"/>
@@ -3540,7 +3668,7 @@
         </w:rPr>
         <w:t>1.1 Purpose</w:t>
       </w:r>
-      <w:bookmarkEnd w:id="12"/>
+      <w:bookmarkEnd w:id="11"/>
     </w:p>
     <w:p>
       <w:pPr>
@@ -3639,7 +3767,7 @@
           <w:szCs w:val="36"/>
         </w:rPr>
       </w:pPr>
-      <w:bookmarkStart w:id="13" w:name="_Toc32100638"/>
+      <w:bookmarkStart w:id="12" w:name="_Toc32100638"/>
       <w:r>
         <w:rPr>
           <w:rFonts w:asciiTheme="minorHAnsi" w:hAnsiTheme="minorHAnsi"/>
@@ -3667,7 +3795,7 @@
         </w:rPr>
         <w:t>s</w:t>
       </w:r>
-      <w:bookmarkEnd w:id="13"/>
+      <w:bookmarkEnd w:id="12"/>
     </w:p>
     <w:p>
       <w:pPr>
@@ -3854,7 +3982,7 @@
           <w:szCs w:val="36"/>
         </w:rPr>
       </w:pPr>
-      <w:bookmarkStart w:id="14" w:name="_Toc32100639"/>
+      <w:bookmarkStart w:id="13" w:name="_Toc32100639"/>
       <w:r>
         <w:rPr>
           <w:rFonts w:asciiTheme="minorHAnsi" w:hAnsiTheme="minorHAnsi"/>
@@ -3882,7 +4010,7 @@
         </w:rPr>
         <w:t>s</w:t>
       </w:r>
-      <w:bookmarkEnd w:id="14"/>
+      <w:bookmarkEnd w:id="13"/>
     </w:p>
     <w:p>
       <w:pPr>
@@ -4266,10 +4394,10 @@
         </mc:AlternateContent>
       </w:r>
     </w:p>
-    <w:bookmarkStart w:id="15" w:name="_Toc30686307"/>
-    <w:bookmarkStart w:id="16" w:name="_Toc31753482"/>
-    <w:bookmarkStart w:id="17" w:name="_Toc31753624"/>
-    <w:bookmarkStart w:id="18" w:name="_Toc32100640"/>
+    <w:bookmarkStart w:id="14" w:name="_Toc30686307"/>
+    <w:bookmarkStart w:id="15" w:name="_Toc31753482"/>
+    <w:bookmarkStart w:id="16" w:name="_Toc31753624"/>
+    <w:bookmarkStart w:id="17" w:name="_Toc32100640"/>
     <w:p>
       <w:pPr>
         <w:pStyle w:val="Heading1"/>
@@ -4431,15 +4559,15 @@
           </mc:Fallback>
         </mc:AlternateContent>
       </w:r>
+      <w:bookmarkEnd w:id="14"/>
       <w:bookmarkEnd w:id="15"/>
       <w:bookmarkEnd w:id="16"/>
       <w:bookmarkEnd w:id="17"/>
-      <w:bookmarkEnd w:id="18"/>
     </w:p>
-    <w:bookmarkStart w:id="19" w:name="_Toc30686308"/>
-    <w:bookmarkStart w:id="20" w:name="_Toc31753483"/>
-    <w:bookmarkStart w:id="21" w:name="_Toc31753625"/>
-    <w:bookmarkStart w:id="22" w:name="_Toc32100641"/>
+    <w:bookmarkStart w:id="18" w:name="_Toc30686308"/>
+    <w:bookmarkStart w:id="19" w:name="_Toc31753483"/>
+    <w:bookmarkStart w:id="20" w:name="_Toc31753625"/>
+    <w:bookmarkStart w:id="21" w:name="_Toc32100641"/>
     <w:p>
       <w:pPr>
         <w:pStyle w:val="Heading1"/>
@@ -4762,10 +4890,10 @@
           </mc:Fallback>
         </mc:AlternateContent>
       </w:r>
+      <w:bookmarkEnd w:id="18"/>
       <w:bookmarkEnd w:id="19"/>
       <w:bookmarkEnd w:id="20"/>
       <w:bookmarkEnd w:id="21"/>
-      <w:bookmarkEnd w:id="22"/>
       <w:r>
         <w:rPr>
           <w:color w:val="000000" w:themeColor="text1"/>
@@ -4773,10 +4901,10 @@
         <w:tab/>
       </w:r>
     </w:p>
-    <w:bookmarkStart w:id="23" w:name="_Toc30686309"/>
-    <w:bookmarkStart w:id="24" w:name="_Toc31753484"/>
-    <w:bookmarkStart w:id="25" w:name="_Toc31753626"/>
-    <w:bookmarkStart w:id="26" w:name="_Toc32100642"/>
+    <w:bookmarkStart w:id="22" w:name="_Toc30686309"/>
+    <w:bookmarkStart w:id="23" w:name="_Toc31753484"/>
+    <w:bookmarkStart w:id="24" w:name="_Toc31753626"/>
+    <w:bookmarkStart w:id="25" w:name="_Toc32100642"/>
     <w:p>
       <w:pPr>
         <w:pStyle w:val="Heading1"/>
@@ -5063,10 +5191,10 @@
           </mc:Fallback>
         </mc:AlternateContent>
       </w:r>
+      <w:bookmarkEnd w:id="22"/>
       <w:bookmarkEnd w:id="23"/>
       <w:bookmarkEnd w:id="24"/>
       <w:bookmarkEnd w:id="25"/>
-      <w:bookmarkEnd w:id="26"/>
     </w:p>
     <w:p>
       <w:pPr>
@@ -5097,8 +5225,8 @@
         </w:rPr>
         <w:t xml:space="preserve">                                                                         </w:t>
       </w:r>
-      <w:bookmarkStart w:id="27" w:name="_Toc30706208"/>
-      <w:bookmarkStart w:id="28" w:name="_Toc31753730"/>
+      <w:bookmarkStart w:id="26" w:name="_Toc30706208"/>
+      <w:bookmarkStart w:id="27" w:name="_Toc31753730"/>
       <w:r>
         <w:rPr>
           <w:b/>
@@ -5144,8 +5272,8 @@
         </w:rPr>
         <w:t xml:space="preserve"> block diagram.</w:t>
       </w:r>
+      <w:bookmarkEnd w:id="26"/>
       <w:bookmarkEnd w:id="27"/>
-      <w:bookmarkEnd w:id="28"/>
     </w:p>
     <w:p>
       <w:pPr>
@@ -5157,9 +5285,9 @@
           <w:szCs w:val="36"/>
         </w:rPr>
       </w:pPr>
-      <w:bookmarkStart w:id="29" w:name="_Toc32100643"/>
-      <w:bookmarkStart w:id="30" w:name="_Toc31753485"/>
-      <w:bookmarkStart w:id="31" w:name="_Toc31753627"/>
+      <w:bookmarkStart w:id="28" w:name="_Toc32100643"/>
+      <w:bookmarkStart w:id="29" w:name="_Toc31753485"/>
+      <w:bookmarkStart w:id="30" w:name="_Toc31753627"/>
       <w:r>
         <w:rPr>
           <w:rFonts w:asciiTheme="minorHAnsi" w:hAnsiTheme="minorHAnsi"/>
@@ -5178,7 +5306,7 @@
         </w:rPr>
         <w:t>block diagrams</w:t>
       </w:r>
-      <w:bookmarkEnd w:id="29"/>
+      <w:bookmarkEnd w:id="28"/>
     </w:p>
     <w:p>
       <w:pPr>
@@ -5190,7 +5318,7 @@
           <w:szCs w:val="28"/>
         </w:rPr>
       </w:pPr>
-      <w:bookmarkStart w:id="32" w:name="_Toc32100644"/>
+      <w:bookmarkStart w:id="31" w:name="_Toc32100644"/>
       <w:r>
         <w:rPr>
           <w:noProof/>
@@ -5253,9 +5381,9 @@
           </wp:anchor>
         </w:drawing>
       </w:r>
+      <w:bookmarkEnd w:id="29"/>
       <w:bookmarkEnd w:id="30"/>
       <w:bookmarkEnd w:id="31"/>
-      <w:bookmarkEnd w:id="32"/>
     </w:p>
     <w:p>
       <w:pPr>
@@ -5278,8 +5406,8 @@
       <w:pPr>
         <w:jc w:val="center"/>
       </w:pPr>
-      <w:bookmarkStart w:id="33" w:name="_Toc30706209"/>
-      <w:bookmarkStart w:id="34" w:name="_Toc31753731"/>
+      <w:bookmarkStart w:id="32" w:name="_Toc30706209"/>
+      <w:bookmarkStart w:id="33" w:name="_Toc31753731"/>
       <w:r>
         <w:rPr>
           <w:b/>
@@ -5297,8 +5425,8 @@
       <w:r>
         <w:t xml:space="preserve"> Microcontroller Pins configuration.</w:t>
       </w:r>
+      <w:bookmarkEnd w:id="32"/>
       <w:bookmarkEnd w:id="33"/>
-      <w:bookmarkEnd w:id="34"/>
     </w:p>
     <w:p>
       <w:pPr>
@@ -5363,8 +5491,8 @@
         <w:keepNext/>
         <w:jc w:val="center"/>
       </w:pPr>
-      <w:bookmarkStart w:id="35" w:name="_Toc30706210"/>
-      <w:bookmarkStart w:id="36" w:name="_Toc31753732"/>
+      <w:bookmarkStart w:id="34" w:name="_Toc30706210"/>
+      <w:bookmarkStart w:id="35" w:name="_Toc31753732"/>
       <w:r>
         <w:rPr>
           <w:b/>
@@ -5421,8 +5549,8 @@
         </w:rPr>
         <w:t>.</w:t>
       </w:r>
+      <w:bookmarkEnd w:id="34"/>
       <w:bookmarkEnd w:id="35"/>
-      <w:bookmarkEnd w:id="36"/>
     </w:p>
     <w:p>
       <w:pPr>
@@ -5467,7 +5595,7 @@
           <w:szCs w:val="28"/>
         </w:rPr>
       </w:pPr>
-      <w:bookmarkStart w:id="37" w:name="_Toc32100645"/>
+      <w:bookmarkStart w:id="36" w:name="_Toc32100645"/>
       <w:r>
         <w:rPr>
           <w:rFonts w:asciiTheme="minorHAnsi" w:hAnsiTheme="minorHAnsi"/>
@@ -5487,7 +5615,7 @@
         </w:rPr>
         <w:t>Pins description</w:t>
       </w:r>
-      <w:bookmarkEnd w:id="37"/>
+      <w:bookmarkEnd w:id="36"/>
     </w:p>
     <w:p/>
     <w:tbl>
@@ -7771,7 +7899,7 @@
           <w:szCs w:val="28"/>
         </w:rPr>
       </w:pPr>
-      <w:bookmarkStart w:id="38" w:name="_Toc32100646"/>
+      <w:bookmarkStart w:id="37" w:name="_Toc32100646"/>
       <w:r>
         <w:rPr>
           <w:rFonts w:asciiTheme="minorHAnsi" w:hAnsiTheme="minorHAnsi"/>
@@ -7800,7 +7928,7 @@
         </w:rPr>
         <w:t>Hardware software interface requirements</w:t>
       </w:r>
-      <w:bookmarkEnd w:id="38"/>
+      <w:bookmarkEnd w:id="37"/>
     </w:p>
     <w:p/>
     <w:p>
@@ -7812,7 +7940,7 @@
           <w:szCs w:val="24"/>
         </w:rPr>
       </w:pPr>
-      <w:bookmarkStart w:id="39" w:name="_Toc31753689"/>
+      <w:bookmarkStart w:id="38" w:name="_Toc31753689"/>
       <w:r>
         <w:rPr>
           <w:b/>
@@ -7914,7 +8042,7 @@
         </w:rPr>
         <w:t>requirements</w:t>
       </w:r>
-      <w:bookmarkEnd w:id="39"/>
+      <w:bookmarkEnd w:id="38"/>
     </w:p>
     <w:tbl>
       <w:tblPr>
@@ -8349,11 +8477,11 @@
           <w:szCs w:val="18"/>
         </w:rPr>
       </w:pPr>
-      <w:bookmarkStart w:id="40" w:name="_Toc30617641"/>
-      <w:bookmarkStart w:id="41" w:name="_Toc30694755"/>
+      <w:bookmarkStart w:id="39" w:name="_Toc30617641"/>
+      <w:bookmarkStart w:id="40" w:name="_Toc30694755"/>
     </w:p>
+    <w:bookmarkEnd w:id="39"/>
     <w:bookmarkEnd w:id="40"/>
-    <w:bookmarkEnd w:id="41"/>
     <w:p>
       <w:pPr>
         <w:ind w:left="1440" w:firstLine="720"/>
@@ -8381,7 +8509,7 @@
           <w:szCs w:val="24"/>
         </w:rPr>
       </w:pPr>
-      <w:bookmarkStart w:id="42" w:name="_Toc31753690"/>
+      <w:bookmarkStart w:id="41" w:name="_Toc31753690"/>
       <w:r>
         <w:rPr>
           <w:b/>
@@ -8479,7 +8607,7 @@
         </w:rPr>
         <w:t>Reference document</w:t>
       </w:r>
-      <w:bookmarkEnd w:id="42"/>
+      <w:bookmarkEnd w:id="41"/>
       <w:r>
         <w:rPr>
           <w:i w:val="0"/>
@@ -12025,7 +12153,7 @@
 </file>
 
 <file path=customXml/itemProps1.xml><?xml version="1.0" encoding="utf-8"?>
-<ds:datastoreItem xmlns:ds="http://schemas.openxmlformats.org/officeDocument/2006/customXml" ds:itemID="{7E887236-E582-4C0A-86FA-56A7219330B2}">
+<ds:datastoreItem xmlns:ds="http://schemas.openxmlformats.org/officeDocument/2006/customXml" ds:itemID="{EA78563F-141E-46BD-8A6C-BEC9E754A125}">
   <ds:schemaRefs>
     <ds:schemaRef ds:uri="http://schemas.openxmlformats.org/officeDocument/2006/bibliography"/>
   </ds:schemaRefs>

</xml_diff>

<commit_message>
updating Project plan and RTM
Signed-off-by: NorhanNassar <norhan.nassar96@gmail.com>
</commit_message>
<xml_diff>
--- a/Input documents/HSI.docx
+++ b/Input documents/HSI.docx
@@ -1,6 +1,6 @@
 
 <file path=word/document.xml><?xml version="1.0" encoding="utf-8"?>
-<w:document xmlns:wpc="http://schemas.microsoft.com/office/word/2010/wordprocessingCanvas" xmlns:cx="http://schemas.microsoft.com/office/drawing/2014/chartex" xmlns:mc="http://schemas.openxmlformats.org/markup-compatibility/2006" xmlns:o="urn:schemas-microsoft-com:office:office" xmlns:r="http://schemas.openxmlformats.org/officeDocument/2006/relationships" xmlns:m="http://schemas.openxmlformats.org/officeDocument/2006/math" xmlns:v="urn:schemas-microsoft-com:vml" xmlns:wp14="http://schemas.microsoft.com/office/word/2010/wordprocessingDrawing" xmlns:wp="http://schemas.openxmlformats.org/drawingml/2006/wordprocessingDrawing" xmlns:w10="urn:schemas-microsoft-com:office:word" xmlns:w="http://schemas.openxmlformats.org/wordprocessingml/2006/main" xmlns:w14="http://schemas.microsoft.com/office/word/2010/wordml" xmlns:w15="http://schemas.microsoft.com/office/word/2012/wordml" xmlns:w16se="http://schemas.microsoft.com/office/word/2015/wordml/symex" xmlns:wpg="http://schemas.microsoft.com/office/word/2010/wordprocessingGroup" xmlns:wpi="http://schemas.microsoft.com/office/word/2010/wordprocessingInk" xmlns:wne="http://schemas.microsoft.com/office/word/2006/wordml" xmlns:wps="http://schemas.microsoft.com/office/word/2010/wordprocessingShape" mc:Ignorable="w14 w15 w16se wp14">
+<w:document xmlns:wpc="http://schemas.microsoft.com/office/word/2010/wordprocessingCanvas" xmlns:cx="http://schemas.microsoft.com/office/drawing/2014/chartex" xmlns:cx1="http://schemas.microsoft.com/office/drawing/2015/9/8/chartex" xmlns:mc="http://schemas.openxmlformats.org/markup-compatibility/2006" xmlns:o="urn:schemas-microsoft-com:office:office" xmlns:r="http://schemas.openxmlformats.org/officeDocument/2006/relationships" xmlns:m="http://schemas.openxmlformats.org/officeDocument/2006/math" xmlns:v="urn:schemas-microsoft-com:vml" xmlns:wp14="http://schemas.microsoft.com/office/word/2010/wordprocessingDrawing" xmlns:wp="http://schemas.openxmlformats.org/drawingml/2006/wordprocessingDrawing" xmlns:w10="urn:schemas-microsoft-com:office:word" xmlns:w="http://schemas.openxmlformats.org/wordprocessingml/2006/main" xmlns:w14="http://schemas.microsoft.com/office/word/2010/wordml" xmlns:w15="http://schemas.microsoft.com/office/word/2012/wordml" xmlns:w16se="http://schemas.microsoft.com/office/word/2015/wordml/symex" xmlns:wpg="http://schemas.microsoft.com/office/word/2010/wordprocessingGroup" xmlns:wpi="http://schemas.microsoft.com/office/word/2010/wordprocessingInk" xmlns:wne="http://schemas.microsoft.com/office/word/2006/wordml" xmlns:wps="http://schemas.microsoft.com/office/word/2010/wordprocessingShape" mc:Ignorable="w14 w15 w16se wp14">
   <w:body>
     <w:p>
       <w:pPr>
@@ -98,7 +98,6 @@
           <w:noProof/>
           <w:color w:val="FFFFFF" w:themeColor="background1"/>
           <w:sz w:val="44"/>
-          <w:lang w:val="en-GB" w:eastAsia="en-GB"/>
         </w:rPr>
         <w:drawing>
           <wp:anchor distT="0" distB="0" distL="114300" distR="114300" simplePos="0" relativeHeight="251678720" behindDoc="0" locked="0" layoutInCell="1" allowOverlap="1" wp14:anchorId="6348E220" wp14:editId="7E17E393">
@@ -233,6 +232,27 @@
       <w:pPr>
         <w:jc w:val="center"/>
         <w:rPr>
+          <w:rFonts w:ascii="Century Gothic" w:eastAsia="Calibri" w:hAnsi="Century Gothic" w:cs="Arial"/>
+          <w:b/>
+          <w:color w:val="000000" w:themeColor="text1"/>
+          <w:sz w:val="40"/>
+          <w:szCs w:val="32"/>
+        </w:rPr>
+      </w:pPr>
+      <w:r>
+        <w:rPr>
+          <w:rFonts w:ascii="Century Gothic" w:eastAsia="Calibri" w:hAnsi="Century Gothic" w:cs="Arial"/>
+          <w:b/>
+          <w:color w:val="000000" w:themeColor="text1"/>
+          <w:sz w:val="40"/>
+          <w:szCs w:val="32"/>
+        </w:rPr>
+        <w:t>PO3_DGW_Digital watch</w:t>
+      </w:r>
+    </w:p>
+    <w:p>
+      <w:pPr>
+        <w:rPr>
           <w:rFonts w:ascii="Century Gothic" w:hAnsi="Century Gothic" w:cs="Arial"/>
           <w:b/>
           <w:color w:val="568278" w:themeColor="accent5" w:themeShade="BF"/>
@@ -248,11 +268,9 @@
           <w:sz w:val="40"/>
           <w:szCs w:val="32"/>
         </w:rPr>
-        <w:t>PO3_DGW_Digital watch</w:t>
+        <w:t xml:space="preserve">                  </w:t>
       </w:r>
-    </w:p>
-    <w:p>
-      <w:pPr>
+      <w:r>
         <w:rPr>
           <w:rFonts w:ascii="Century Gothic" w:hAnsi="Century Gothic" w:cs="Arial"/>
           <w:b/>
@@ -260,8 +278,11 @@
           <w:sz w:val="40"/>
           <w:szCs w:val="32"/>
         </w:rPr>
-      </w:pPr>
-      <w:r>
+        <w:t xml:space="preserve">                   </w:t>
+      </w:r>
+    </w:p>
+    <w:p>
+      <w:pPr>
         <w:rPr>
           <w:rFonts w:ascii="Century Gothic" w:hAnsi="Century Gothic" w:cs="Arial"/>
           <w:b/>
@@ -269,8 +290,7 @@
           <w:sz w:val="40"/>
           <w:szCs w:val="32"/>
         </w:rPr>
-        <w:t xml:space="preserve">                  </w:t>
-      </w:r>
+      </w:pPr>
       <w:r>
         <w:rPr>
           <w:rFonts w:ascii="Century Gothic" w:hAnsi="Century Gothic" w:cs="Arial"/>
@@ -279,11 +299,9 @@
           <w:sz w:val="40"/>
           <w:szCs w:val="32"/>
         </w:rPr>
-        <w:t xml:space="preserve">                   </w:t>
+        <w:t xml:space="preserve">                                     </w:t>
       </w:r>
-    </w:p>
-    <w:p>
-      <w:pPr>
+      <w:r>
         <w:rPr>
           <w:rFonts w:ascii="Century Gothic" w:hAnsi="Century Gothic" w:cs="Arial"/>
           <w:b/>
@@ -291,32 +309,13 @@
           <w:sz w:val="40"/>
           <w:szCs w:val="32"/>
         </w:rPr>
-      </w:pPr>
-      <w:r>
-        <w:rPr>
-          <w:rFonts w:ascii="Century Gothic" w:hAnsi="Century Gothic" w:cs="Arial"/>
-          <w:b/>
-          <w:color w:val="568278" w:themeColor="accent5" w:themeShade="BF"/>
-          <w:sz w:val="40"/>
-          <w:szCs w:val="32"/>
-        </w:rPr>
-        <w:t xml:space="preserve">                                     </w:t>
-      </w:r>
-      <w:r>
-        <w:rPr>
-          <w:rFonts w:ascii="Century Gothic" w:hAnsi="Century Gothic" w:cs="Arial"/>
-          <w:b/>
-          <w:color w:val="568278" w:themeColor="accent5" w:themeShade="BF"/>
-          <w:sz w:val="40"/>
-          <w:szCs w:val="32"/>
-        </w:rPr>
         <w:t xml:space="preserve">       </w:t>
       </w:r>
       <w:r>
         <w:rPr>
-          <w:rFonts w:ascii="Century Gothic" w:hAnsi="Century Gothic" w:cs="Arial"/>
+          <w:rFonts w:ascii="Century Gothic" w:eastAsia="Calibri" w:hAnsi="Century Gothic" w:cs="Arial"/>
           <w:b/>
-          <w:color w:val="568278" w:themeColor="accent5" w:themeShade="BF"/>
+          <w:color w:val="000000" w:themeColor="text1"/>
           <w:sz w:val="40"/>
           <w:szCs w:val="32"/>
         </w:rPr>
@@ -556,6 +555,7 @@
                 <w:b/>
               </w:rPr>
             </w:pPr>
+            <w:bookmarkStart w:id="0" w:name="_GoBack" w:colFirst="0" w:colLast="3"/>
             <w:r>
               <w:rPr>
                 <w:b/>
@@ -644,18 +644,18 @@
                 <w:sz w:val="32"/>
               </w:rPr>
             </w:pPr>
-            <w:bookmarkStart w:id="0" w:name="_Toc31753474"/>
-            <w:bookmarkStart w:id="1" w:name="_Toc31753616"/>
-            <w:bookmarkStart w:id="2" w:name="_Toc32100632"/>
+            <w:bookmarkStart w:id="1" w:name="_Toc31753474"/>
+            <w:bookmarkStart w:id="2" w:name="_Toc31753616"/>
+            <w:bookmarkStart w:id="3" w:name="_Toc32100632"/>
             <w:r>
               <w:t>1.</w:t>
             </w:r>
-            <w:bookmarkEnd w:id="0"/>
             <w:bookmarkEnd w:id="1"/>
+            <w:bookmarkEnd w:id="2"/>
             <w:r>
               <w:t>5</w:t>
             </w:r>
-            <w:bookmarkEnd w:id="2"/>
+            <w:bookmarkEnd w:id="3"/>
           </w:p>
         </w:tc>
         <w:tc>
@@ -696,20 +696,40 @@
                 <w:color w:val="000000" w:themeColor="text1"/>
               </w:rPr>
             </w:pPr>
-            <w:bookmarkStart w:id="3" w:name="_Toc31753476"/>
-            <w:bookmarkStart w:id="4" w:name="_Toc31753618"/>
-            <w:bookmarkStart w:id="5" w:name="_Toc32100634"/>
+            <w:bookmarkStart w:id="4" w:name="_Toc31753476"/>
+            <w:bookmarkStart w:id="5" w:name="_Toc31753618"/>
+            <w:bookmarkStart w:id="6" w:name="_Toc32100634"/>
+            <w:proofErr w:type="spellStart"/>
             <w:r>
               <w:rPr>
                 <w:rFonts w:asciiTheme="minorBidi" w:hAnsiTheme="minorBidi"/>
                 <w:bCs/>
                 <w:color w:val="000000" w:themeColor="text1"/>
               </w:rPr>
-              <w:t>Basma Abdelhakim</w:t>
-            </w:r>
-            <w:bookmarkEnd w:id="3"/>
+              <w:t>Basma</w:t>
+            </w:r>
+            <w:proofErr w:type="spellEnd"/>
+            <w:r>
+              <w:rPr>
+                <w:rFonts w:asciiTheme="minorBidi" w:hAnsiTheme="minorBidi"/>
+                <w:bCs/>
+                <w:color w:val="000000" w:themeColor="text1"/>
+              </w:rPr>
+              <w:t xml:space="preserve"> </w:t>
+            </w:r>
+            <w:proofErr w:type="spellStart"/>
+            <w:r>
+              <w:rPr>
+                <w:rFonts w:asciiTheme="minorBidi" w:hAnsiTheme="minorBidi"/>
+                <w:bCs/>
+                <w:color w:val="000000" w:themeColor="text1"/>
+              </w:rPr>
+              <w:t>Abdelhakim</w:t>
+            </w:r>
             <w:bookmarkEnd w:id="4"/>
             <w:bookmarkEnd w:id="5"/>
+            <w:bookmarkEnd w:id="6"/>
+            <w:proofErr w:type="spellEnd"/>
           </w:p>
         </w:tc>
         <w:tc>
@@ -727,9 +747,9 @@
                 <w:sz w:val="32"/>
               </w:rPr>
             </w:pPr>
-            <w:bookmarkStart w:id="6" w:name="_Toc31753477"/>
-            <w:bookmarkStart w:id="7" w:name="_Toc31753619"/>
-            <w:bookmarkStart w:id="8" w:name="_Toc32100635"/>
+            <w:bookmarkStart w:id="7" w:name="_Toc31753477"/>
+            <w:bookmarkStart w:id="8" w:name="_Toc31753619"/>
+            <w:bookmarkStart w:id="9" w:name="_Toc32100635"/>
             <w:r>
               <w:rPr>
                 <w:rFonts w:asciiTheme="minorBidi" w:hAnsiTheme="minorBidi"/>
@@ -757,12 +777,13 @@
               </w:rPr>
               <w:t>/2020</w:t>
             </w:r>
-            <w:bookmarkEnd w:id="6"/>
             <w:bookmarkEnd w:id="7"/>
             <w:bookmarkEnd w:id="8"/>
+            <w:bookmarkEnd w:id="9"/>
           </w:p>
         </w:tc>
       </w:tr>
+      <w:bookmarkEnd w:id="0"/>
     </w:tbl>
     <w:p>
       <w:pPr>
@@ -803,8 +824,6 @@
           <w:szCs w:val="32"/>
         </w:rPr>
       </w:pPr>
-      <w:bookmarkStart w:id="9" w:name="_GoBack"/>
-      <w:bookmarkEnd w:id="9"/>
     </w:p>
     <w:tbl>
       <w:tblPr>
@@ -1145,13 +1164,31 @@
                 <w:szCs w:val="22"/>
               </w:rPr>
             </w:pPr>
-            <w:r>
-              <w:rPr>
-                <w:rFonts w:asciiTheme="minorBidi" w:hAnsiTheme="minorBidi" w:cstheme="minorBidi"/>
-                <w:szCs w:val="22"/>
-              </w:rPr>
-              <w:t>Basma Abdelhakim</w:t>
-            </w:r>
+            <w:proofErr w:type="spellStart"/>
+            <w:r>
+              <w:rPr>
+                <w:rFonts w:asciiTheme="minorBidi" w:hAnsiTheme="minorBidi" w:cstheme="minorBidi"/>
+                <w:szCs w:val="22"/>
+              </w:rPr>
+              <w:t>Basma</w:t>
+            </w:r>
+            <w:proofErr w:type="spellEnd"/>
+            <w:r>
+              <w:rPr>
+                <w:rFonts w:asciiTheme="minorBidi" w:hAnsiTheme="minorBidi" w:cstheme="minorBidi"/>
+                <w:szCs w:val="22"/>
+              </w:rPr>
+              <w:t xml:space="preserve"> </w:t>
+            </w:r>
+            <w:proofErr w:type="spellStart"/>
+            <w:r>
+              <w:rPr>
+                <w:rFonts w:asciiTheme="minorBidi" w:hAnsiTheme="minorBidi" w:cstheme="minorBidi"/>
+                <w:szCs w:val="22"/>
+              </w:rPr>
+              <w:t>Abdelhakim</w:t>
+            </w:r>
+            <w:proofErr w:type="spellEnd"/>
           </w:p>
         </w:tc>
         <w:tc>
@@ -1293,13 +1330,31 @@
                 <w:szCs w:val="22"/>
               </w:rPr>
             </w:pPr>
-            <w:r>
-              <w:rPr>
-                <w:rFonts w:asciiTheme="minorBidi" w:hAnsiTheme="minorBidi" w:cstheme="minorBidi"/>
-                <w:szCs w:val="22"/>
-              </w:rPr>
-              <w:t>Basma Abdelhakim</w:t>
-            </w:r>
+            <w:proofErr w:type="spellStart"/>
+            <w:r>
+              <w:rPr>
+                <w:rFonts w:asciiTheme="minorBidi" w:hAnsiTheme="minorBidi" w:cstheme="minorBidi"/>
+                <w:szCs w:val="22"/>
+              </w:rPr>
+              <w:t>Basma</w:t>
+            </w:r>
+            <w:proofErr w:type="spellEnd"/>
+            <w:r>
+              <w:rPr>
+                <w:rFonts w:asciiTheme="minorBidi" w:hAnsiTheme="minorBidi" w:cstheme="minorBidi"/>
+                <w:szCs w:val="22"/>
+              </w:rPr>
+              <w:t xml:space="preserve"> </w:t>
+            </w:r>
+            <w:proofErr w:type="spellStart"/>
+            <w:r>
+              <w:rPr>
+                <w:rFonts w:asciiTheme="minorBidi" w:hAnsiTheme="minorBidi" w:cstheme="minorBidi"/>
+                <w:szCs w:val="22"/>
+              </w:rPr>
+              <w:t>Abdelhakim</w:t>
+            </w:r>
+            <w:proofErr w:type="spellEnd"/>
           </w:p>
         </w:tc>
         <w:tc>
@@ -1467,13 +1522,31 @@
                 <w:szCs w:val="22"/>
               </w:rPr>
             </w:pPr>
-            <w:r>
-              <w:rPr>
-                <w:rFonts w:asciiTheme="minorBidi" w:hAnsiTheme="minorBidi" w:cstheme="minorBidi"/>
-                <w:szCs w:val="22"/>
-              </w:rPr>
-              <w:t>Basma Abdelhakim</w:t>
-            </w:r>
+            <w:proofErr w:type="spellStart"/>
+            <w:r>
+              <w:rPr>
+                <w:rFonts w:asciiTheme="minorBidi" w:hAnsiTheme="minorBidi" w:cstheme="minorBidi"/>
+                <w:szCs w:val="22"/>
+              </w:rPr>
+              <w:t>Basma</w:t>
+            </w:r>
+            <w:proofErr w:type="spellEnd"/>
+            <w:r>
+              <w:rPr>
+                <w:rFonts w:asciiTheme="minorBidi" w:hAnsiTheme="minorBidi" w:cstheme="minorBidi"/>
+                <w:szCs w:val="22"/>
+              </w:rPr>
+              <w:t xml:space="preserve"> </w:t>
+            </w:r>
+            <w:proofErr w:type="spellStart"/>
+            <w:r>
+              <w:rPr>
+                <w:rFonts w:asciiTheme="minorBidi" w:hAnsiTheme="minorBidi" w:cstheme="minorBidi"/>
+                <w:szCs w:val="22"/>
+              </w:rPr>
+              <w:t>Abdelhakim</w:t>
+            </w:r>
+            <w:proofErr w:type="spellEnd"/>
           </w:p>
           <w:p>
             <w:pPr>
@@ -1639,8 +1712,17 @@
                 <w:rFonts w:asciiTheme="minorBidi" w:hAnsiTheme="minorBidi" w:cstheme="minorBidi"/>
                 <w:szCs w:val="22"/>
               </w:rPr>
-              <w:t>Ahmed Qandeel</w:t>
-            </w:r>
+              <w:t xml:space="preserve">Ahmed </w:t>
+            </w:r>
+            <w:proofErr w:type="spellStart"/>
+            <w:r>
+              <w:rPr>
+                <w:rFonts w:asciiTheme="minorBidi" w:hAnsiTheme="minorBidi" w:cstheme="minorBidi"/>
+                <w:szCs w:val="22"/>
+              </w:rPr>
+              <w:t>Qandeel</w:t>
+            </w:r>
+            <w:proofErr w:type="spellEnd"/>
           </w:p>
         </w:tc>
         <w:tc>
@@ -1751,8 +1833,17 @@
                 <w:rFonts w:asciiTheme="minorBidi" w:hAnsiTheme="minorBidi" w:cstheme="minorBidi"/>
                 <w:szCs w:val="22"/>
               </w:rPr>
-              <w:t>Ahmed Qandeel</w:t>
-            </w:r>
+              <w:t xml:space="preserve">Ahmed </w:t>
+            </w:r>
+            <w:proofErr w:type="spellStart"/>
+            <w:r>
+              <w:rPr>
+                <w:rFonts w:asciiTheme="minorBidi" w:hAnsiTheme="minorBidi" w:cstheme="minorBidi"/>
+                <w:szCs w:val="22"/>
+              </w:rPr>
+              <w:t>Qandeel</w:t>
+            </w:r>
+            <w:proofErr w:type="spellEnd"/>
           </w:p>
         </w:tc>
         <w:tc>
@@ -2168,13 +2259,23 @@
                 <w:szCs w:val="22"/>
               </w:rPr>
             </w:pPr>
-            <w:r>
-              <w:rPr>
-                <w:rFonts w:asciiTheme="minorBidi" w:hAnsiTheme="minorBidi" w:cstheme="minorBidi"/>
-                <w:szCs w:val="22"/>
-              </w:rPr>
-              <w:t xml:space="preserve">Basma </w:t>
-            </w:r>
+            <w:proofErr w:type="spellStart"/>
+            <w:r>
+              <w:rPr>
+                <w:rFonts w:asciiTheme="minorBidi" w:hAnsiTheme="minorBidi" w:cstheme="minorBidi"/>
+                <w:szCs w:val="22"/>
+              </w:rPr>
+              <w:t>Basma</w:t>
+            </w:r>
+            <w:proofErr w:type="spellEnd"/>
+            <w:r>
+              <w:rPr>
+                <w:rFonts w:asciiTheme="minorBidi" w:hAnsiTheme="minorBidi" w:cstheme="minorBidi"/>
+                <w:szCs w:val="22"/>
+              </w:rPr>
+              <w:t xml:space="preserve"> </w:t>
+            </w:r>
+            <w:proofErr w:type="spellStart"/>
             <w:r>
               <w:rPr>
                 <w:rFonts w:asciiTheme="minorBidi" w:hAnsiTheme="minorBidi" w:cstheme="minorBidi"/>
@@ -2189,6 +2290,7 @@
               </w:rPr>
               <w:t>hakim</w:t>
             </w:r>
+            <w:proofErr w:type="spellEnd"/>
           </w:p>
           <w:p/>
           <w:p/>
@@ -2303,13 +2405,31 @@
                 <w:szCs w:val="22"/>
               </w:rPr>
             </w:pPr>
-            <w:r>
-              <w:rPr>
-                <w:rFonts w:asciiTheme="minorBidi" w:hAnsiTheme="minorBidi" w:cstheme="minorBidi"/>
-                <w:szCs w:val="22"/>
-              </w:rPr>
-              <w:t>Basma Abdelhakim</w:t>
-            </w:r>
+            <w:proofErr w:type="spellStart"/>
+            <w:r>
+              <w:rPr>
+                <w:rFonts w:asciiTheme="minorBidi" w:hAnsiTheme="minorBidi" w:cstheme="minorBidi"/>
+                <w:szCs w:val="22"/>
+              </w:rPr>
+              <w:t>Basma</w:t>
+            </w:r>
+            <w:proofErr w:type="spellEnd"/>
+            <w:r>
+              <w:rPr>
+                <w:rFonts w:asciiTheme="minorBidi" w:hAnsiTheme="minorBidi" w:cstheme="minorBidi"/>
+                <w:szCs w:val="22"/>
+              </w:rPr>
+              <w:t xml:space="preserve"> </w:t>
+            </w:r>
+            <w:proofErr w:type="spellStart"/>
+            <w:r>
+              <w:rPr>
+                <w:rFonts w:asciiTheme="minorBidi" w:hAnsiTheme="minorBidi" w:cstheme="minorBidi"/>
+                <w:szCs w:val="22"/>
+              </w:rPr>
+              <w:t>Abdelhakim</w:t>
+            </w:r>
+            <w:proofErr w:type="spellEnd"/>
           </w:p>
         </w:tc>
         <w:tc>
@@ -4031,7 +4151,6 @@
         <w:rPr>
           <w:noProof/>
           <w:color w:val="000000" w:themeColor="text1"/>
-          <w:lang w:val="en-GB" w:eastAsia="en-GB"/>
         </w:rPr>
         <mc:AlternateContent>
           <mc:Choice Requires="wps">
@@ -4142,7 +4261,6 @@
         <w:rPr>
           <w:noProof/>
           <w:color w:val="000000" w:themeColor="text1"/>
-          <w:lang w:val="en-GB" w:eastAsia="en-GB"/>
         </w:rPr>
         <mc:AlternateContent>
           <mc:Choice Requires="wps">
@@ -4265,7 +4383,6 @@
         <w:rPr>
           <w:noProof/>
           <w:color w:val="000000" w:themeColor="text1"/>
-          <w:lang w:val="en-GB" w:eastAsia="en-GB"/>
         </w:rPr>
         <mc:AlternateContent>
           <mc:Choice Requires="wps">
@@ -4409,7 +4526,6 @@
         <w:rPr>
           <w:noProof/>
           <w:color w:val="000000" w:themeColor="text1"/>
-          <w:lang w:val="en-GB" w:eastAsia="en-GB"/>
         </w:rPr>
         <mc:AlternateContent>
           <mc:Choice Requires="wps">
@@ -4488,7 +4604,6 @@
         <w:rPr>
           <w:noProof/>
           <w:color w:val="000000" w:themeColor="text1"/>
-          <w:lang w:val="en-GB" w:eastAsia="en-GB"/>
         </w:rPr>
         <mc:AlternateContent>
           <mc:Choice Requires="wps">
@@ -4564,10 +4679,6 @@
       <w:bookmarkEnd w:id="16"/>
       <w:bookmarkEnd w:id="17"/>
     </w:p>
-    <w:bookmarkStart w:id="18" w:name="_Toc30686308"/>
-    <w:bookmarkStart w:id="19" w:name="_Toc31753483"/>
-    <w:bookmarkStart w:id="20" w:name="_Toc31753625"/>
-    <w:bookmarkStart w:id="21" w:name="_Toc32100641"/>
     <w:p>
       <w:pPr>
         <w:pStyle w:val="Heading1"/>
@@ -4578,11 +4689,14 @@
           <w:color w:val="000000" w:themeColor="text1"/>
         </w:rPr>
       </w:pPr>
+      <w:bookmarkStart w:id="18" w:name="_Toc30686308"/>
+      <w:bookmarkStart w:id="19" w:name="_Toc31753483"/>
+      <w:bookmarkStart w:id="20" w:name="_Toc31753625"/>
+      <w:bookmarkStart w:id="21" w:name="_Toc32100641"/>
       <w:r>
         <w:rPr>
           <w:noProof/>
           <w:color w:val="000000" w:themeColor="text1"/>
-          <w:lang w:val="en-GB" w:eastAsia="en-GB"/>
         </w:rPr>
         <mc:AlternateContent>
           <mc:Choice Requires="wps">
@@ -4690,7 +4804,6 @@
         <w:rPr>
           <w:noProof/>
           <w:color w:val="000000" w:themeColor="text1"/>
-          <w:lang w:val="en-GB" w:eastAsia="en-GB"/>
         </w:rPr>
         <mc:AlternateContent>
           <mc:Choice Requires="wps">
@@ -4764,7 +4877,6 @@
         <w:rPr>
           <w:noProof/>
           <w:color w:val="000000" w:themeColor="text1"/>
-          <w:lang w:val="en-GB" w:eastAsia="en-GB"/>
         </w:rPr>
         <mc:AlternateContent>
           <mc:Choice Requires="wps">
@@ -4916,7 +5028,6 @@
         <w:rPr>
           <w:noProof/>
           <w:color w:val="000000" w:themeColor="text1"/>
-          <w:lang w:val="en-GB" w:eastAsia="en-GB"/>
         </w:rPr>
         <mc:AlternateContent>
           <mc:Choice Requires="wps">
@@ -4991,7 +5102,6 @@
         <w:rPr>
           <w:noProof/>
           <w:color w:val="000000" w:themeColor="text1"/>
-          <w:lang w:val="en-GB" w:eastAsia="en-GB"/>
         </w:rPr>
         <mc:AlternateContent>
           <mc:Choice Requires="wps">
@@ -5121,7 +5231,6 @@
         <w:rPr>
           <w:noProof/>
           <w:color w:val="000000" w:themeColor="text1"/>
-          <w:lang w:val="en-GB" w:eastAsia="en-GB"/>
         </w:rPr>
         <mc:AlternateContent>
           <mc:Choice Requires="wps">
@@ -5323,7 +5432,6 @@
         <w:rPr>
           <w:noProof/>
           <w:color w:val="000000" w:themeColor="text1"/>
-          <w:lang w:val="en-GB" w:eastAsia="en-GB"/>
         </w:rPr>
         <w:drawing>
           <wp:anchor distT="0" distB="0" distL="114300" distR="114300" simplePos="0" relativeHeight="251660288" behindDoc="0" locked="0" layoutInCell="1" allowOverlap="1" wp14:anchorId="11E57621" wp14:editId="2AF192FA">
@@ -5439,7 +5547,6 @@
       <w:r>
         <w:rPr>
           <w:noProof/>
-          <w:lang w:val="en-GB" w:eastAsia="en-GB"/>
         </w:rPr>
         <w:lastRenderedPageBreak/>
         <w:drawing>
@@ -8729,8 +8836,16 @@
               <w:rPr>
                 <w:rFonts w:cstheme="minorHAnsi"/>
               </w:rPr>
-              <w:t>_Digital watch_CRS</w:t>
-            </w:r>
+              <w:t xml:space="preserve">_Digital </w:t>
+            </w:r>
+            <w:proofErr w:type="spellStart"/>
+            <w:r>
+              <w:rPr>
+                <w:rFonts w:cstheme="minorHAnsi"/>
+              </w:rPr>
+              <w:t>watch_CRS</w:t>
+            </w:r>
+            <w:proofErr w:type="spellEnd"/>
           </w:p>
         </w:tc>
         <w:tc>
@@ -8814,7 +8929,7 @@
 </file>
 
 <file path=word/endnotes.xml><?xml version="1.0" encoding="utf-8"?>
-<w:endnotes xmlns:wpc="http://schemas.microsoft.com/office/word/2010/wordprocessingCanvas" xmlns:cx="http://schemas.microsoft.com/office/drawing/2014/chartex" xmlns:mc="http://schemas.openxmlformats.org/markup-compatibility/2006" xmlns:o="urn:schemas-microsoft-com:office:office" xmlns:r="http://schemas.openxmlformats.org/officeDocument/2006/relationships" xmlns:m="http://schemas.openxmlformats.org/officeDocument/2006/math" xmlns:v="urn:schemas-microsoft-com:vml" xmlns:wp14="http://schemas.microsoft.com/office/word/2010/wordprocessingDrawing" xmlns:wp="http://schemas.openxmlformats.org/drawingml/2006/wordprocessingDrawing" xmlns:w10="urn:schemas-microsoft-com:office:word" xmlns:w="http://schemas.openxmlformats.org/wordprocessingml/2006/main" xmlns:w14="http://schemas.microsoft.com/office/word/2010/wordml" xmlns:w15="http://schemas.microsoft.com/office/word/2012/wordml" xmlns:w16se="http://schemas.microsoft.com/office/word/2015/wordml/symex" xmlns:wpg="http://schemas.microsoft.com/office/word/2010/wordprocessingGroup" xmlns:wpi="http://schemas.microsoft.com/office/word/2010/wordprocessingInk" xmlns:wne="http://schemas.microsoft.com/office/word/2006/wordml" xmlns:wps="http://schemas.microsoft.com/office/word/2010/wordprocessingShape" mc:Ignorable="w14 w15 w16se wp14">
+<w:endnotes xmlns:wpc="http://schemas.microsoft.com/office/word/2010/wordprocessingCanvas" xmlns:cx="http://schemas.microsoft.com/office/drawing/2014/chartex" xmlns:cx1="http://schemas.microsoft.com/office/drawing/2015/9/8/chartex" xmlns:mc="http://schemas.openxmlformats.org/markup-compatibility/2006" xmlns:o="urn:schemas-microsoft-com:office:office" xmlns:r="http://schemas.openxmlformats.org/officeDocument/2006/relationships" xmlns:m="http://schemas.openxmlformats.org/officeDocument/2006/math" xmlns:v="urn:schemas-microsoft-com:vml" xmlns:wp14="http://schemas.microsoft.com/office/word/2010/wordprocessingDrawing" xmlns:wp="http://schemas.openxmlformats.org/drawingml/2006/wordprocessingDrawing" xmlns:w10="urn:schemas-microsoft-com:office:word" xmlns:w="http://schemas.openxmlformats.org/wordprocessingml/2006/main" xmlns:w14="http://schemas.microsoft.com/office/word/2010/wordml" xmlns:w15="http://schemas.microsoft.com/office/word/2012/wordml" xmlns:w16se="http://schemas.microsoft.com/office/word/2015/wordml/symex" xmlns:wpg="http://schemas.microsoft.com/office/word/2010/wordprocessingGroup" xmlns:wpi="http://schemas.microsoft.com/office/word/2010/wordprocessingInk" xmlns:wne="http://schemas.microsoft.com/office/word/2006/wordml" xmlns:wps="http://schemas.microsoft.com/office/word/2010/wordprocessingShape" mc:Ignorable="w14 w15 w16se wp14">
   <w:endnote w:type="separator" w:id="-1">
     <w:p>
       <w:r>
@@ -8833,7 +8948,7 @@
 </file>
 
 <file path=word/footer1.xml><?xml version="1.0" encoding="utf-8"?>
-<w:ftr xmlns:wpc="http://schemas.microsoft.com/office/word/2010/wordprocessingCanvas" xmlns:cx="http://schemas.microsoft.com/office/drawing/2014/chartex" xmlns:mc="http://schemas.openxmlformats.org/markup-compatibility/2006" xmlns:o="urn:schemas-microsoft-com:office:office" xmlns:r="http://schemas.openxmlformats.org/officeDocument/2006/relationships" xmlns:m="http://schemas.openxmlformats.org/officeDocument/2006/math" xmlns:v="urn:schemas-microsoft-com:vml" xmlns:wp14="http://schemas.microsoft.com/office/word/2010/wordprocessingDrawing" xmlns:wp="http://schemas.openxmlformats.org/drawingml/2006/wordprocessingDrawing" xmlns:w10="urn:schemas-microsoft-com:office:word" xmlns:w="http://schemas.openxmlformats.org/wordprocessingml/2006/main" xmlns:w14="http://schemas.microsoft.com/office/word/2010/wordml" xmlns:w15="http://schemas.microsoft.com/office/word/2012/wordml" xmlns:w16se="http://schemas.microsoft.com/office/word/2015/wordml/symex" xmlns:wpg="http://schemas.microsoft.com/office/word/2010/wordprocessingGroup" xmlns:wpi="http://schemas.microsoft.com/office/word/2010/wordprocessingInk" xmlns:wne="http://schemas.microsoft.com/office/word/2006/wordml" xmlns:wps="http://schemas.microsoft.com/office/word/2010/wordprocessingShape" mc:Ignorable="w14 w15 w16se wp14">
+<w:ftr xmlns:wpc="http://schemas.microsoft.com/office/word/2010/wordprocessingCanvas" xmlns:cx="http://schemas.microsoft.com/office/drawing/2014/chartex" xmlns:cx1="http://schemas.microsoft.com/office/drawing/2015/9/8/chartex" xmlns:mc="http://schemas.openxmlformats.org/markup-compatibility/2006" xmlns:o="urn:schemas-microsoft-com:office:office" xmlns:r="http://schemas.openxmlformats.org/officeDocument/2006/relationships" xmlns:m="http://schemas.openxmlformats.org/officeDocument/2006/math" xmlns:v="urn:schemas-microsoft-com:vml" xmlns:wp14="http://schemas.microsoft.com/office/word/2010/wordprocessingDrawing" xmlns:wp="http://schemas.openxmlformats.org/drawingml/2006/wordprocessingDrawing" xmlns:w10="urn:schemas-microsoft-com:office:word" xmlns:w="http://schemas.openxmlformats.org/wordprocessingml/2006/main" xmlns:w14="http://schemas.microsoft.com/office/word/2010/wordml" xmlns:w15="http://schemas.microsoft.com/office/word/2012/wordml" xmlns:w16se="http://schemas.microsoft.com/office/word/2015/wordml/symex" xmlns:wpg="http://schemas.microsoft.com/office/word/2010/wordprocessingGroup" xmlns:wpi="http://schemas.microsoft.com/office/word/2010/wordprocessingInk" xmlns:wne="http://schemas.microsoft.com/office/word/2006/wordml" xmlns:wps="http://schemas.microsoft.com/office/word/2010/wordprocessingShape" mc:Ignorable="w14 w15 w16se wp14">
   <w:p>
     <w:pPr>
       <w:pStyle w:val="Footer"/>
@@ -8879,7 +8994,7 @@
         <w:sz w:val="18"/>
         <w:szCs w:val="20"/>
       </w:rPr>
-      <w:t>7</w:t>
+      <w:t>3</w:t>
     </w:r>
     <w:r>
       <w:rPr>
@@ -8900,7 +9015,7 @@
 </file>
 
 <file path=word/footnotes.xml><?xml version="1.0" encoding="utf-8"?>
-<w:footnotes xmlns:wpc="http://schemas.microsoft.com/office/word/2010/wordprocessingCanvas" xmlns:cx="http://schemas.microsoft.com/office/drawing/2014/chartex" xmlns:mc="http://schemas.openxmlformats.org/markup-compatibility/2006" xmlns:o="urn:schemas-microsoft-com:office:office" xmlns:r="http://schemas.openxmlformats.org/officeDocument/2006/relationships" xmlns:m="http://schemas.openxmlformats.org/officeDocument/2006/math" xmlns:v="urn:schemas-microsoft-com:vml" xmlns:wp14="http://schemas.microsoft.com/office/word/2010/wordprocessingDrawing" xmlns:wp="http://schemas.openxmlformats.org/drawingml/2006/wordprocessingDrawing" xmlns:w10="urn:schemas-microsoft-com:office:word" xmlns:w="http://schemas.openxmlformats.org/wordprocessingml/2006/main" xmlns:w14="http://schemas.microsoft.com/office/word/2010/wordml" xmlns:w15="http://schemas.microsoft.com/office/word/2012/wordml" xmlns:w16se="http://schemas.microsoft.com/office/word/2015/wordml/symex" xmlns:wpg="http://schemas.microsoft.com/office/word/2010/wordprocessingGroup" xmlns:wpi="http://schemas.microsoft.com/office/word/2010/wordprocessingInk" xmlns:wne="http://schemas.microsoft.com/office/word/2006/wordml" xmlns:wps="http://schemas.microsoft.com/office/word/2010/wordprocessingShape" mc:Ignorable="w14 w15 w16se wp14">
+<w:footnotes xmlns:wpc="http://schemas.microsoft.com/office/word/2010/wordprocessingCanvas" xmlns:cx="http://schemas.microsoft.com/office/drawing/2014/chartex" xmlns:cx1="http://schemas.microsoft.com/office/drawing/2015/9/8/chartex" xmlns:mc="http://schemas.openxmlformats.org/markup-compatibility/2006" xmlns:o="urn:schemas-microsoft-com:office:office" xmlns:r="http://schemas.openxmlformats.org/officeDocument/2006/relationships" xmlns:m="http://schemas.openxmlformats.org/officeDocument/2006/math" xmlns:v="urn:schemas-microsoft-com:vml" xmlns:wp14="http://schemas.microsoft.com/office/word/2010/wordprocessingDrawing" xmlns:wp="http://schemas.openxmlformats.org/drawingml/2006/wordprocessingDrawing" xmlns:w10="urn:schemas-microsoft-com:office:word" xmlns:w="http://schemas.openxmlformats.org/wordprocessingml/2006/main" xmlns:w14="http://schemas.microsoft.com/office/word/2010/wordml" xmlns:w15="http://schemas.microsoft.com/office/word/2012/wordml" xmlns:w16se="http://schemas.microsoft.com/office/word/2015/wordml/symex" xmlns:wpg="http://schemas.microsoft.com/office/word/2010/wordprocessingGroup" xmlns:wpi="http://schemas.microsoft.com/office/word/2010/wordprocessingInk" xmlns:wne="http://schemas.microsoft.com/office/word/2006/wordml" xmlns:wps="http://schemas.microsoft.com/office/word/2010/wordprocessingShape" mc:Ignorable="w14 w15 w16se wp14">
   <w:footnote w:type="separator" w:id="-1">
     <w:p>
       <w:r>
@@ -8919,7 +9034,7 @@
 </file>
 
 <file path=word/numbering.xml><?xml version="1.0" encoding="utf-8"?>
-<w:numbering xmlns:wpc="http://schemas.microsoft.com/office/word/2010/wordprocessingCanvas" xmlns:cx="http://schemas.microsoft.com/office/drawing/2014/chartex" xmlns:mc="http://schemas.openxmlformats.org/markup-compatibility/2006" xmlns:o="urn:schemas-microsoft-com:office:office" xmlns:r="http://schemas.openxmlformats.org/officeDocument/2006/relationships" xmlns:m="http://schemas.openxmlformats.org/officeDocument/2006/math" xmlns:v="urn:schemas-microsoft-com:vml" xmlns:wp14="http://schemas.microsoft.com/office/word/2010/wordprocessingDrawing" xmlns:wp="http://schemas.openxmlformats.org/drawingml/2006/wordprocessingDrawing" xmlns:w10="urn:schemas-microsoft-com:office:word" xmlns:w="http://schemas.openxmlformats.org/wordprocessingml/2006/main" xmlns:w14="http://schemas.microsoft.com/office/word/2010/wordml" xmlns:w15="http://schemas.microsoft.com/office/word/2012/wordml" xmlns:w16se="http://schemas.microsoft.com/office/word/2015/wordml/symex" xmlns:wpg="http://schemas.microsoft.com/office/word/2010/wordprocessingGroup" xmlns:wpi="http://schemas.microsoft.com/office/word/2010/wordprocessingInk" xmlns:wne="http://schemas.microsoft.com/office/word/2006/wordml" xmlns:wps="http://schemas.microsoft.com/office/word/2010/wordprocessingShape" mc:Ignorable="w14 w15 w16se wp14">
+<w:numbering xmlns:wpc="http://schemas.microsoft.com/office/word/2010/wordprocessingCanvas" xmlns:cx="http://schemas.microsoft.com/office/drawing/2014/chartex" xmlns:cx1="http://schemas.microsoft.com/office/drawing/2015/9/8/chartex" xmlns:mc="http://schemas.openxmlformats.org/markup-compatibility/2006" xmlns:o="urn:schemas-microsoft-com:office:office" xmlns:r="http://schemas.openxmlformats.org/officeDocument/2006/relationships" xmlns:m="http://schemas.openxmlformats.org/officeDocument/2006/math" xmlns:v="urn:schemas-microsoft-com:vml" xmlns:wp14="http://schemas.microsoft.com/office/word/2010/wordprocessingDrawing" xmlns:wp="http://schemas.openxmlformats.org/drawingml/2006/wordprocessingDrawing" xmlns:w10="urn:schemas-microsoft-com:office:word" xmlns:w="http://schemas.openxmlformats.org/wordprocessingml/2006/main" xmlns:w14="http://schemas.microsoft.com/office/word/2010/wordml" xmlns:w15="http://schemas.microsoft.com/office/word/2012/wordml" xmlns:w16se="http://schemas.microsoft.com/office/word/2015/wordml/symex" xmlns:wpg="http://schemas.microsoft.com/office/word/2010/wordprocessingGroup" xmlns:wpi="http://schemas.microsoft.com/office/word/2010/wordprocessingInk" xmlns:wne="http://schemas.microsoft.com/office/word/2006/wordml" xmlns:wps="http://schemas.microsoft.com/office/word/2010/wordprocessingShape" mc:Ignorable="w14 w15 w16se wp14">
   <w:abstractNum w:abstractNumId="0" w15:restartNumberingAfterBreak="0">
     <w:nsid w:val="06993C8D"/>
     <w:multiLevelType w:val="multilevel"/>
@@ -12153,7 +12268,7 @@
 </file>
 
 <file path=customXml/itemProps1.xml><?xml version="1.0" encoding="utf-8"?>
-<ds:datastoreItem xmlns:ds="http://schemas.openxmlformats.org/officeDocument/2006/customXml" ds:itemID="{EA78563F-141E-46BD-8A6C-BEC9E754A125}">
+<ds:datastoreItem xmlns:ds="http://schemas.openxmlformats.org/officeDocument/2006/customXml" ds:itemID="{CFE10EF8-C5D8-4097-BB01-7EE18DC8EECA}">
   <ds:schemaRefs>
     <ds:schemaRef ds:uri="http://schemas.openxmlformats.org/officeDocument/2006/bibliography"/>
   </ds:schemaRefs>

</xml_diff>